<commit_message>
Added tilemap platforms in one camera view, added collider to the platforms, added collider to cat player.
</commit_message>
<xml_diff>
--- a/Kitty in the Rain Course of Action.docx
+++ b/Kitty in the Rain Course of Action.docx
@@ -89,8 +89,14 @@
           <w:ilvl w:val="2"/>
           <w:numId w:val="1"/>
         </w:numPr>
-      </w:pPr>
-      <w:r>
+        <w:rPr>
+          <w:highlight w:val="cyan"/>
+        </w:rPr>
+      </w:pPr>
+      <w:r>
+        <w:rPr>
+          <w:highlight w:val="cyan"/>
+        </w:rPr>
         <w:t>Colliders</w:t>
       </w:r>
     </w:p>
@@ -98,6 +104,18 @@
       <w:pPr>
         <w:pStyle w:val="ListParagraph"/>
         <w:numPr>
+          <w:ilvl w:val="2"/>
+          <w:numId w:val="1"/>
+        </w:numPr>
+      </w:pPr>
+      <w:r>
+        <w:t>Spawn platforms as the camera enters its area</w:t>
+      </w:r>
+    </w:p>
+    <w:p>
+      <w:pPr>
+        <w:pStyle w:val="ListParagraph"/>
+        <w:numPr>
           <w:ilvl w:val="1"/>
           <w:numId w:val="1"/>
         </w:numPr>
@@ -113,8 +131,14 @@
           <w:ilvl w:val="2"/>
           <w:numId w:val="1"/>
         </w:numPr>
-      </w:pPr>
-      <w:r>
+        <w:rPr>
+          <w:highlight w:val="cyan"/>
+        </w:rPr>
+      </w:pPr>
+      <w:r>
+        <w:rPr>
+          <w:highlight w:val="cyan"/>
+        </w:rPr>
         <w:t>Collider</w:t>
       </w:r>
     </w:p>
@@ -126,15 +150,17 @@
           <w:numId w:val="1"/>
         </w:numPr>
         <w:rPr>
-          <w:highlight w:val="green"/>
+          <w:highlight w:val="cyan"/>
         </w:rPr>
       </w:pPr>
       <w:r>
         <w:rPr>
-          <w:highlight w:val="green"/>
+          <w:highlight w:val="cyan"/>
         </w:rPr>
         <w:t>Auto Move Forward same speed as camera</w:t>
       </w:r>
+      <w:bookmarkStart w:id="0" w:name="_GoBack"/>
+      <w:bookmarkEnd w:id="0"/>
     </w:p>
     <w:p>
       <w:pPr>
@@ -252,17 +278,15 @@
           <w:numId w:val="1"/>
         </w:numPr>
         <w:rPr>
-          <w:highlight w:val="green"/>
+          <w:highlight w:val="cyan"/>
         </w:rPr>
       </w:pPr>
       <w:r>
         <w:rPr>
-          <w:highlight w:val="green"/>
+          <w:highlight w:val="cyan"/>
         </w:rPr>
         <w:t>Auto Scroll same speed as cat</w:t>
       </w:r>
-      <w:bookmarkStart w:id="0" w:name="_GoBack"/>
-      <w:bookmarkEnd w:id="0"/>
     </w:p>
     <w:p>
       <w:pPr>

</xml_diff>

<commit_message>
Added Frictionless material to box collider of cat, Made the cat jumpable, and the stage spawns infinte ground tiles.
</commit_message>
<xml_diff>
--- a/Kitty in the Rain Course of Action.docx
+++ b/Kitty in the Rain Course of Action.docx
@@ -107,6 +107,24 @@
           <w:ilvl w:val="2"/>
           <w:numId w:val="1"/>
         </w:numPr>
+        <w:rPr>
+          <w:highlight w:val="cyan"/>
+        </w:rPr>
+      </w:pPr>
+      <w:r>
+        <w:rPr>
+          <w:highlight w:val="cyan"/>
+        </w:rPr>
+        <w:t>Spawn Infinite Ground Tiles</w:t>
+      </w:r>
+    </w:p>
+    <w:p>
+      <w:pPr>
+        <w:pStyle w:val="ListParagraph"/>
+        <w:numPr>
+          <w:ilvl w:val="2"/>
+          <w:numId w:val="1"/>
+        </w:numPr>
       </w:pPr>
       <w:r>
         <w:t>Spawn platforms as the camera enters its area</w:t>
@@ -146,6 +164,24 @@
       <w:pPr>
         <w:pStyle w:val="ListParagraph"/>
         <w:numPr>
+          <w:ilvl w:val="3"/>
+          <w:numId w:val="1"/>
+        </w:numPr>
+        <w:rPr>
+          <w:highlight w:val="cyan"/>
+        </w:rPr>
+      </w:pPr>
+      <w:r>
+        <w:rPr>
+          <w:highlight w:val="cyan"/>
+        </w:rPr>
+        <w:t>Add frictionless material</w:t>
+      </w:r>
+    </w:p>
+    <w:p>
+      <w:pPr>
+        <w:pStyle w:val="ListParagraph"/>
+        <w:numPr>
           <w:ilvl w:val="2"/>
           <w:numId w:val="1"/>
         </w:numPr>
@@ -158,6 +194,36 @@
           <w:highlight w:val="cyan"/>
         </w:rPr>
         <w:t>Auto Move Forward same speed as camera</w:t>
+      </w:r>
+    </w:p>
+    <w:p>
+      <w:pPr>
+        <w:pStyle w:val="ListParagraph"/>
+        <w:numPr>
+          <w:ilvl w:val="2"/>
+          <w:numId w:val="1"/>
+        </w:numPr>
+      </w:pPr>
+      <w:r>
+        <w:t>Player Input</w:t>
+      </w:r>
+    </w:p>
+    <w:p>
+      <w:pPr>
+        <w:pStyle w:val="ListParagraph"/>
+        <w:numPr>
+          <w:ilvl w:val="3"/>
+          <w:numId w:val="1"/>
+        </w:numPr>
+        <w:rPr>
+          <w:highlight w:val="cyan"/>
+        </w:rPr>
+      </w:pPr>
+      <w:r>
+        <w:rPr>
+          <w:highlight w:val="cyan"/>
+        </w:rPr>
+        <w:t>Jump</w:t>
       </w:r>
       <w:bookmarkStart w:id="0" w:name="_GoBack"/>
       <w:bookmarkEnd w:id="0"/>
@@ -166,36 +232,66 @@
       <w:pPr>
         <w:pStyle w:val="ListParagraph"/>
         <w:numPr>
+          <w:ilvl w:val="3"/>
+          <w:numId w:val="1"/>
+        </w:numPr>
+      </w:pPr>
+      <w:r>
+        <w:t>Fast fall</w:t>
+      </w:r>
+    </w:p>
+    <w:p>
+      <w:pPr>
+        <w:pStyle w:val="ListParagraph"/>
+        <w:numPr>
           <w:ilvl w:val="2"/>
           <w:numId w:val="1"/>
         </w:numPr>
       </w:pPr>
       <w:r>
-        <w:t>Player Input</w:t>
-      </w:r>
-    </w:p>
-    <w:p>
-      <w:pPr>
-        <w:pStyle w:val="ListParagraph"/>
-        <w:numPr>
-          <w:ilvl w:val="3"/>
-          <w:numId w:val="1"/>
-        </w:numPr>
-      </w:pPr>
-      <w:r>
-        <w:t>Jump</w:t>
-      </w:r>
-    </w:p>
-    <w:p>
-      <w:pPr>
-        <w:pStyle w:val="ListParagraph"/>
-        <w:numPr>
-          <w:ilvl w:val="3"/>
-          <w:numId w:val="1"/>
-        </w:numPr>
-      </w:pPr>
-      <w:r>
-        <w:t>Fast fall</w:t>
+        <w:t>Add Animations</w:t>
+      </w:r>
+    </w:p>
+    <w:p>
+      <w:pPr>
+        <w:pStyle w:val="ListParagraph"/>
+        <w:numPr>
+          <w:ilvl w:val="3"/>
+          <w:numId w:val="1"/>
+        </w:numPr>
+        <w:rPr>
+          <w:highlight w:val="cyan"/>
+        </w:rPr>
+      </w:pPr>
+      <w:r>
+        <w:rPr>
+          <w:highlight w:val="cyan"/>
+        </w:rPr>
+        <w:t>Running</w:t>
+      </w:r>
+    </w:p>
+    <w:p>
+      <w:pPr>
+        <w:pStyle w:val="ListParagraph"/>
+        <w:numPr>
+          <w:ilvl w:val="3"/>
+          <w:numId w:val="1"/>
+        </w:numPr>
+      </w:pPr>
+      <w:r>
+        <w:t>Jumping</w:t>
+      </w:r>
+    </w:p>
+    <w:p>
+      <w:pPr>
+        <w:pStyle w:val="ListParagraph"/>
+        <w:numPr>
+          <w:ilvl w:val="3"/>
+          <w:numId w:val="1"/>
+        </w:numPr>
+      </w:pPr>
+      <w:r>
+        <w:t>Falling</w:t>
       </w:r>
     </w:p>
     <w:p>

</xml_diff>

<commit_message>
Added Fast Fall Command to the Cat Player, and changed the rigid body collision detection on the cat from discrete to continous.
</commit_message>
<xml_diff>
--- a/Kitty in the Rain Course of Action.docx
+++ b/Kitty in the Rain Course of Action.docx
@@ -127,6 +127,18 @@
         </w:numPr>
       </w:pPr>
       <w:r>
+        <w:t>Delete Ground Tiles as the camera leaves its area</w:t>
+      </w:r>
+    </w:p>
+    <w:p>
+      <w:pPr>
+        <w:pStyle w:val="ListParagraph"/>
+        <w:numPr>
+          <w:ilvl w:val="2"/>
+          <w:numId w:val="1"/>
+        </w:numPr>
+      </w:pPr>
+      <w:r>
         <w:t>Spawn platforms as the camera enters its area</w:t>
       </w:r>
     </w:p>
@@ -224,6 +236,24 @@
           <w:highlight w:val="cyan"/>
         </w:rPr>
         <w:t>Jump</w:t>
+      </w:r>
+    </w:p>
+    <w:p>
+      <w:pPr>
+        <w:pStyle w:val="ListParagraph"/>
+        <w:numPr>
+          <w:ilvl w:val="3"/>
+          <w:numId w:val="1"/>
+        </w:numPr>
+        <w:rPr>
+          <w:highlight w:val="green"/>
+        </w:rPr>
+      </w:pPr>
+      <w:r>
+        <w:rPr>
+          <w:highlight w:val="green"/>
+        </w:rPr>
+        <w:t>Fast fall</w:t>
       </w:r>
       <w:bookmarkStart w:id="0" w:name="_GoBack"/>
       <w:bookmarkEnd w:id="0"/>
@@ -232,18 +262,6 @@
       <w:pPr>
         <w:pStyle w:val="ListParagraph"/>
         <w:numPr>
-          <w:ilvl w:val="3"/>
-          <w:numId w:val="1"/>
-        </w:numPr>
-      </w:pPr>
-      <w:r>
-        <w:t>Fast fall</w:t>
-      </w:r>
-    </w:p>
-    <w:p>
-      <w:pPr>
-        <w:pStyle w:val="ListParagraph"/>
-        <w:numPr>
           <w:ilvl w:val="2"/>
           <w:numId w:val="1"/>
         </w:numPr>
@@ -585,6 +603,7 @@
         </w:numPr>
       </w:pPr>
       <w:r>
+        <w:lastRenderedPageBreak/>
         <w:t>Place Assets</w:t>
       </w:r>
     </w:p>

</xml_diff>

<commit_message>
Spawn initial ground tiles to fit the screen.
</commit_message>
<xml_diff>
--- a/Kitty in the Rain Course of Action.docx
+++ b/Kitty in the Rain Course of Action.docx
@@ -125,135 +125,33 @@
           <w:ilvl w:val="2"/>
           <w:numId w:val="1"/>
         </w:numPr>
-      </w:pPr>
-      <w:r>
+        <w:rPr>
+          <w:highlight w:val="green"/>
+        </w:rPr>
+      </w:pPr>
+      <w:r>
+        <w:rPr>
+          <w:highlight w:val="green"/>
+        </w:rPr>
+        <w:t>Spawn Initial Ground Tiles</w:t>
+      </w:r>
+    </w:p>
+    <w:p>
+      <w:pPr>
+        <w:pStyle w:val="ListParagraph"/>
+        <w:numPr>
+          <w:ilvl w:val="2"/>
+          <w:numId w:val="1"/>
+        </w:numPr>
+        <w:rPr>
+          <w:highlight w:val="yellow"/>
+        </w:rPr>
+      </w:pPr>
+      <w:r>
+        <w:rPr>
+          <w:highlight w:val="yellow"/>
+        </w:rPr>
         <w:t>Delete Ground Tiles as the camera leaves its area</w:t>
-      </w:r>
-    </w:p>
-    <w:p>
-      <w:pPr>
-        <w:pStyle w:val="ListParagraph"/>
-        <w:numPr>
-          <w:ilvl w:val="2"/>
-          <w:numId w:val="1"/>
-        </w:numPr>
-      </w:pPr>
-      <w:r>
-        <w:t>Spawn platforms as the camera enters its area</w:t>
-      </w:r>
-    </w:p>
-    <w:p>
-      <w:pPr>
-        <w:pStyle w:val="ListParagraph"/>
-        <w:numPr>
-          <w:ilvl w:val="1"/>
-          <w:numId w:val="1"/>
-        </w:numPr>
-      </w:pPr>
-      <w:r>
-        <w:t>Cat</w:t>
-      </w:r>
-    </w:p>
-    <w:p>
-      <w:pPr>
-        <w:pStyle w:val="ListParagraph"/>
-        <w:numPr>
-          <w:ilvl w:val="2"/>
-          <w:numId w:val="1"/>
-        </w:numPr>
-        <w:rPr>
-          <w:highlight w:val="cyan"/>
-        </w:rPr>
-      </w:pPr>
-      <w:r>
-        <w:rPr>
-          <w:highlight w:val="cyan"/>
-        </w:rPr>
-        <w:t>Collider</w:t>
-      </w:r>
-    </w:p>
-    <w:p>
-      <w:pPr>
-        <w:pStyle w:val="ListParagraph"/>
-        <w:numPr>
-          <w:ilvl w:val="3"/>
-          <w:numId w:val="1"/>
-        </w:numPr>
-        <w:rPr>
-          <w:highlight w:val="cyan"/>
-        </w:rPr>
-      </w:pPr>
-      <w:r>
-        <w:rPr>
-          <w:highlight w:val="cyan"/>
-        </w:rPr>
-        <w:t>Add frictionless material</w:t>
-      </w:r>
-    </w:p>
-    <w:p>
-      <w:pPr>
-        <w:pStyle w:val="ListParagraph"/>
-        <w:numPr>
-          <w:ilvl w:val="2"/>
-          <w:numId w:val="1"/>
-        </w:numPr>
-        <w:rPr>
-          <w:highlight w:val="cyan"/>
-        </w:rPr>
-      </w:pPr>
-      <w:r>
-        <w:rPr>
-          <w:highlight w:val="cyan"/>
-        </w:rPr>
-        <w:t>Auto Move Forward same speed as camera</w:t>
-      </w:r>
-    </w:p>
-    <w:p>
-      <w:pPr>
-        <w:pStyle w:val="ListParagraph"/>
-        <w:numPr>
-          <w:ilvl w:val="2"/>
-          <w:numId w:val="1"/>
-        </w:numPr>
-      </w:pPr>
-      <w:r>
-        <w:t>Player Input</w:t>
-      </w:r>
-    </w:p>
-    <w:p>
-      <w:pPr>
-        <w:pStyle w:val="ListParagraph"/>
-        <w:numPr>
-          <w:ilvl w:val="3"/>
-          <w:numId w:val="1"/>
-        </w:numPr>
-        <w:rPr>
-          <w:highlight w:val="cyan"/>
-        </w:rPr>
-      </w:pPr>
-      <w:r>
-        <w:rPr>
-          <w:highlight w:val="cyan"/>
-        </w:rPr>
-        <w:t>Jump</w:t>
-      </w:r>
-    </w:p>
-    <w:p>
-      <w:pPr>
-        <w:pStyle w:val="ListParagraph"/>
-        <w:numPr>
-          <w:ilvl w:val="3"/>
-          <w:numId w:val="1"/>
-        </w:numPr>
-        <w:rPr>
-          <w:highlight w:val="green"/>
-        </w:rPr>
-      </w:pPr>
-      <w:r>
-        <w:rPr>
-          <w:highlight w:val="green"/>
-        </w:rPr>
-        <w:t>Fast fall</w:t>
       </w:r>
       <w:bookmarkStart w:id="0" w:name="_GoBack"/>
       <w:bookmarkEnd w:id="0"/>
@@ -265,6 +163,150 @@
           <w:ilvl w:val="2"/>
           <w:numId w:val="1"/>
         </w:numPr>
+        <w:rPr>
+          <w:highlight w:val="yellow"/>
+        </w:rPr>
+      </w:pPr>
+      <w:r>
+        <w:rPr>
+          <w:highlight w:val="yellow"/>
+        </w:rPr>
+        <w:t>Spawn Ground Tiles with varying gaps</w:t>
+      </w:r>
+    </w:p>
+    <w:p>
+      <w:pPr>
+        <w:pStyle w:val="ListParagraph"/>
+        <w:numPr>
+          <w:ilvl w:val="2"/>
+          <w:numId w:val="1"/>
+        </w:numPr>
+      </w:pPr>
+      <w:r>
+        <w:t>Spawn platforms as the camera enters its area</w:t>
+      </w:r>
+    </w:p>
+    <w:p>
+      <w:pPr>
+        <w:pStyle w:val="ListParagraph"/>
+        <w:numPr>
+          <w:ilvl w:val="1"/>
+          <w:numId w:val="1"/>
+        </w:numPr>
+      </w:pPr>
+      <w:r>
+        <w:t>Cat</w:t>
+      </w:r>
+    </w:p>
+    <w:p>
+      <w:pPr>
+        <w:pStyle w:val="ListParagraph"/>
+        <w:numPr>
+          <w:ilvl w:val="2"/>
+          <w:numId w:val="1"/>
+        </w:numPr>
+        <w:rPr>
+          <w:highlight w:val="cyan"/>
+        </w:rPr>
+      </w:pPr>
+      <w:r>
+        <w:rPr>
+          <w:highlight w:val="cyan"/>
+        </w:rPr>
+        <w:t>Collider</w:t>
+      </w:r>
+    </w:p>
+    <w:p>
+      <w:pPr>
+        <w:pStyle w:val="ListParagraph"/>
+        <w:numPr>
+          <w:ilvl w:val="3"/>
+          <w:numId w:val="1"/>
+        </w:numPr>
+        <w:rPr>
+          <w:highlight w:val="cyan"/>
+        </w:rPr>
+      </w:pPr>
+      <w:r>
+        <w:rPr>
+          <w:highlight w:val="cyan"/>
+        </w:rPr>
+        <w:t>Add frictionless material</w:t>
+      </w:r>
+    </w:p>
+    <w:p>
+      <w:pPr>
+        <w:pStyle w:val="ListParagraph"/>
+        <w:numPr>
+          <w:ilvl w:val="2"/>
+          <w:numId w:val="1"/>
+        </w:numPr>
+        <w:rPr>
+          <w:highlight w:val="cyan"/>
+        </w:rPr>
+      </w:pPr>
+      <w:r>
+        <w:rPr>
+          <w:highlight w:val="cyan"/>
+        </w:rPr>
+        <w:t>Auto Move Forward same speed as camera</w:t>
+      </w:r>
+    </w:p>
+    <w:p>
+      <w:pPr>
+        <w:pStyle w:val="ListParagraph"/>
+        <w:numPr>
+          <w:ilvl w:val="2"/>
+          <w:numId w:val="1"/>
+        </w:numPr>
+      </w:pPr>
+      <w:r>
+        <w:t>Player Input</w:t>
+      </w:r>
+    </w:p>
+    <w:p>
+      <w:pPr>
+        <w:pStyle w:val="ListParagraph"/>
+        <w:numPr>
+          <w:ilvl w:val="3"/>
+          <w:numId w:val="1"/>
+        </w:numPr>
+        <w:rPr>
+          <w:highlight w:val="cyan"/>
+        </w:rPr>
+      </w:pPr>
+      <w:r>
+        <w:rPr>
+          <w:highlight w:val="cyan"/>
+        </w:rPr>
+        <w:t>Jump</w:t>
+      </w:r>
+    </w:p>
+    <w:p>
+      <w:pPr>
+        <w:pStyle w:val="ListParagraph"/>
+        <w:numPr>
+          <w:ilvl w:val="3"/>
+          <w:numId w:val="1"/>
+        </w:numPr>
+        <w:rPr>
+          <w:highlight w:val="cyan"/>
+        </w:rPr>
+      </w:pPr>
+      <w:r>
+        <w:rPr>
+          <w:highlight w:val="cyan"/>
+        </w:rPr>
+        <w:t>Fast fall</w:t>
+      </w:r>
+    </w:p>
+    <w:p>
+      <w:pPr>
+        <w:pStyle w:val="ListParagraph"/>
+        <w:numPr>
+          <w:ilvl w:val="2"/>
+          <w:numId w:val="1"/>
+        </w:numPr>
       </w:pPr>
       <w:r>
         <w:t>Add Animations</w:t>
@@ -579,6 +621,7 @@
         </w:numPr>
       </w:pPr>
       <w:r>
+        <w:lastRenderedPageBreak/>
         <w:t>Quit Button (Return to Main Menu)</w:t>
       </w:r>
     </w:p>
@@ -603,7 +646,6 @@
         </w:numPr>
       </w:pPr>
       <w:r>
-        <w:lastRenderedPageBreak/>
         <w:t>Place Assets</w:t>
       </w:r>
     </w:p>

</xml_diff>

<commit_message>
Delete Ground Tiles as the camera leaves its area.
</commit_message>
<xml_diff>
--- a/Kitty in the Rain Course of Action.docx
+++ b/Kitty in the Rain Course of Action.docx
@@ -126,6 +126,24 @@
           <w:numId w:val="1"/>
         </w:numPr>
         <w:rPr>
+          <w:highlight w:val="cyan"/>
+        </w:rPr>
+      </w:pPr>
+      <w:r>
+        <w:rPr>
+          <w:highlight w:val="cyan"/>
+        </w:rPr>
+        <w:t>Spawn Initial Ground Tiles</w:t>
+      </w:r>
+    </w:p>
+    <w:p>
+      <w:pPr>
+        <w:pStyle w:val="ListParagraph"/>
+        <w:numPr>
+          <w:ilvl w:val="2"/>
+          <w:numId w:val="1"/>
+        </w:numPr>
+        <w:rPr>
           <w:highlight w:val="green"/>
         </w:rPr>
       </w:pPr>
@@ -133,7 +151,7 @@
         <w:rPr>
           <w:highlight w:val="green"/>
         </w:rPr>
-        <w:t>Spawn Initial Ground Tiles</w:t>
+        <w:t>Delete Ground Tiles as the camera leaves its area</w:t>
       </w:r>
     </w:p>
     <w:p>
@@ -151,154 +169,142 @@
         <w:rPr>
           <w:highlight w:val="yellow"/>
         </w:rPr>
-        <w:t>Delete Ground Tiles as the camera leaves its area</w:t>
+        <w:t>Spawn Ground Tiles with varying gaps</w:t>
+      </w:r>
+    </w:p>
+    <w:p>
+      <w:pPr>
+        <w:pStyle w:val="ListParagraph"/>
+        <w:numPr>
+          <w:ilvl w:val="2"/>
+          <w:numId w:val="1"/>
+        </w:numPr>
+      </w:pPr>
+      <w:r>
+        <w:t>Spawn platforms as the camera enters its area</w:t>
+      </w:r>
+    </w:p>
+    <w:p>
+      <w:pPr>
+        <w:pStyle w:val="ListParagraph"/>
+        <w:numPr>
+          <w:ilvl w:val="1"/>
+          <w:numId w:val="1"/>
+        </w:numPr>
+      </w:pPr>
+      <w:r>
+        <w:t>Cat</w:t>
+      </w:r>
+    </w:p>
+    <w:p>
+      <w:pPr>
+        <w:pStyle w:val="ListParagraph"/>
+        <w:numPr>
+          <w:ilvl w:val="2"/>
+          <w:numId w:val="1"/>
+        </w:numPr>
+        <w:rPr>
+          <w:highlight w:val="cyan"/>
+        </w:rPr>
+      </w:pPr>
+      <w:r>
+        <w:rPr>
+          <w:highlight w:val="cyan"/>
+        </w:rPr>
+        <w:t>Collider</w:t>
+      </w:r>
+    </w:p>
+    <w:p>
+      <w:pPr>
+        <w:pStyle w:val="ListParagraph"/>
+        <w:numPr>
+          <w:ilvl w:val="3"/>
+          <w:numId w:val="1"/>
+        </w:numPr>
+        <w:rPr>
+          <w:highlight w:val="cyan"/>
+        </w:rPr>
+      </w:pPr>
+      <w:r>
+        <w:rPr>
+          <w:highlight w:val="cyan"/>
+        </w:rPr>
+        <w:t>Add frictionless material</w:t>
+      </w:r>
+    </w:p>
+    <w:p>
+      <w:pPr>
+        <w:pStyle w:val="ListParagraph"/>
+        <w:numPr>
+          <w:ilvl w:val="2"/>
+          <w:numId w:val="1"/>
+        </w:numPr>
+        <w:rPr>
+          <w:highlight w:val="cyan"/>
+        </w:rPr>
+      </w:pPr>
+      <w:r>
+        <w:rPr>
+          <w:highlight w:val="cyan"/>
+        </w:rPr>
+        <w:t>Auto Move Forward same speed as camera</w:t>
+      </w:r>
+    </w:p>
+    <w:p>
+      <w:pPr>
+        <w:pStyle w:val="ListParagraph"/>
+        <w:numPr>
+          <w:ilvl w:val="2"/>
+          <w:numId w:val="1"/>
+        </w:numPr>
+        <w:rPr>
+          <w:highlight w:val="cyan"/>
+        </w:rPr>
+      </w:pPr>
+      <w:r>
+        <w:rPr>
+          <w:highlight w:val="cyan"/>
+        </w:rPr>
+        <w:t>Player Input</w:t>
+      </w:r>
+    </w:p>
+    <w:p>
+      <w:pPr>
+        <w:pStyle w:val="ListParagraph"/>
+        <w:numPr>
+          <w:ilvl w:val="3"/>
+          <w:numId w:val="1"/>
+        </w:numPr>
+        <w:rPr>
+          <w:highlight w:val="cyan"/>
+        </w:rPr>
+      </w:pPr>
+      <w:r>
+        <w:rPr>
+          <w:highlight w:val="cyan"/>
+        </w:rPr>
+        <w:t>Jump</w:t>
+      </w:r>
+    </w:p>
+    <w:p>
+      <w:pPr>
+        <w:pStyle w:val="ListParagraph"/>
+        <w:numPr>
+          <w:ilvl w:val="3"/>
+          <w:numId w:val="1"/>
+        </w:numPr>
+        <w:rPr>
+          <w:highlight w:val="cyan"/>
+        </w:rPr>
+      </w:pPr>
+      <w:r>
+        <w:rPr>
+          <w:highlight w:val="cyan"/>
+        </w:rPr>
+        <w:t>Fast fall</w:t>
       </w:r>
       <w:bookmarkStart w:id="0" w:name="_GoBack"/>
       <w:bookmarkEnd w:id="0"/>
-    </w:p>
-    <w:p>
-      <w:pPr>
-        <w:pStyle w:val="ListParagraph"/>
-        <w:numPr>
-          <w:ilvl w:val="2"/>
-          <w:numId w:val="1"/>
-        </w:numPr>
-        <w:rPr>
-          <w:highlight w:val="yellow"/>
-        </w:rPr>
-      </w:pPr>
-      <w:r>
-        <w:rPr>
-          <w:highlight w:val="yellow"/>
-        </w:rPr>
-        <w:t>Spawn Ground Tiles with varying gaps</w:t>
-      </w:r>
-    </w:p>
-    <w:p>
-      <w:pPr>
-        <w:pStyle w:val="ListParagraph"/>
-        <w:numPr>
-          <w:ilvl w:val="2"/>
-          <w:numId w:val="1"/>
-        </w:numPr>
-      </w:pPr>
-      <w:r>
-        <w:t>Spawn platforms as the camera enters its area</w:t>
-      </w:r>
-    </w:p>
-    <w:p>
-      <w:pPr>
-        <w:pStyle w:val="ListParagraph"/>
-        <w:numPr>
-          <w:ilvl w:val="1"/>
-          <w:numId w:val="1"/>
-        </w:numPr>
-      </w:pPr>
-      <w:r>
-        <w:t>Cat</w:t>
-      </w:r>
-    </w:p>
-    <w:p>
-      <w:pPr>
-        <w:pStyle w:val="ListParagraph"/>
-        <w:numPr>
-          <w:ilvl w:val="2"/>
-          <w:numId w:val="1"/>
-        </w:numPr>
-        <w:rPr>
-          <w:highlight w:val="cyan"/>
-        </w:rPr>
-      </w:pPr>
-      <w:r>
-        <w:rPr>
-          <w:highlight w:val="cyan"/>
-        </w:rPr>
-        <w:t>Collider</w:t>
-      </w:r>
-    </w:p>
-    <w:p>
-      <w:pPr>
-        <w:pStyle w:val="ListParagraph"/>
-        <w:numPr>
-          <w:ilvl w:val="3"/>
-          <w:numId w:val="1"/>
-        </w:numPr>
-        <w:rPr>
-          <w:highlight w:val="cyan"/>
-        </w:rPr>
-      </w:pPr>
-      <w:r>
-        <w:rPr>
-          <w:highlight w:val="cyan"/>
-        </w:rPr>
-        <w:t>Add frictionless material</w:t>
-      </w:r>
-    </w:p>
-    <w:p>
-      <w:pPr>
-        <w:pStyle w:val="ListParagraph"/>
-        <w:numPr>
-          <w:ilvl w:val="2"/>
-          <w:numId w:val="1"/>
-        </w:numPr>
-        <w:rPr>
-          <w:highlight w:val="cyan"/>
-        </w:rPr>
-      </w:pPr>
-      <w:r>
-        <w:rPr>
-          <w:highlight w:val="cyan"/>
-        </w:rPr>
-        <w:t>Auto Move Forward same speed as camera</w:t>
-      </w:r>
-    </w:p>
-    <w:p>
-      <w:pPr>
-        <w:pStyle w:val="ListParagraph"/>
-        <w:numPr>
-          <w:ilvl w:val="2"/>
-          <w:numId w:val="1"/>
-        </w:numPr>
-      </w:pPr>
-      <w:r>
-        <w:t>Player Input</w:t>
-      </w:r>
-    </w:p>
-    <w:p>
-      <w:pPr>
-        <w:pStyle w:val="ListParagraph"/>
-        <w:numPr>
-          <w:ilvl w:val="3"/>
-          <w:numId w:val="1"/>
-        </w:numPr>
-        <w:rPr>
-          <w:highlight w:val="cyan"/>
-        </w:rPr>
-      </w:pPr>
-      <w:r>
-        <w:rPr>
-          <w:highlight w:val="cyan"/>
-        </w:rPr>
-        <w:t>Jump</w:t>
-      </w:r>
-    </w:p>
-    <w:p>
-      <w:pPr>
-        <w:pStyle w:val="ListParagraph"/>
-        <w:numPr>
-          <w:ilvl w:val="3"/>
-          <w:numId w:val="1"/>
-        </w:numPr>
-        <w:rPr>
-          <w:highlight w:val="cyan"/>
-        </w:rPr>
-      </w:pPr>
-      <w:r>
-        <w:rPr>
-          <w:highlight w:val="cyan"/>
-        </w:rPr>
-        <w:t>Fast fall</w:t>
-      </w:r>
     </w:p>
     <w:p>
       <w:pPr>

</xml_diff>

<commit_message>
Spawn Ground Tiles with random varying gaps
</commit_message>
<xml_diff>
--- a/Kitty in the Rain Course of Action.docx
+++ b/Kitty in the Rain Course of Action.docx
@@ -144,12 +144,12 @@
           <w:numId w:val="1"/>
         </w:numPr>
         <w:rPr>
-          <w:highlight w:val="green"/>
-        </w:rPr>
-      </w:pPr>
-      <w:r>
-        <w:rPr>
-          <w:highlight w:val="green"/>
+          <w:highlight w:val="cyan"/>
+        </w:rPr>
+      </w:pPr>
+      <w:r>
+        <w:rPr>
+          <w:highlight w:val="cyan"/>
         </w:rPr>
         <w:t>Delete Ground Tiles as the camera leaves its area</w:t>
       </w:r>
@@ -162,149 +162,167 @@
           <w:numId w:val="1"/>
         </w:numPr>
         <w:rPr>
-          <w:highlight w:val="yellow"/>
-        </w:rPr>
-      </w:pPr>
-      <w:r>
-        <w:rPr>
-          <w:highlight w:val="yellow"/>
-        </w:rPr>
-        <w:t>Spawn Ground Tiles with varying gaps</w:t>
-      </w:r>
-    </w:p>
-    <w:p>
-      <w:pPr>
-        <w:pStyle w:val="ListParagraph"/>
-        <w:numPr>
-          <w:ilvl w:val="2"/>
-          <w:numId w:val="1"/>
-        </w:numPr>
-      </w:pPr>
-      <w:r>
-        <w:t>Spawn platforms as the camera enters its area</w:t>
-      </w:r>
-    </w:p>
-    <w:p>
-      <w:pPr>
-        <w:pStyle w:val="ListParagraph"/>
-        <w:numPr>
-          <w:ilvl w:val="1"/>
-          <w:numId w:val="1"/>
-        </w:numPr>
-      </w:pPr>
-      <w:r>
-        <w:t>Cat</w:t>
-      </w:r>
-    </w:p>
-    <w:p>
-      <w:pPr>
-        <w:pStyle w:val="ListParagraph"/>
-        <w:numPr>
-          <w:ilvl w:val="2"/>
-          <w:numId w:val="1"/>
-        </w:numPr>
-        <w:rPr>
-          <w:highlight w:val="cyan"/>
-        </w:rPr>
-      </w:pPr>
-      <w:r>
-        <w:rPr>
-          <w:highlight w:val="cyan"/>
-        </w:rPr>
-        <w:t>Collider</w:t>
-      </w:r>
-    </w:p>
-    <w:p>
-      <w:pPr>
-        <w:pStyle w:val="ListParagraph"/>
-        <w:numPr>
-          <w:ilvl w:val="3"/>
-          <w:numId w:val="1"/>
-        </w:numPr>
-        <w:rPr>
-          <w:highlight w:val="cyan"/>
-        </w:rPr>
-      </w:pPr>
-      <w:r>
-        <w:rPr>
-          <w:highlight w:val="cyan"/>
-        </w:rPr>
-        <w:t>Add frictionless material</w:t>
-      </w:r>
-    </w:p>
-    <w:p>
-      <w:pPr>
-        <w:pStyle w:val="ListParagraph"/>
-        <w:numPr>
-          <w:ilvl w:val="2"/>
-          <w:numId w:val="1"/>
-        </w:numPr>
-        <w:rPr>
-          <w:highlight w:val="cyan"/>
-        </w:rPr>
-      </w:pPr>
-      <w:r>
-        <w:rPr>
-          <w:highlight w:val="cyan"/>
-        </w:rPr>
-        <w:t>Auto Move Forward same speed as camera</w:t>
-      </w:r>
-    </w:p>
-    <w:p>
-      <w:pPr>
-        <w:pStyle w:val="ListParagraph"/>
-        <w:numPr>
-          <w:ilvl w:val="2"/>
-          <w:numId w:val="1"/>
-        </w:numPr>
-        <w:rPr>
-          <w:highlight w:val="cyan"/>
-        </w:rPr>
-      </w:pPr>
-      <w:r>
-        <w:rPr>
-          <w:highlight w:val="cyan"/>
-        </w:rPr>
-        <w:t>Player Input</w:t>
-      </w:r>
-    </w:p>
-    <w:p>
-      <w:pPr>
-        <w:pStyle w:val="ListParagraph"/>
-        <w:numPr>
-          <w:ilvl w:val="3"/>
-          <w:numId w:val="1"/>
-        </w:numPr>
-        <w:rPr>
-          <w:highlight w:val="cyan"/>
-        </w:rPr>
-      </w:pPr>
-      <w:r>
-        <w:rPr>
-          <w:highlight w:val="cyan"/>
-        </w:rPr>
-        <w:t>Jump</w:t>
-      </w:r>
-    </w:p>
-    <w:p>
-      <w:pPr>
-        <w:pStyle w:val="ListParagraph"/>
-        <w:numPr>
-          <w:ilvl w:val="3"/>
-          <w:numId w:val="1"/>
-        </w:numPr>
-        <w:rPr>
-          <w:highlight w:val="cyan"/>
-        </w:rPr>
-      </w:pPr>
-      <w:r>
-        <w:rPr>
-          <w:highlight w:val="cyan"/>
-        </w:rPr>
-        <w:t>Fast fall</w:t>
+          <w:highlight w:val="cyan"/>
+        </w:rPr>
+      </w:pPr>
+      <w:r>
+        <w:rPr>
+          <w:highlight w:val="cyan"/>
+        </w:rPr>
+        <w:t xml:space="preserve">Spawn Ground Tiles with </w:t>
+      </w:r>
+      <w:r>
+        <w:rPr>
+          <w:highlight w:val="cyan"/>
+        </w:rPr>
+        <w:t xml:space="preserve">random </w:t>
       </w:r>
       <w:bookmarkStart w:id="0" w:name="_GoBack"/>
       <w:bookmarkEnd w:id="0"/>
+      <w:r>
+        <w:rPr>
+          <w:highlight w:val="cyan"/>
+        </w:rPr>
+        <w:t>varying gaps</w:t>
+      </w:r>
+    </w:p>
+    <w:p>
+      <w:pPr>
+        <w:pStyle w:val="ListParagraph"/>
+        <w:numPr>
+          <w:ilvl w:val="2"/>
+          <w:numId w:val="1"/>
+        </w:numPr>
+        <w:rPr>
+          <w:highlight w:val="yellow"/>
+        </w:rPr>
+      </w:pPr>
+      <w:r>
+        <w:rPr>
+          <w:highlight w:val="yellow"/>
+        </w:rPr>
+        <w:t>Spawn platforms as the camera enters its area</w:t>
+      </w:r>
+    </w:p>
+    <w:p>
+      <w:pPr>
+        <w:pStyle w:val="ListParagraph"/>
+        <w:numPr>
+          <w:ilvl w:val="1"/>
+          <w:numId w:val="1"/>
+        </w:numPr>
+      </w:pPr>
+      <w:r>
+        <w:t>Cat</w:t>
+      </w:r>
+    </w:p>
+    <w:p>
+      <w:pPr>
+        <w:pStyle w:val="ListParagraph"/>
+        <w:numPr>
+          <w:ilvl w:val="2"/>
+          <w:numId w:val="1"/>
+        </w:numPr>
+        <w:rPr>
+          <w:highlight w:val="cyan"/>
+        </w:rPr>
+      </w:pPr>
+      <w:r>
+        <w:rPr>
+          <w:highlight w:val="cyan"/>
+        </w:rPr>
+        <w:t>Collider</w:t>
+      </w:r>
+    </w:p>
+    <w:p>
+      <w:pPr>
+        <w:pStyle w:val="ListParagraph"/>
+        <w:numPr>
+          <w:ilvl w:val="3"/>
+          <w:numId w:val="1"/>
+        </w:numPr>
+        <w:rPr>
+          <w:highlight w:val="cyan"/>
+        </w:rPr>
+      </w:pPr>
+      <w:r>
+        <w:rPr>
+          <w:highlight w:val="cyan"/>
+        </w:rPr>
+        <w:t>Add frictionless material</w:t>
+      </w:r>
+    </w:p>
+    <w:p>
+      <w:pPr>
+        <w:pStyle w:val="ListParagraph"/>
+        <w:numPr>
+          <w:ilvl w:val="2"/>
+          <w:numId w:val="1"/>
+        </w:numPr>
+        <w:rPr>
+          <w:highlight w:val="cyan"/>
+        </w:rPr>
+      </w:pPr>
+      <w:r>
+        <w:rPr>
+          <w:highlight w:val="cyan"/>
+        </w:rPr>
+        <w:t>Auto Move Forward same speed as camera</w:t>
+      </w:r>
+    </w:p>
+    <w:p>
+      <w:pPr>
+        <w:pStyle w:val="ListParagraph"/>
+        <w:numPr>
+          <w:ilvl w:val="2"/>
+          <w:numId w:val="1"/>
+        </w:numPr>
+        <w:rPr>
+          <w:highlight w:val="cyan"/>
+        </w:rPr>
+      </w:pPr>
+      <w:r>
+        <w:rPr>
+          <w:highlight w:val="cyan"/>
+        </w:rPr>
+        <w:t>Player Input</w:t>
+      </w:r>
+    </w:p>
+    <w:p>
+      <w:pPr>
+        <w:pStyle w:val="ListParagraph"/>
+        <w:numPr>
+          <w:ilvl w:val="3"/>
+          <w:numId w:val="1"/>
+        </w:numPr>
+        <w:rPr>
+          <w:highlight w:val="cyan"/>
+        </w:rPr>
+      </w:pPr>
+      <w:r>
+        <w:rPr>
+          <w:highlight w:val="cyan"/>
+        </w:rPr>
+        <w:t>Jump</w:t>
+      </w:r>
+    </w:p>
+    <w:p>
+      <w:pPr>
+        <w:pStyle w:val="ListParagraph"/>
+        <w:numPr>
+          <w:ilvl w:val="3"/>
+          <w:numId w:val="1"/>
+        </w:numPr>
+        <w:rPr>
+          <w:highlight w:val="cyan"/>
+        </w:rPr>
+      </w:pPr>
+      <w:r>
+        <w:rPr>
+          <w:highlight w:val="cyan"/>
+        </w:rPr>
+        <w:t>Fast fall</w:t>
+      </w:r>
     </w:p>
     <w:p>
       <w:pPr>

</xml_diff>

<commit_message>
Created platform rule tile
</commit_message>
<xml_diff>
--- a/Kitty in the Rain Course of Action.docx
+++ b/Kitty in the Rain Course of Action.docx
@@ -177,13 +177,88 @@
         </w:rPr>
         <w:t xml:space="preserve">random </w:t>
       </w:r>
+      <w:r>
+        <w:rPr>
+          <w:highlight w:val="cyan"/>
+        </w:rPr>
+        <w:t>varying gaps</w:t>
+      </w:r>
+    </w:p>
+    <w:p>
+      <w:pPr>
+        <w:pStyle w:val="ListParagraph"/>
+        <w:numPr>
+          <w:ilvl w:val="2"/>
+          <w:numId w:val="1"/>
+        </w:numPr>
+      </w:pPr>
+      <w:r>
+        <w:t>Spawn platforms as the camera enters its area</w:t>
+      </w:r>
+    </w:p>
+    <w:p>
+      <w:pPr>
+        <w:pStyle w:val="ListParagraph"/>
+        <w:numPr>
+          <w:ilvl w:val="3"/>
+          <w:numId w:val="1"/>
+        </w:numPr>
+        <w:rPr>
+          <w:highlight w:val="green"/>
+        </w:rPr>
+      </w:pPr>
+      <w:r>
+        <w:rPr>
+          <w:highlight w:val="green"/>
+        </w:rPr>
+        <w:t xml:space="preserve">Create </w:t>
+      </w:r>
+      <w:r>
+        <w:rPr>
+          <w:highlight w:val="green"/>
+        </w:rPr>
+        <w:t>Platform Rule</w:t>
+      </w:r>
+      <w:r>
+        <w:rPr>
+          <w:highlight w:val="green"/>
+        </w:rPr>
+        <w:t xml:space="preserve"> Ti</w:t>
+      </w:r>
+      <w:r>
+        <w:rPr>
+          <w:highlight w:val="green"/>
+        </w:rPr>
+        <w:t>le</w:t>
+      </w:r>
       <w:bookmarkStart w:id="0" w:name="_GoBack"/>
       <w:bookmarkEnd w:id="0"/>
-      <w:r>
-        <w:rPr>
-          <w:highlight w:val="cyan"/>
-        </w:rPr>
-        <w:t>varying gaps</w:t>
+    </w:p>
+    <w:p>
+      <w:pPr>
+        <w:pStyle w:val="ListParagraph"/>
+        <w:numPr>
+          <w:ilvl w:val="3"/>
+          <w:numId w:val="1"/>
+        </w:numPr>
+      </w:pPr>
+      <w:r>
+        <w:t xml:space="preserve">Spawn </w:t>
+      </w:r>
+      <w:r>
+        <w:t>platforms in random places</w:t>
+      </w:r>
+    </w:p>
+    <w:p>
+      <w:pPr>
+        <w:pStyle w:val="ListParagraph"/>
+        <w:numPr>
+          <w:ilvl w:val="1"/>
+          <w:numId w:val="1"/>
+        </w:numPr>
+      </w:pPr>
+      <w:r>
+        <w:t>Cat</w:t>
       </w:r>
     </w:p>
     <w:p>
@@ -194,14 +269,218 @@
           <w:numId w:val="1"/>
         </w:numPr>
         <w:rPr>
-          <w:highlight w:val="yellow"/>
-        </w:rPr>
-      </w:pPr>
-      <w:r>
-        <w:rPr>
-          <w:highlight w:val="yellow"/>
-        </w:rPr>
-        <w:t>Spawn platforms as the camera enters its area</w:t>
+          <w:highlight w:val="cyan"/>
+        </w:rPr>
+      </w:pPr>
+      <w:r>
+        <w:rPr>
+          <w:highlight w:val="cyan"/>
+        </w:rPr>
+        <w:t>Collider</w:t>
+      </w:r>
+    </w:p>
+    <w:p>
+      <w:pPr>
+        <w:pStyle w:val="ListParagraph"/>
+        <w:numPr>
+          <w:ilvl w:val="3"/>
+          <w:numId w:val="1"/>
+        </w:numPr>
+        <w:rPr>
+          <w:highlight w:val="cyan"/>
+        </w:rPr>
+      </w:pPr>
+      <w:r>
+        <w:rPr>
+          <w:highlight w:val="cyan"/>
+        </w:rPr>
+        <w:t>Add frictionless material</w:t>
+      </w:r>
+    </w:p>
+    <w:p>
+      <w:pPr>
+        <w:pStyle w:val="ListParagraph"/>
+        <w:numPr>
+          <w:ilvl w:val="2"/>
+          <w:numId w:val="1"/>
+        </w:numPr>
+        <w:rPr>
+          <w:highlight w:val="cyan"/>
+        </w:rPr>
+      </w:pPr>
+      <w:r>
+        <w:rPr>
+          <w:highlight w:val="cyan"/>
+        </w:rPr>
+        <w:t>Auto Move Forward same speed as camera</w:t>
+      </w:r>
+    </w:p>
+    <w:p>
+      <w:pPr>
+        <w:pStyle w:val="ListParagraph"/>
+        <w:numPr>
+          <w:ilvl w:val="2"/>
+          <w:numId w:val="1"/>
+        </w:numPr>
+        <w:rPr>
+          <w:highlight w:val="cyan"/>
+        </w:rPr>
+      </w:pPr>
+      <w:r>
+        <w:rPr>
+          <w:highlight w:val="cyan"/>
+        </w:rPr>
+        <w:t>Player Input</w:t>
+      </w:r>
+    </w:p>
+    <w:p>
+      <w:pPr>
+        <w:pStyle w:val="ListParagraph"/>
+        <w:numPr>
+          <w:ilvl w:val="3"/>
+          <w:numId w:val="1"/>
+        </w:numPr>
+        <w:rPr>
+          <w:highlight w:val="cyan"/>
+        </w:rPr>
+      </w:pPr>
+      <w:r>
+        <w:rPr>
+          <w:highlight w:val="cyan"/>
+        </w:rPr>
+        <w:t>Jump</w:t>
+      </w:r>
+    </w:p>
+    <w:p>
+      <w:pPr>
+        <w:pStyle w:val="ListParagraph"/>
+        <w:numPr>
+          <w:ilvl w:val="3"/>
+          <w:numId w:val="1"/>
+        </w:numPr>
+        <w:rPr>
+          <w:highlight w:val="cyan"/>
+        </w:rPr>
+      </w:pPr>
+      <w:r>
+        <w:rPr>
+          <w:highlight w:val="cyan"/>
+        </w:rPr>
+        <w:t>Fast fall</w:t>
+      </w:r>
+    </w:p>
+    <w:p>
+      <w:pPr>
+        <w:pStyle w:val="ListParagraph"/>
+        <w:numPr>
+          <w:ilvl w:val="2"/>
+          <w:numId w:val="1"/>
+        </w:numPr>
+      </w:pPr>
+      <w:r>
+        <w:t>Add Animations</w:t>
+      </w:r>
+    </w:p>
+    <w:p>
+      <w:pPr>
+        <w:pStyle w:val="ListParagraph"/>
+        <w:numPr>
+          <w:ilvl w:val="3"/>
+          <w:numId w:val="1"/>
+        </w:numPr>
+        <w:rPr>
+          <w:highlight w:val="cyan"/>
+        </w:rPr>
+      </w:pPr>
+      <w:r>
+        <w:rPr>
+          <w:highlight w:val="cyan"/>
+        </w:rPr>
+        <w:t>Running</w:t>
+      </w:r>
+    </w:p>
+    <w:p>
+      <w:pPr>
+        <w:pStyle w:val="ListParagraph"/>
+        <w:numPr>
+          <w:ilvl w:val="3"/>
+          <w:numId w:val="1"/>
+        </w:numPr>
+      </w:pPr>
+      <w:r>
+        <w:t>Jumping</w:t>
+      </w:r>
+    </w:p>
+    <w:p>
+      <w:pPr>
+        <w:pStyle w:val="ListParagraph"/>
+        <w:numPr>
+          <w:ilvl w:val="3"/>
+          <w:numId w:val="1"/>
+        </w:numPr>
+      </w:pPr>
+      <w:r>
+        <w:t>Falling</w:t>
+      </w:r>
+    </w:p>
+    <w:p>
+      <w:pPr>
+        <w:pStyle w:val="ListParagraph"/>
+        <w:numPr>
+          <w:ilvl w:val="2"/>
+          <w:numId w:val="1"/>
+        </w:numPr>
+      </w:pPr>
+      <w:r>
+        <w:t>Add Appropriate sound effects to the cat when</w:t>
+      </w:r>
+    </w:p>
+    <w:p>
+      <w:pPr>
+        <w:pStyle w:val="ListParagraph"/>
+        <w:numPr>
+          <w:ilvl w:val="3"/>
+          <w:numId w:val="1"/>
+        </w:numPr>
+      </w:pPr>
+      <w:r>
+        <w:t>Jumping</w:t>
+      </w:r>
+    </w:p>
+    <w:p>
+      <w:pPr>
+        <w:pStyle w:val="ListParagraph"/>
+        <w:numPr>
+          <w:ilvl w:val="3"/>
+          <w:numId w:val="1"/>
+        </w:numPr>
+      </w:pPr>
+      <w:r>
+        <w:t>Landing</w:t>
+      </w:r>
+    </w:p>
+    <w:p>
+      <w:pPr>
+        <w:pStyle w:val="ListParagraph"/>
+        <w:numPr>
+          <w:ilvl w:val="3"/>
+          <w:numId w:val="1"/>
+        </w:numPr>
+      </w:pPr>
+      <w:r>
+        <w:t>Falling into pit</w:t>
+      </w:r>
+    </w:p>
+    <w:p>
+      <w:pPr>
+        <w:pStyle w:val="ListParagraph"/>
+        <w:numPr>
+          <w:ilvl w:val="3"/>
+          <w:numId w:val="1"/>
+        </w:numPr>
+      </w:pPr>
+      <w:r>
+        <w:t>Collecting fish</w:t>
       </w:r>
     </w:p>
     <w:p>
@@ -213,7 +492,7 @@
         </w:numPr>
       </w:pPr>
       <w:r>
-        <w:t>Cat</w:t>
+        <w:t>Camera</w:t>
       </w:r>
     </w:p>
     <w:p>
@@ -231,25 +510,19 @@
         <w:rPr>
           <w:highlight w:val="cyan"/>
         </w:rPr>
-        <w:t>Collider</w:t>
-      </w:r>
-    </w:p>
-    <w:p>
-      <w:pPr>
-        <w:pStyle w:val="ListParagraph"/>
-        <w:numPr>
-          <w:ilvl w:val="3"/>
-          <w:numId w:val="1"/>
-        </w:numPr>
-        <w:rPr>
-          <w:highlight w:val="cyan"/>
-        </w:rPr>
-      </w:pPr>
-      <w:r>
-        <w:rPr>
-          <w:highlight w:val="cyan"/>
-        </w:rPr>
-        <w:t>Add frictionless material</w:t>
+        <w:t>Auto Scroll same speed as cat</w:t>
+      </w:r>
+    </w:p>
+    <w:p>
+      <w:pPr>
+        <w:pStyle w:val="ListParagraph"/>
+        <w:numPr>
+          <w:ilvl w:val="1"/>
+          <w:numId w:val="1"/>
+        </w:numPr>
+      </w:pPr>
+      <w:r>
+        <w:t>Fish Collectables</w:t>
       </w:r>
     </w:p>
     <w:p>
@@ -259,15 +532,21 @@
           <w:ilvl w:val="2"/>
           <w:numId w:val="1"/>
         </w:numPr>
-        <w:rPr>
-          <w:highlight w:val="cyan"/>
-        </w:rPr>
-      </w:pPr>
-      <w:r>
-        <w:rPr>
-          <w:highlight w:val="cyan"/>
-        </w:rPr>
-        <w:t>Auto Move Forward same speed as camera</w:t>
+      </w:pPr>
+      <w:r>
+        <w:t>Triggered Collider</w:t>
+      </w:r>
+    </w:p>
+    <w:p>
+      <w:pPr>
+        <w:pStyle w:val="ListParagraph"/>
+        <w:numPr>
+          <w:ilvl w:val="1"/>
+          <w:numId w:val="1"/>
+        </w:numPr>
+      </w:pPr>
+      <w:r>
+        <w:t>UI</w:t>
       </w:r>
     </w:p>
     <w:p>
@@ -277,51 +556,57 @@
           <w:ilvl w:val="2"/>
           <w:numId w:val="1"/>
         </w:numPr>
-        <w:rPr>
-          <w:highlight w:val="cyan"/>
-        </w:rPr>
-      </w:pPr>
-      <w:r>
-        <w:rPr>
-          <w:highlight w:val="cyan"/>
-        </w:rPr>
-        <w:t>Player Input</w:t>
-      </w:r>
-    </w:p>
-    <w:p>
-      <w:pPr>
-        <w:pStyle w:val="ListParagraph"/>
-        <w:numPr>
-          <w:ilvl w:val="3"/>
-          <w:numId w:val="1"/>
-        </w:numPr>
-        <w:rPr>
-          <w:highlight w:val="cyan"/>
-        </w:rPr>
-      </w:pPr>
-      <w:r>
-        <w:rPr>
-          <w:highlight w:val="cyan"/>
-        </w:rPr>
-        <w:t>Jump</w:t>
-      </w:r>
-    </w:p>
-    <w:p>
-      <w:pPr>
-        <w:pStyle w:val="ListParagraph"/>
-        <w:numPr>
-          <w:ilvl w:val="3"/>
-          <w:numId w:val="1"/>
-        </w:numPr>
-        <w:rPr>
-          <w:highlight w:val="cyan"/>
-        </w:rPr>
-      </w:pPr>
-      <w:r>
-        <w:rPr>
-          <w:highlight w:val="cyan"/>
-        </w:rPr>
-        <w:t>Fast fall</w:t>
+      </w:pPr>
+      <w:r>
+        <w:t>HUD</w:t>
+      </w:r>
+    </w:p>
+    <w:p>
+      <w:pPr>
+        <w:pStyle w:val="ListParagraph"/>
+        <w:numPr>
+          <w:ilvl w:val="3"/>
+          <w:numId w:val="1"/>
+        </w:numPr>
+      </w:pPr>
+      <w:r>
+        <w:t>Score</w:t>
+      </w:r>
+    </w:p>
+    <w:p>
+      <w:pPr>
+        <w:pStyle w:val="ListParagraph"/>
+        <w:numPr>
+          <w:ilvl w:val="4"/>
+          <w:numId w:val="1"/>
+        </w:numPr>
+      </w:pPr>
+      <w:r>
+        <w:t>Add when cat collects fish</w:t>
+      </w:r>
+    </w:p>
+    <w:p>
+      <w:pPr>
+        <w:pStyle w:val="ListParagraph"/>
+        <w:numPr>
+          <w:ilvl w:val="3"/>
+          <w:numId w:val="1"/>
+        </w:numPr>
+      </w:pPr>
+      <w:r>
+        <w:t>Time</w:t>
+      </w:r>
+    </w:p>
+    <w:p>
+      <w:pPr>
+        <w:pStyle w:val="ListParagraph"/>
+        <w:numPr>
+          <w:ilvl w:val="4"/>
+          <w:numId w:val="1"/>
+        </w:numPr>
+      </w:pPr>
+      <w:r>
+        <w:t>Display time</w:t>
       </w:r>
     </w:p>
     <w:p>
@@ -333,49 +618,31 @@
         </w:numPr>
       </w:pPr>
       <w:r>
-        <w:t>Add Animations</w:t>
-      </w:r>
-    </w:p>
-    <w:p>
-      <w:pPr>
-        <w:pStyle w:val="ListParagraph"/>
-        <w:numPr>
-          <w:ilvl w:val="3"/>
-          <w:numId w:val="1"/>
-        </w:numPr>
-        <w:rPr>
-          <w:highlight w:val="cyan"/>
-        </w:rPr>
-      </w:pPr>
-      <w:r>
-        <w:rPr>
-          <w:highlight w:val="cyan"/>
-        </w:rPr>
-        <w:t>Running</w:t>
-      </w:r>
-    </w:p>
-    <w:p>
-      <w:pPr>
-        <w:pStyle w:val="ListParagraph"/>
-        <w:numPr>
-          <w:ilvl w:val="3"/>
-          <w:numId w:val="1"/>
-        </w:numPr>
-      </w:pPr>
-      <w:r>
-        <w:t>Jumping</w:t>
-      </w:r>
-    </w:p>
-    <w:p>
-      <w:pPr>
-        <w:pStyle w:val="ListParagraph"/>
-        <w:numPr>
-          <w:ilvl w:val="3"/>
-          <w:numId w:val="1"/>
-        </w:numPr>
-      </w:pPr>
-      <w:r>
-        <w:t>Falling</w:t>
+        <w:t>Main Menu</w:t>
+      </w:r>
+    </w:p>
+    <w:p>
+      <w:pPr>
+        <w:pStyle w:val="ListParagraph"/>
+        <w:numPr>
+          <w:ilvl w:val="3"/>
+          <w:numId w:val="1"/>
+        </w:numPr>
+      </w:pPr>
+      <w:r>
+        <w:t>Play Button</w:t>
+      </w:r>
+    </w:p>
+    <w:p>
+      <w:pPr>
+        <w:pStyle w:val="ListParagraph"/>
+        <w:numPr>
+          <w:ilvl w:val="3"/>
+          <w:numId w:val="1"/>
+        </w:numPr>
+      </w:pPr>
+      <w:r>
+        <w:t>Quit Button</w:t>
       </w:r>
     </w:p>
     <w:p>
@@ -387,228 +654,6 @@
         </w:numPr>
       </w:pPr>
       <w:r>
-        <w:t>Add Appropriate sound effects to the cat when</w:t>
-      </w:r>
-    </w:p>
-    <w:p>
-      <w:pPr>
-        <w:pStyle w:val="ListParagraph"/>
-        <w:numPr>
-          <w:ilvl w:val="3"/>
-          <w:numId w:val="1"/>
-        </w:numPr>
-      </w:pPr>
-      <w:r>
-        <w:t>Jumping</w:t>
-      </w:r>
-    </w:p>
-    <w:p>
-      <w:pPr>
-        <w:pStyle w:val="ListParagraph"/>
-        <w:numPr>
-          <w:ilvl w:val="3"/>
-          <w:numId w:val="1"/>
-        </w:numPr>
-      </w:pPr>
-      <w:r>
-        <w:t>Landing</w:t>
-      </w:r>
-    </w:p>
-    <w:p>
-      <w:pPr>
-        <w:pStyle w:val="ListParagraph"/>
-        <w:numPr>
-          <w:ilvl w:val="3"/>
-          <w:numId w:val="1"/>
-        </w:numPr>
-      </w:pPr>
-      <w:r>
-        <w:t>Falling into pit</w:t>
-      </w:r>
-    </w:p>
-    <w:p>
-      <w:pPr>
-        <w:pStyle w:val="ListParagraph"/>
-        <w:numPr>
-          <w:ilvl w:val="3"/>
-          <w:numId w:val="1"/>
-        </w:numPr>
-      </w:pPr>
-      <w:r>
-        <w:t>Collecting fish</w:t>
-      </w:r>
-    </w:p>
-    <w:p>
-      <w:pPr>
-        <w:pStyle w:val="ListParagraph"/>
-        <w:numPr>
-          <w:ilvl w:val="1"/>
-          <w:numId w:val="1"/>
-        </w:numPr>
-      </w:pPr>
-      <w:r>
-        <w:t>Camera</w:t>
-      </w:r>
-    </w:p>
-    <w:p>
-      <w:pPr>
-        <w:pStyle w:val="ListParagraph"/>
-        <w:numPr>
-          <w:ilvl w:val="2"/>
-          <w:numId w:val="1"/>
-        </w:numPr>
-        <w:rPr>
-          <w:highlight w:val="cyan"/>
-        </w:rPr>
-      </w:pPr>
-      <w:r>
-        <w:rPr>
-          <w:highlight w:val="cyan"/>
-        </w:rPr>
-        <w:t>Auto Scroll same speed as cat</w:t>
-      </w:r>
-    </w:p>
-    <w:p>
-      <w:pPr>
-        <w:pStyle w:val="ListParagraph"/>
-        <w:numPr>
-          <w:ilvl w:val="1"/>
-          <w:numId w:val="1"/>
-        </w:numPr>
-      </w:pPr>
-      <w:r>
-        <w:t>Fish Collectables</w:t>
-      </w:r>
-    </w:p>
-    <w:p>
-      <w:pPr>
-        <w:pStyle w:val="ListParagraph"/>
-        <w:numPr>
-          <w:ilvl w:val="2"/>
-          <w:numId w:val="1"/>
-        </w:numPr>
-      </w:pPr>
-      <w:r>
-        <w:t>Triggered Collider</w:t>
-      </w:r>
-    </w:p>
-    <w:p>
-      <w:pPr>
-        <w:pStyle w:val="ListParagraph"/>
-        <w:numPr>
-          <w:ilvl w:val="1"/>
-          <w:numId w:val="1"/>
-        </w:numPr>
-      </w:pPr>
-      <w:r>
-        <w:t>UI</w:t>
-      </w:r>
-    </w:p>
-    <w:p>
-      <w:pPr>
-        <w:pStyle w:val="ListParagraph"/>
-        <w:numPr>
-          <w:ilvl w:val="2"/>
-          <w:numId w:val="1"/>
-        </w:numPr>
-      </w:pPr>
-      <w:r>
-        <w:t>HUD</w:t>
-      </w:r>
-    </w:p>
-    <w:p>
-      <w:pPr>
-        <w:pStyle w:val="ListParagraph"/>
-        <w:numPr>
-          <w:ilvl w:val="3"/>
-          <w:numId w:val="1"/>
-        </w:numPr>
-      </w:pPr>
-      <w:r>
-        <w:t>Score</w:t>
-      </w:r>
-    </w:p>
-    <w:p>
-      <w:pPr>
-        <w:pStyle w:val="ListParagraph"/>
-        <w:numPr>
-          <w:ilvl w:val="4"/>
-          <w:numId w:val="1"/>
-        </w:numPr>
-      </w:pPr>
-      <w:r>
-        <w:t>Add when cat collects fish</w:t>
-      </w:r>
-    </w:p>
-    <w:p>
-      <w:pPr>
-        <w:pStyle w:val="ListParagraph"/>
-        <w:numPr>
-          <w:ilvl w:val="3"/>
-          <w:numId w:val="1"/>
-        </w:numPr>
-      </w:pPr>
-      <w:r>
-        <w:t>Time</w:t>
-      </w:r>
-    </w:p>
-    <w:p>
-      <w:pPr>
-        <w:pStyle w:val="ListParagraph"/>
-        <w:numPr>
-          <w:ilvl w:val="4"/>
-          <w:numId w:val="1"/>
-        </w:numPr>
-      </w:pPr>
-      <w:r>
-        <w:t>Display time</w:t>
-      </w:r>
-    </w:p>
-    <w:p>
-      <w:pPr>
-        <w:pStyle w:val="ListParagraph"/>
-        <w:numPr>
-          <w:ilvl w:val="2"/>
-          <w:numId w:val="1"/>
-        </w:numPr>
-      </w:pPr>
-      <w:r>
-        <w:t>Main Menu</w:t>
-      </w:r>
-    </w:p>
-    <w:p>
-      <w:pPr>
-        <w:pStyle w:val="ListParagraph"/>
-        <w:numPr>
-          <w:ilvl w:val="3"/>
-          <w:numId w:val="1"/>
-        </w:numPr>
-      </w:pPr>
-      <w:r>
-        <w:t>Play Button</w:t>
-      </w:r>
-    </w:p>
-    <w:p>
-      <w:pPr>
-        <w:pStyle w:val="ListParagraph"/>
-        <w:numPr>
-          <w:ilvl w:val="3"/>
-          <w:numId w:val="1"/>
-        </w:numPr>
-      </w:pPr>
-      <w:r>
-        <w:t>Quit Button</w:t>
-      </w:r>
-    </w:p>
-    <w:p>
-      <w:pPr>
-        <w:pStyle w:val="ListParagraph"/>
-        <w:numPr>
-          <w:ilvl w:val="2"/>
-          <w:numId w:val="1"/>
-        </w:numPr>
-      </w:pPr>
-      <w:r>
         <w:t>Pause Menu</w:t>
       </w:r>
     </w:p>
@@ -621,6 +666,7 @@
         </w:numPr>
       </w:pPr>
       <w:r>
+        <w:lastRenderedPageBreak/>
         <w:t>Resume Button</w:t>
       </w:r>
     </w:p>
@@ -645,7 +691,6 @@
         </w:numPr>
       </w:pPr>
       <w:r>
-        <w:lastRenderedPageBreak/>
         <w:t>Quit Button (Return to Main Menu)</w:t>
       </w:r>
     </w:p>

</xml_diff>

<commit_message>
Spawn platforms in random places
</commit_message>
<xml_diff>
--- a/Kitty in the Rain Course of Action.docx
+++ b/Kitty in the Rain Course of Action.docx
@@ -204,30 +204,30 @@
           <w:numId w:val="1"/>
         </w:numPr>
         <w:rPr>
-          <w:highlight w:val="green"/>
-        </w:rPr>
-      </w:pPr>
-      <w:r>
-        <w:rPr>
-          <w:highlight w:val="green"/>
+          <w:highlight w:val="cyan"/>
+        </w:rPr>
+      </w:pPr>
+      <w:r>
+        <w:rPr>
+          <w:highlight w:val="cyan"/>
         </w:rPr>
         <w:t xml:space="preserve">Create </w:t>
       </w:r>
       <w:r>
         <w:rPr>
-          <w:highlight w:val="green"/>
+          <w:highlight w:val="cyan"/>
         </w:rPr>
         <w:t>Platform Rule</w:t>
       </w:r>
       <w:r>
         <w:rPr>
-          <w:highlight w:val="green"/>
+          <w:highlight w:val="cyan"/>
         </w:rPr>
         <w:t xml:space="preserve"> Ti</w:t>
       </w:r>
       <w:r>
         <w:rPr>
-          <w:highlight w:val="green"/>
+          <w:highlight w:val="cyan"/>
         </w:rPr>
         <w:t>le</w:t>
       </w:r>
@@ -243,10 +243,7 @@
         </w:numPr>
       </w:pPr>
       <w:r>
-        <w:t xml:space="preserve">Spawn </w:t>
-      </w:r>
-      <w:r>
-        <w:t>platforms in random places</w:t>
+        <w:t>Spawn platforms in random places</w:t>
       </w:r>
     </w:p>
     <w:p>

</xml_diff>

<commit_message>
Corrected platform tile placement and Corrected platform random placement.
</commit_message>
<xml_diff>
--- a/Kitty in the Rain Course of Action.docx
+++ b/Kitty in the Rain Course of Action.docx
@@ -231,6 +231,54 @@
         </w:rPr>
         <w:t>le</w:t>
       </w:r>
+    </w:p>
+    <w:p>
+      <w:pPr>
+        <w:pStyle w:val="ListParagraph"/>
+        <w:numPr>
+          <w:ilvl w:val="3"/>
+          <w:numId w:val="1"/>
+        </w:numPr>
+        <w:rPr>
+          <w:highlight w:val="yellow"/>
+        </w:rPr>
+      </w:pPr>
+      <w:r>
+        <w:rPr>
+          <w:highlight w:val="yellow"/>
+        </w:rPr>
+        <w:t>Spawn platforms in random places</w:t>
+      </w:r>
+    </w:p>
+    <w:p>
+      <w:pPr>
+        <w:pStyle w:val="ListParagraph"/>
+        <w:numPr>
+          <w:ilvl w:val="1"/>
+          <w:numId w:val="1"/>
+        </w:numPr>
+      </w:pPr>
+      <w:r>
+        <w:t>Cat</w:t>
+      </w:r>
+    </w:p>
+    <w:p>
+      <w:pPr>
+        <w:pStyle w:val="ListParagraph"/>
+        <w:numPr>
+          <w:ilvl w:val="2"/>
+          <w:numId w:val="1"/>
+        </w:numPr>
+        <w:rPr>
+          <w:highlight w:val="cyan"/>
+        </w:rPr>
+      </w:pPr>
+      <w:r>
+        <w:rPr>
+          <w:highlight w:val="cyan"/>
+        </w:rPr>
+        <w:t>Collider</w:t>
+      </w:r>
       <w:bookmarkStart w:id="0" w:name="_GoBack"/>
       <w:bookmarkEnd w:id="0"/>
     </w:p>
@@ -241,9 +289,201 @@
           <w:ilvl w:val="3"/>
           <w:numId w:val="1"/>
         </w:numPr>
-      </w:pPr>
-      <w:r>
-        <w:t>Spawn platforms in random places</w:t>
+        <w:rPr>
+          <w:highlight w:val="cyan"/>
+        </w:rPr>
+      </w:pPr>
+      <w:r>
+        <w:rPr>
+          <w:highlight w:val="cyan"/>
+        </w:rPr>
+        <w:t>Add frictionless material</w:t>
+      </w:r>
+    </w:p>
+    <w:p>
+      <w:pPr>
+        <w:pStyle w:val="ListParagraph"/>
+        <w:numPr>
+          <w:ilvl w:val="2"/>
+          <w:numId w:val="1"/>
+        </w:numPr>
+        <w:rPr>
+          <w:highlight w:val="cyan"/>
+        </w:rPr>
+      </w:pPr>
+      <w:r>
+        <w:rPr>
+          <w:highlight w:val="cyan"/>
+        </w:rPr>
+        <w:t>Auto Move Forward same speed as camera</w:t>
+      </w:r>
+    </w:p>
+    <w:p>
+      <w:pPr>
+        <w:pStyle w:val="ListParagraph"/>
+        <w:numPr>
+          <w:ilvl w:val="2"/>
+          <w:numId w:val="1"/>
+        </w:numPr>
+        <w:rPr>
+          <w:highlight w:val="cyan"/>
+        </w:rPr>
+      </w:pPr>
+      <w:r>
+        <w:rPr>
+          <w:highlight w:val="cyan"/>
+        </w:rPr>
+        <w:t>Player Input</w:t>
+      </w:r>
+    </w:p>
+    <w:p>
+      <w:pPr>
+        <w:pStyle w:val="ListParagraph"/>
+        <w:numPr>
+          <w:ilvl w:val="3"/>
+          <w:numId w:val="1"/>
+        </w:numPr>
+        <w:rPr>
+          <w:highlight w:val="cyan"/>
+        </w:rPr>
+      </w:pPr>
+      <w:r>
+        <w:rPr>
+          <w:highlight w:val="cyan"/>
+        </w:rPr>
+        <w:t>Jump</w:t>
+      </w:r>
+    </w:p>
+    <w:p>
+      <w:pPr>
+        <w:pStyle w:val="ListParagraph"/>
+        <w:numPr>
+          <w:ilvl w:val="3"/>
+          <w:numId w:val="1"/>
+        </w:numPr>
+        <w:rPr>
+          <w:highlight w:val="cyan"/>
+        </w:rPr>
+      </w:pPr>
+      <w:r>
+        <w:rPr>
+          <w:highlight w:val="cyan"/>
+        </w:rPr>
+        <w:t>Fast fall</w:t>
+      </w:r>
+    </w:p>
+    <w:p>
+      <w:pPr>
+        <w:pStyle w:val="ListParagraph"/>
+        <w:numPr>
+          <w:ilvl w:val="2"/>
+          <w:numId w:val="1"/>
+        </w:numPr>
+      </w:pPr>
+      <w:r>
+        <w:t>Add Animations</w:t>
+      </w:r>
+    </w:p>
+    <w:p>
+      <w:pPr>
+        <w:pStyle w:val="ListParagraph"/>
+        <w:numPr>
+          <w:ilvl w:val="3"/>
+          <w:numId w:val="1"/>
+        </w:numPr>
+        <w:rPr>
+          <w:highlight w:val="cyan"/>
+        </w:rPr>
+      </w:pPr>
+      <w:r>
+        <w:rPr>
+          <w:highlight w:val="cyan"/>
+        </w:rPr>
+        <w:t>Running</w:t>
+      </w:r>
+    </w:p>
+    <w:p>
+      <w:pPr>
+        <w:pStyle w:val="ListParagraph"/>
+        <w:numPr>
+          <w:ilvl w:val="3"/>
+          <w:numId w:val="1"/>
+        </w:numPr>
+      </w:pPr>
+      <w:r>
+        <w:t>Jumping</w:t>
+      </w:r>
+    </w:p>
+    <w:p>
+      <w:pPr>
+        <w:pStyle w:val="ListParagraph"/>
+        <w:numPr>
+          <w:ilvl w:val="3"/>
+          <w:numId w:val="1"/>
+        </w:numPr>
+      </w:pPr>
+      <w:r>
+        <w:t>Falling</w:t>
+      </w:r>
+    </w:p>
+    <w:p>
+      <w:pPr>
+        <w:pStyle w:val="ListParagraph"/>
+        <w:numPr>
+          <w:ilvl w:val="2"/>
+          <w:numId w:val="1"/>
+        </w:numPr>
+      </w:pPr>
+      <w:r>
+        <w:t>Add Appropriate sound effects to the cat when</w:t>
+      </w:r>
+    </w:p>
+    <w:p>
+      <w:pPr>
+        <w:pStyle w:val="ListParagraph"/>
+        <w:numPr>
+          <w:ilvl w:val="3"/>
+          <w:numId w:val="1"/>
+        </w:numPr>
+      </w:pPr>
+      <w:r>
+        <w:t>Jumping</w:t>
+      </w:r>
+    </w:p>
+    <w:p>
+      <w:pPr>
+        <w:pStyle w:val="ListParagraph"/>
+        <w:numPr>
+          <w:ilvl w:val="3"/>
+          <w:numId w:val="1"/>
+        </w:numPr>
+      </w:pPr>
+      <w:r>
+        <w:t>Landing</w:t>
+      </w:r>
+    </w:p>
+    <w:p>
+      <w:pPr>
+        <w:pStyle w:val="ListParagraph"/>
+        <w:numPr>
+          <w:ilvl w:val="3"/>
+          <w:numId w:val="1"/>
+        </w:numPr>
+      </w:pPr>
+      <w:r>
+        <w:t>Falling into pit</w:t>
+      </w:r>
+    </w:p>
+    <w:p>
+      <w:pPr>
+        <w:pStyle w:val="ListParagraph"/>
+        <w:numPr>
+          <w:ilvl w:val="3"/>
+          <w:numId w:val="1"/>
+        </w:numPr>
+      </w:pPr>
+      <w:r>
+        <w:t>Collecting fish</w:t>
       </w:r>
     </w:p>
     <w:p>
@@ -253,242 +493,14 @@
           <w:ilvl w:val="1"/>
           <w:numId w:val="1"/>
         </w:numPr>
-      </w:pPr>
-      <w:r>
-        <w:t>Cat</w:t>
-      </w:r>
-    </w:p>
-    <w:p>
-      <w:pPr>
-        <w:pStyle w:val="ListParagraph"/>
-        <w:numPr>
-          <w:ilvl w:val="2"/>
-          <w:numId w:val="1"/>
-        </w:numPr>
-        <w:rPr>
-          <w:highlight w:val="cyan"/>
-        </w:rPr>
-      </w:pPr>
-      <w:r>
-        <w:rPr>
-          <w:highlight w:val="cyan"/>
-        </w:rPr>
-        <w:t>Collider</w:t>
-      </w:r>
-    </w:p>
-    <w:p>
-      <w:pPr>
-        <w:pStyle w:val="ListParagraph"/>
-        <w:numPr>
-          <w:ilvl w:val="3"/>
-          <w:numId w:val="1"/>
-        </w:numPr>
-        <w:rPr>
-          <w:highlight w:val="cyan"/>
-        </w:rPr>
-      </w:pPr>
-      <w:r>
-        <w:rPr>
-          <w:highlight w:val="cyan"/>
-        </w:rPr>
-        <w:t>Add frictionless material</w:t>
-      </w:r>
-    </w:p>
-    <w:p>
-      <w:pPr>
-        <w:pStyle w:val="ListParagraph"/>
-        <w:numPr>
-          <w:ilvl w:val="2"/>
-          <w:numId w:val="1"/>
-        </w:numPr>
-        <w:rPr>
-          <w:highlight w:val="cyan"/>
-        </w:rPr>
-      </w:pPr>
-      <w:r>
-        <w:rPr>
-          <w:highlight w:val="cyan"/>
-        </w:rPr>
-        <w:t>Auto Move Forward same speed as camera</w:t>
-      </w:r>
-    </w:p>
-    <w:p>
-      <w:pPr>
-        <w:pStyle w:val="ListParagraph"/>
-        <w:numPr>
-          <w:ilvl w:val="2"/>
-          <w:numId w:val="1"/>
-        </w:numPr>
-        <w:rPr>
-          <w:highlight w:val="cyan"/>
-        </w:rPr>
-      </w:pPr>
-      <w:r>
-        <w:rPr>
-          <w:highlight w:val="cyan"/>
-        </w:rPr>
-        <w:t>Player Input</w:t>
-      </w:r>
-    </w:p>
-    <w:p>
-      <w:pPr>
-        <w:pStyle w:val="ListParagraph"/>
-        <w:numPr>
-          <w:ilvl w:val="3"/>
-          <w:numId w:val="1"/>
-        </w:numPr>
-        <w:rPr>
-          <w:highlight w:val="cyan"/>
-        </w:rPr>
-      </w:pPr>
-      <w:r>
-        <w:rPr>
-          <w:highlight w:val="cyan"/>
-        </w:rPr>
-        <w:t>Jump</w:t>
-      </w:r>
-    </w:p>
-    <w:p>
-      <w:pPr>
-        <w:pStyle w:val="ListParagraph"/>
-        <w:numPr>
-          <w:ilvl w:val="3"/>
-          <w:numId w:val="1"/>
-        </w:numPr>
-        <w:rPr>
-          <w:highlight w:val="cyan"/>
-        </w:rPr>
-      </w:pPr>
-      <w:r>
-        <w:rPr>
-          <w:highlight w:val="cyan"/>
-        </w:rPr>
-        <w:t>Fast fall</w:t>
-      </w:r>
-    </w:p>
-    <w:p>
-      <w:pPr>
-        <w:pStyle w:val="ListParagraph"/>
-        <w:numPr>
-          <w:ilvl w:val="2"/>
-          <w:numId w:val="1"/>
-        </w:numPr>
-      </w:pPr>
-      <w:r>
-        <w:t>Add Animations</w:t>
-      </w:r>
-    </w:p>
-    <w:p>
-      <w:pPr>
-        <w:pStyle w:val="ListParagraph"/>
-        <w:numPr>
-          <w:ilvl w:val="3"/>
-          <w:numId w:val="1"/>
-        </w:numPr>
-        <w:rPr>
-          <w:highlight w:val="cyan"/>
-        </w:rPr>
-      </w:pPr>
-      <w:r>
-        <w:rPr>
-          <w:highlight w:val="cyan"/>
-        </w:rPr>
-        <w:t>Running</w:t>
-      </w:r>
-    </w:p>
-    <w:p>
-      <w:pPr>
-        <w:pStyle w:val="ListParagraph"/>
-        <w:numPr>
-          <w:ilvl w:val="3"/>
-          <w:numId w:val="1"/>
-        </w:numPr>
-      </w:pPr>
-      <w:r>
-        <w:t>Jumping</w:t>
-      </w:r>
-    </w:p>
-    <w:p>
-      <w:pPr>
-        <w:pStyle w:val="ListParagraph"/>
-        <w:numPr>
-          <w:ilvl w:val="3"/>
-          <w:numId w:val="1"/>
-        </w:numPr>
-      </w:pPr>
-      <w:r>
-        <w:t>Falling</w:t>
-      </w:r>
-    </w:p>
-    <w:p>
-      <w:pPr>
-        <w:pStyle w:val="ListParagraph"/>
-        <w:numPr>
-          <w:ilvl w:val="2"/>
-          <w:numId w:val="1"/>
-        </w:numPr>
-      </w:pPr>
-      <w:r>
-        <w:t>Add Appropriate sound effects to the cat when</w:t>
-      </w:r>
-    </w:p>
-    <w:p>
-      <w:pPr>
-        <w:pStyle w:val="ListParagraph"/>
-        <w:numPr>
-          <w:ilvl w:val="3"/>
-          <w:numId w:val="1"/>
-        </w:numPr>
-      </w:pPr>
-      <w:r>
-        <w:t>Jumping</w:t>
-      </w:r>
-    </w:p>
-    <w:p>
-      <w:pPr>
-        <w:pStyle w:val="ListParagraph"/>
-        <w:numPr>
-          <w:ilvl w:val="3"/>
-          <w:numId w:val="1"/>
-        </w:numPr>
-      </w:pPr>
-      <w:r>
-        <w:t>Landing</w:t>
-      </w:r>
-    </w:p>
-    <w:p>
-      <w:pPr>
-        <w:pStyle w:val="ListParagraph"/>
-        <w:numPr>
-          <w:ilvl w:val="3"/>
-          <w:numId w:val="1"/>
-        </w:numPr>
-      </w:pPr>
-      <w:r>
-        <w:t>Falling into pit</w:t>
-      </w:r>
-    </w:p>
-    <w:p>
-      <w:pPr>
-        <w:pStyle w:val="ListParagraph"/>
-        <w:numPr>
-          <w:ilvl w:val="3"/>
-          <w:numId w:val="1"/>
-        </w:numPr>
-      </w:pPr>
-      <w:r>
-        <w:t>Collecting fish</w:t>
-      </w:r>
-    </w:p>
-    <w:p>
-      <w:pPr>
-        <w:pStyle w:val="ListParagraph"/>
-        <w:numPr>
-          <w:ilvl w:val="1"/>
-          <w:numId w:val="1"/>
-        </w:numPr>
-      </w:pPr>
-      <w:r>
+        <w:rPr>
+          <w:highlight w:val="cyan"/>
+        </w:rPr>
+      </w:pPr>
+      <w:r>
+        <w:rPr>
+          <w:highlight w:val="cyan"/>
+        </w:rPr>
         <w:t>Camera</w:t>
       </w:r>
     </w:p>

</xml_diff>

<commit_message>
(BUG_FIX) Camera follows cat even when cat is colliding
</commit_message>
<xml_diff>
--- a/Kitty in the Rain Course of Action.docx
+++ b/Kitty in the Rain Course of Action.docx
@@ -77,8 +77,14 @@
           <w:ilvl w:val="1"/>
           <w:numId w:val="1"/>
         </w:numPr>
-      </w:pPr>
-      <w:r>
+        <w:rPr>
+          <w:highlight w:val="cyan"/>
+        </w:rPr>
+      </w:pPr>
+      <w:r>
+        <w:rPr>
+          <w:highlight w:val="cyan"/>
+        </w:rPr>
         <w:t>Platforms</w:t>
       </w:r>
     </w:p>
@@ -191,8 +197,14 @@
           <w:ilvl w:val="2"/>
           <w:numId w:val="1"/>
         </w:numPr>
-      </w:pPr>
-      <w:r>
+        <w:rPr>
+          <w:highlight w:val="cyan"/>
+        </w:rPr>
+      </w:pPr>
+      <w:r>
+        <w:rPr>
+          <w:highlight w:val="cyan"/>
+        </w:rPr>
         <w:t>Spawn platforms as the camera enters its area</w:t>
       </w:r>
     </w:p>
@@ -240,47 +252,47 @@
           <w:numId w:val="1"/>
         </w:numPr>
         <w:rPr>
-          <w:highlight w:val="yellow"/>
-        </w:rPr>
-      </w:pPr>
-      <w:r>
-        <w:rPr>
-          <w:highlight w:val="yellow"/>
+          <w:highlight w:val="cyan"/>
+        </w:rPr>
+      </w:pPr>
+      <w:r>
+        <w:rPr>
+          <w:highlight w:val="cyan"/>
         </w:rPr>
         <w:t>Spawn platforms in random places</w:t>
-      </w:r>
-    </w:p>
-    <w:p>
-      <w:pPr>
-        <w:pStyle w:val="ListParagraph"/>
-        <w:numPr>
-          <w:ilvl w:val="1"/>
-          <w:numId w:val="1"/>
-        </w:numPr>
-      </w:pPr>
-      <w:r>
-        <w:t>Cat</w:t>
-      </w:r>
-    </w:p>
-    <w:p>
-      <w:pPr>
-        <w:pStyle w:val="ListParagraph"/>
-        <w:numPr>
-          <w:ilvl w:val="2"/>
-          <w:numId w:val="1"/>
-        </w:numPr>
-        <w:rPr>
-          <w:highlight w:val="cyan"/>
-        </w:rPr>
-      </w:pPr>
-      <w:r>
-        <w:rPr>
-          <w:highlight w:val="cyan"/>
-        </w:rPr>
-        <w:t>Collider</w:t>
       </w:r>
       <w:bookmarkStart w:id="0" w:name="_GoBack"/>
       <w:bookmarkEnd w:id="0"/>
+    </w:p>
+    <w:p>
+      <w:pPr>
+        <w:pStyle w:val="ListParagraph"/>
+        <w:numPr>
+          <w:ilvl w:val="1"/>
+          <w:numId w:val="1"/>
+        </w:numPr>
+      </w:pPr>
+      <w:r>
+        <w:t>Cat</w:t>
+      </w:r>
+    </w:p>
+    <w:p>
+      <w:pPr>
+        <w:pStyle w:val="ListParagraph"/>
+        <w:numPr>
+          <w:ilvl w:val="2"/>
+          <w:numId w:val="1"/>
+        </w:numPr>
+        <w:rPr>
+          <w:highlight w:val="cyan"/>
+        </w:rPr>
+      </w:pPr>
+      <w:r>
+        <w:rPr>
+          <w:highlight w:val="cyan"/>
+        </w:rPr>
+        <w:t>Collider</w:t>
+      </w:r>
     </w:p>
     <w:p>
       <w:pPr>

</xml_diff>

<commit_message>
Removed background from fish sprite image.  Added Prefab Brush to efficiently add fish sprites on specific tiles. Painted a strait line of fish collectables through script.
</commit_message>
<xml_diff>
--- a/Kitty in the Rain Course of Action.docx
+++ b/Kitty in the Rain Course of Action.docx
@@ -261,6 +261,348 @@
         </w:rPr>
         <w:t>Spawn platforms in random places</w:t>
       </w:r>
+    </w:p>
+    <w:p>
+      <w:pPr>
+        <w:pStyle w:val="ListParagraph"/>
+        <w:numPr>
+          <w:ilvl w:val="1"/>
+          <w:numId w:val="1"/>
+        </w:numPr>
+      </w:pPr>
+      <w:r>
+        <w:t>Cat</w:t>
+      </w:r>
+    </w:p>
+    <w:p>
+      <w:pPr>
+        <w:pStyle w:val="ListParagraph"/>
+        <w:numPr>
+          <w:ilvl w:val="2"/>
+          <w:numId w:val="1"/>
+        </w:numPr>
+        <w:rPr>
+          <w:highlight w:val="cyan"/>
+        </w:rPr>
+      </w:pPr>
+      <w:r>
+        <w:rPr>
+          <w:highlight w:val="cyan"/>
+        </w:rPr>
+        <w:t>Collider</w:t>
+      </w:r>
+    </w:p>
+    <w:p>
+      <w:pPr>
+        <w:pStyle w:val="ListParagraph"/>
+        <w:numPr>
+          <w:ilvl w:val="3"/>
+          <w:numId w:val="1"/>
+        </w:numPr>
+        <w:rPr>
+          <w:highlight w:val="cyan"/>
+        </w:rPr>
+      </w:pPr>
+      <w:r>
+        <w:rPr>
+          <w:highlight w:val="cyan"/>
+        </w:rPr>
+        <w:t>Add frictionless material</w:t>
+      </w:r>
+    </w:p>
+    <w:p>
+      <w:pPr>
+        <w:pStyle w:val="ListParagraph"/>
+        <w:numPr>
+          <w:ilvl w:val="2"/>
+          <w:numId w:val="1"/>
+        </w:numPr>
+        <w:rPr>
+          <w:highlight w:val="cyan"/>
+        </w:rPr>
+      </w:pPr>
+      <w:r>
+        <w:rPr>
+          <w:highlight w:val="cyan"/>
+        </w:rPr>
+        <w:t>Auto Move Forward same speed as camera</w:t>
+      </w:r>
+    </w:p>
+    <w:p>
+      <w:pPr>
+        <w:pStyle w:val="ListParagraph"/>
+        <w:numPr>
+          <w:ilvl w:val="3"/>
+          <w:numId w:val="1"/>
+        </w:numPr>
+        <w:rPr>
+          <w:highlight w:val="cyan"/>
+        </w:rPr>
+      </w:pPr>
+      <w:r>
+        <w:rPr>
+          <w:highlight w:val="cyan"/>
+        </w:rPr>
+        <w:t>(BUG_FIX) Camera follows cat even when colliding</w:t>
+      </w:r>
+    </w:p>
+    <w:p>
+      <w:pPr>
+        <w:pStyle w:val="ListParagraph"/>
+        <w:numPr>
+          <w:ilvl w:val="2"/>
+          <w:numId w:val="1"/>
+        </w:numPr>
+        <w:rPr>
+          <w:highlight w:val="cyan"/>
+        </w:rPr>
+      </w:pPr>
+      <w:r>
+        <w:rPr>
+          <w:highlight w:val="cyan"/>
+        </w:rPr>
+        <w:t>Player Input</w:t>
+      </w:r>
+    </w:p>
+    <w:p>
+      <w:pPr>
+        <w:pStyle w:val="ListParagraph"/>
+        <w:numPr>
+          <w:ilvl w:val="3"/>
+          <w:numId w:val="1"/>
+        </w:numPr>
+        <w:rPr>
+          <w:highlight w:val="cyan"/>
+        </w:rPr>
+      </w:pPr>
+      <w:r>
+        <w:rPr>
+          <w:highlight w:val="cyan"/>
+        </w:rPr>
+        <w:t>Jump</w:t>
+      </w:r>
+    </w:p>
+    <w:p>
+      <w:pPr>
+        <w:pStyle w:val="ListParagraph"/>
+        <w:numPr>
+          <w:ilvl w:val="3"/>
+          <w:numId w:val="1"/>
+        </w:numPr>
+        <w:rPr>
+          <w:highlight w:val="cyan"/>
+        </w:rPr>
+      </w:pPr>
+      <w:r>
+        <w:rPr>
+          <w:highlight w:val="cyan"/>
+        </w:rPr>
+        <w:t>Fast fall</w:t>
+      </w:r>
+    </w:p>
+    <w:p>
+      <w:pPr>
+        <w:pStyle w:val="ListParagraph"/>
+        <w:numPr>
+          <w:ilvl w:val="2"/>
+          <w:numId w:val="1"/>
+        </w:numPr>
+      </w:pPr>
+      <w:r>
+        <w:t>Add Animations</w:t>
+      </w:r>
+    </w:p>
+    <w:p>
+      <w:pPr>
+        <w:pStyle w:val="ListParagraph"/>
+        <w:numPr>
+          <w:ilvl w:val="3"/>
+          <w:numId w:val="1"/>
+        </w:numPr>
+        <w:rPr>
+          <w:highlight w:val="cyan"/>
+        </w:rPr>
+      </w:pPr>
+      <w:r>
+        <w:rPr>
+          <w:highlight w:val="cyan"/>
+        </w:rPr>
+        <w:t>Running</w:t>
+      </w:r>
+    </w:p>
+    <w:p>
+      <w:pPr>
+        <w:pStyle w:val="ListParagraph"/>
+        <w:numPr>
+          <w:ilvl w:val="3"/>
+          <w:numId w:val="1"/>
+        </w:numPr>
+      </w:pPr>
+      <w:r>
+        <w:t>Jumping</w:t>
+      </w:r>
+    </w:p>
+    <w:p>
+      <w:pPr>
+        <w:pStyle w:val="ListParagraph"/>
+        <w:numPr>
+          <w:ilvl w:val="3"/>
+          <w:numId w:val="1"/>
+        </w:numPr>
+      </w:pPr>
+      <w:r>
+        <w:t>Falling</w:t>
+      </w:r>
+    </w:p>
+    <w:p>
+      <w:pPr>
+        <w:pStyle w:val="ListParagraph"/>
+        <w:numPr>
+          <w:ilvl w:val="2"/>
+          <w:numId w:val="1"/>
+        </w:numPr>
+      </w:pPr>
+      <w:r>
+        <w:t>Add Appropriate sound effects to the cat when</w:t>
+      </w:r>
+    </w:p>
+    <w:p>
+      <w:pPr>
+        <w:pStyle w:val="ListParagraph"/>
+        <w:numPr>
+          <w:ilvl w:val="3"/>
+          <w:numId w:val="1"/>
+        </w:numPr>
+      </w:pPr>
+      <w:r>
+        <w:t>Jumping</w:t>
+      </w:r>
+    </w:p>
+    <w:p>
+      <w:pPr>
+        <w:pStyle w:val="ListParagraph"/>
+        <w:numPr>
+          <w:ilvl w:val="3"/>
+          <w:numId w:val="1"/>
+        </w:numPr>
+      </w:pPr>
+      <w:r>
+        <w:t>Landing</w:t>
+      </w:r>
+    </w:p>
+    <w:p>
+      <w:pPr>
+        <w:pStyle w:val="ListParagraph"/>
+        <w:numPr>
+          <w:ilvl w:val="3"/>
+          <w:numId w:val="1"/>
+        </w:numPr>
+      </w:pPr>
+      <w:r>
+        <w:t>Falling into pit</w:t>
+      </w:r>
+    </w:p>
+    <w:p>
+      <w:pPr>
+        <w:pStyle w:val="ListParagraph"/>
+        <w:numPr>
+          <w:ilvl w:val="3"/>
+          <w:numId w:val="1"/>
+        </w:numPr>
+      </w:pPr>
+      <w:r>
+        <w:t>Collecting fish</w:t>
+      </w:r>
+    </w:p>
+    <w:p>
+      <w:pPr>
+        <w:pStyle w:val="ListParagraph"/>
+        <w:numPr>
+          <w:ilvl w:val="1"/>
+          <w:numId w:val="1"/>
+        </w:numPr>
+        <w:rPr>
+          <w:highlight w:val="cyan"/>
+        </w:rPr>
+      </w:pPr>
+      <w:r>
+        <w:rPr>
+          <w:highlight w:val="cyan"/>
+        </w:rPr>
+        <w:t>Camera</w:t>
+      </w:r>
+    </w:p>
+    <w:p>
+      <w:pPr>
+        <w:pStyle w:val="ListParagraph"/>
+        <w:numPr>
+          <w:ilvl w:val="2"/>
+          <w:numId w:val="1"/>
+        </w:numPr>
+        <w:rPr>
+          <w:highlight w:val="cyan"/>
+        </w:rPr>
+      </w:pPr>
+      <w:r>
+        <w:rPr>
+          <w:highlight w:val="cyan"/>
+        </w:rPr>
+        <w:t>Auto Scroll same speed as cat</w:t>
+      </w:r>
+    </w:p>
+    <w:p>
+      <w:pPr>
+        <w:pStyle w:val="ListParagraph"/>
+        <w:numPr>
+          <w:ilvl w:val="1"/>
+          <w:numId w:val="1"/>
+        </w:numPr>
+        <w:rPr>
+          <w:highlight w:val="yellow"/>
+        </w:rPr>
+      </w:pPr>
+      <w:r>
+        <w:rPr>
+          <w:highlight w:val="yellow"/>
+        </w:rPr>
+        <w:t>Fish Collectables</w:t>
+      </w:r>
+    </w:p>
+    <w:p>
+      <w:pPr>
+        <w:pStyle w:val="ListParagraph"/>
+        <w:numPr>
+          <w:ilvl w:val="2"/>
+          <w:numId w:val="1"/>
+        </w:numPr>
+        <w:rPr>
+          <w:highlight w:val="yellow"/>
+        </w:rPr>
+      </w:pPr>
+      <w:r>
+        <w:rPr>
+          <w:highlight w:val="yellow"/>
+        </w:rPr>
+        <w:t>Triggered Collider</w:t>
+      </w:r>
+    </w:p>
+    <w:p>
+      <w:pPr>
+        <w:pStyle w:val="ListParagraph"/>
+        <w:numPr>
+          <w:ilvl w:val="2"/>
+          <w:numId w:val="1"/>
+        </w:numPr>
+        <w:rPr>
+          <w:highlight w:val="yellow"/>
+        </w:rPr>
+      </w:pPr>
+      <w:r>
+        <w:rPr>
+          <w:highlight w:val="yellow"/>
+        </w:rPr>
+        <w:t>Add random placement</w:t>
+      </w:r>
       <w:bookmarkStart w:id="0" w:name="_GoBack"/>
       <w:bookmarkEnd w:id="0"/>
     </w:p>
@@ -273,7 +615,7 @@
         </w:numPr>
       </w:pPr>
       <w:r>
-        <w:t>Cat</w:t>
+        <w:t>UI</w:t>
       </w:r>
     </w:p>
     <w:p>
@@ -283,33 +625,57 @@
           <w:ilvl w:val="2"/>
           <w:numId w:val="1"/>
         </w:numPr>
-        <w:rPr>
-          <w:highlight w:val="cyan"/>
-        </w:rPr>
-      </w:pPr>
-      <w:r>
-        <w:rPr>
-          <w:highlight w:val="cyan"/>
-        </w:rPr>
-        <w:t>Collider</w:t>
-      </w:r>
-    </w:p>
-    <w:p>
-      <w:pPr>
-        <w:pStyle w:val="ListParagraph"/>
-        <w:numPr>
-          <w:ilvl w:val="3"/>
-          <w:numId w:val="1"/>
-        </w:numPr>
-        <w:rPr>
-          <w:highlight w:val="cyan"/>
-        </w:rPr>
-      </w:pPr>
-      <w:r>
-        <w:rPr>
-          <w:highlight w:val="cyan"/>
-        </w:rPr>
-        <w:t>Add frictionless material</w:t>
+      </w:pPr>
+      <w:r>
+        <w:t>HUD</w:t>
+      </w:r>
+    </w:p>
+    <w:p>
+      <w:pPr>
+        <w:pStyle w:val="ListParagraph"/>
+        <w:numPr>
+          <w:ilvl w:val="3"/>
+          <w:numId w:val="1"/>
+        </w:numPr>
+      </w:pPr>
+      <w:r>
+        <w:t>Score</w:t>
+      </w:r>
+    </w:p>
+    <w:p>
+      <w:pPr>
+        <w:pStyle w:val="ListParagraph"/>
+        <w:numPr>
+          <w:ilvl w:val="4"/>
+          <w:numId w:val="1"/>
+        </w:numPr>
+      </w:pPr>
+      <w:r>
+        <w:t>Add when cat collects fish</w:t>
+      </w:r>
+    </w:p>
+    <w:p>
+      <w:pPr>
+        <w:pStyle w:val="ListParagraph"/>
+        <w:numPr>
+          <w:ilvl w:val="3"/>
+          <w:numId w:val="1"/>
+        </w:numPr>
+      </w:pPr>
+      <w:r>
+        <w:t>Time</w:t>
+      </w:r>
+    </w:p>
+    <w:p>
+      <w:pPr>
+        <w:pStyle w:val="ListParagraph"/>
+        <w:numPr>
+          <w:ilvl w:val="4"/>
+          <w:numId w:val="1"/>
+        </w:numPr>
+      </w:pPr>
+      <w:r>
+        <w:t>Display time</w:t>
       </w:r>
     </w:p>
     <w:p>
@@ -319,15 +685,34 @@
           <w:ilvl w:val="2"/>
           <w:numId w:val="1"/>
         </w:numPr>
-        <w:rPr>
-          <w:highlight w:val="cyan"/>
-        </w:rPr>
-      </w:pPr>
-      <w:r>
-        <w:rPr>
-          <w:highlight w:val="cyan"/>
-        </w:rPr>
-        <w:t>Auto Move Forward same speed as camera</w:t>
+      </w:pPr>
+      <w:r>
+        <w:t>Main Menu</w:t>
+      </w:r>
+    </w:p>
+    <w:p>
+      <w:pPr>
+        <w:pStyle w:val="ListParagraph"/>
+        <w:numPr>
+          <w:ilvl w:val="3"/>
+          <w:numId w:val="1"/>
+        </w:numPr>
+      </w:pPr>
+      <w:r>
+        <w:t>Play Button</w:t>
+      </w:r>
+    </w:p>
+    <w:p>
+      <w:pPr>
+        <w:pStyle w:val="ListParagraph"/>
+        <w:numPr>
+          <w:ilvl w:val="3"/>
+          <w:numId w:val="1"/>
+        </w:numPr>
+      </w:pPr>
+      <w:r>
+        <w:lastRenderedPageBreak/>
+        <w:t>Quit Button</w:t>
       </w:r>
     </w:p>
     <w:p>
@@ -337,342 +722,6 @@
           <w:ilvl w:val="2"/>
           <w:numId w:val="1"/>
         </w:numPr>
-        <w:rPr>
-          <w:highlight w:val="cyan"/>
-        </w:rPr>
-      </w:pPr>
-      <w:r>
-        <w:rPr>
-          <w:highlight w:val="cyan"/>
-        </w:rPr>
-        <w:t>Player Input</w:t>
-      </w:r>
-    </w:p>
-    <w:p>
-      <w:pPr>
-        <w:pStyle w:val="ListParagraph"/>
-        <w:numPr>
-          <w:ilvl w:val="3"/>
-          <w:numId w:val="1"/>
-        </w:numPr>
-        <w:rPr>
-          <w:highlight w:val="cyan"/>
-        </w:rPr>
-      </w:pPr>
-      <w:r>
-        <w:rPr>
-          <w:highlight w:val="cyan"/>
-        </w:rPr>
-        <w:t>Jump</w:t>
-      </w:r>
-    </w:p>
-    <w:p>
-      <w:pPr>
-        <w:pStyle w:val="ListParagraph"/>
-        <w:numPr>
-          <w:ilvl w:val="3"/>
-          <w:numId w:val="1"/>
-        </w:numPr>
-        <w:rPr>
-          <w:highlight w:val="cyan"/>
-        </w:rPr>
-      </w:pPr>
-      <w:r>
-        <w:rPr>
-          <w:highlight w:val="cyan"/>
-        </w:rPr>
-        <w:t>Fast fall</w:t>
-      </w:r>
-    </w:p>
-    <w:p>
-      <w:pPr>
-        <w:pStyle w:val="ListParagraph"/>
-        <w:numPr>
-          <w:ilvl w:val="2"/>
-          <w:numId w:val="1"/>
-        </w:numPr>
-      </w:pPr>
-      <w:r>
-        <w:t>Add Animations</w:t>
-      </w:r>
-    </w:p>
-    <w:p>
-      <w:pPr>
-        <w:pStyle w:val="ListParagraph"/>
-        <w:numPr>
-          <w:ilvl w:val="3"/>
-          <w:numId w:val="1"/>
-        </w:numPr>
-        <w:rPr>
-          <w:highlight w:val="cyan"/>
-        </w:rPr>
-      </w:pPr>
-      <w:r>
-        <w:rPr>
-          <w:highlight w:val="cyan"/>
-        </w:rPr>
-        <w:t>Running</w:t>
-      </w:r>
-    </w:p>
-    <w:p>
-      <w:pPr>
-        <w:pStyle w:val="ListParagraph"/>
-        <w:numPr>
-          <w:ilvl w:val="3"/>
-          <w:numId w:val="1"/>
-        </w:numPr>
-      </w:pPr>
-      <w:r>
-        <w:t>Jumping</w:t>
-      </w:r>
-    </w:p>
-    <w:p>
-      <w:pPr>
-        <w:pStyle w:val="ListParagraph"/>
-        <w:numPr>
-          <w:ilvl w:val="3"/>
-          <w:numId w:val="1"/>
-        </w:numPr>
-      </w:pPr>
-      <w:r>
-        <w:t>Falling</w:t>
-      </w:r>
-    </w:p>
-    <w:p>
-      <w:pPr>
-        <w:pStyle w:val="ListParagraph"/>
-        <w:numPr>
-          <w:ilvl w:val="2"/>
-          <w:numId w:val="1"/>
-        </w:numPr>
-      </w:pPr>
-      <w:r>
-        <w:t>Add Appropriate sound effects to the cat when</w:t>
-      </w:r>
-    </w:p>
-    <w:p>
-      <w:pPr>
-        <w:pStyle w:val="ListParagraph"/>
-        <w:numPr>
-          <w:ilvl w:val="3"/>
-          <w:numId w:val="1"/>
-        </w:numPr>
-      </w:pPr>
-      <w:r>
-        <w:t>Jumping</w:t>
-      </w:r>
-    </w:p>
-    <w:p>
-      <w:pPr>
-        <w:pStyle w:val="ListParagraph"/>
-        <w:numPr>
-          <w:ilvl w:val="3"/>
-          <w:numId w:val="1"/>
-        </w:numPr>
-      </w:pPr>
-      <w:r>
-        <w:t>Landing</w:t>
-      </w:r>
-    </w:p>
-    <w:p>
-      <w:pPr>
-        <w:pStyle w:val="ListParagraph"/>
-        <w:numPr>
-          <w:ilvl w:val="3"/>
-          <w:numId w:val="1"/>
-        </w:numPr>
-      </w:pPr>
-      <w:r>
-        <w:t>Falling into pit</w:t>
-      </w:r>
-    </w:p>
-    <w:p>
-      <w:pPr>
-        <w:pStyle w:val="ListParagraph"/>
-        <w:numPr>
-          <w:ilvl w:val="3"/>
-          <w:numId w:val="1"/>
-        </w:numPr>
-      </w:pPr>
-      <w:r>
-        <w:t>Collecting fish</w:t>
-      </w:r>
-    </w:p>
-    <w:p>
-      <w:pPr>
-        <w:pStyle w:val="ListParagraph"/>
-        <w:numPr>
-          <w:ilvl w:val="1"/>
-          <w:numId w:val="1"/>
-        </w:numPr>
-        <w:rPr>
-          <w:highlight w:val="cyan"/>
-        </w:rPr>
-      </w:pPr>
-      <w:r>
-        <w:rPr>
-          <w:highlight w:val="cyan"/>
-        </w:rPr>
-        <w:t>Camera</w:t>
-      </w:r>
-    </w:p>
-    <w:p>
-      <w:pPr>
-        <w:pStyle w:val="ListParagraph"/>
-        <w:numPr>
-          <w:ilvl w:val="2"/>
-          <w:numId w:val="1"/>
-        </w:numPr>
-        <w:rPr>
-          <w:highlight w:val="cyan"/>
-        </w:rPr>
-      </w:pPr>
-      <w:r>
-        <w:rPr>
-          <w:highlight w:val="cyan"/>
-        </w:rPr>
-        <w:t>Auto Scroll same speed as cat</w:t>
-      </w:r>
-    </w:p>
-    <w:p>
-      <w:pPr>
-        <w:pStyle w:val="ListParagraph"/>
-        <w:numPr>
-          <w:ilvl w:val="1"/>
-          <w:numId w:val="1"/>
-        </w:numPr>
-      </w:pPr>
-      <w:r>
-        <w:t>Fish Collectables</w:t>
-      </w:r>
-    </w:p>
-    <w:p>
-      <w:pPr>
-        <w:pStyle w:val="ListParagraph"/>
-        <w:numPr>
-          <w:ilvl w:val="2"/>
-          <w:numId w:val="1"/>
-        </w:numPr>
-      </w:pPr>
-      <w:r>
-        <w:t>Triggered Collider</w:t>
-      </w:r>
-    </w:p>
-    <w:p>
-      <w:pPr>
-        <w:pStyle w:val="ListParagraph"/>
-        <w:numPr>
-          <w:ilvl w:val="1"/>
-          <w:numId w:val="1"/>
-        </w:numPr>
-      </w:pPr>
-      <w:r>
-        <w:t>UI</w:t>
-      </w:r>
-    </w:p>
-    <w:p>
-      <w:pPr>
-        <w:pStyle w:val="ListParagraph"/>
-        <w:numPr>
-          <w:ilvl w:val="2"/>
-          <w:numId w:val="1"/>
-        </w:numPr>
-      </w:pPr>
-      <w:r>
-        <w:t>HUD</w:t>
-      </w:r>
-    </w:p>
-    <w:p>
-      <w:pPr>
-        <w:pStyle w:val="ListParagraph"/>
-        <w:numPr>
-          <w:ilvl w:val="3"/>
-          <w:numId w:val="1"/>
-        </w:numPr>
-      </w:pPr>
-      <w:r>
-        <w:t>Score</w:t>
-      </w:r>
-    </w:p>
-    <w:p>
-      <w:pPr>
-        <w:pStyle w:val="ListParagraph"/>
-        <w:numPr>
-          <w:ilvl w:val="4"/>
-          <w:numId w:val="1"/>
-        </w:numPr>
-      </w:pPr>
-      <w:r>
-        <w:t>Add when cat collects fish</w:t>
-      </w:r>
-    </w:p>
-    <w:p>
-      <w:pPr>
-        <w:pStyle w:val="ListParagraph"/>
-        <w:numPr>
-          <w:ilvl w:val="3"/>
-          <w:numId w:val="1"/>
-        </w:numPr>
-      </w:pPr>
-      <w:r>
-        <w:t>Time</w:t>
-      </w:r>
-    </w:p>
-    <w:p>
-      <w:pPr>
-        <w:pStyle w:val="ListParagraph"/>
-        <w:numPr>
-          <w:ilvl w:val="4"/>
-          <w:numId w:val="1"/>
-        </w:numPr>
-      </w:pPr>
-      <w:r>
-        <w:t>Display time</w:t>
-      </w:r>
-    </w:p>
-    <w:p>
-      <w:pPr>
-        <w:pStyle w:val="ListParagraph"/>
-        <w:numPr>
-          <w:ilvl w:val="2"/>
-          <w:numId w:val="1"/>
-        </w:numPr>
-      </w:pPr>
-      <w:r>
-        <w:t>Main Menu</w:t>
-      </w:r>
-    </w:p>
-    <w:p>
-      <w:pPr>
-        <w:pStyle w:val="ListParagraph"/>
-        <w:numPr>
-          <w:ilvl w:val="3"/>
-          <w:numId w:val="1"/>
-        </w:numPr>
-      </w:pPr>
-      <w:r>
-        <w:t>Play Button</w:t>
-      </w:r>
-    </w:p>
-    <w:p>
-      <w:pPr>
-        <w:pStyle w:val="ListParagraph"/>
-        <w:numPr>
-          <w:ilvl w:val="3"/>
-          <w:numId w:val="1"/>
-        </w:numPr>
-      </w:pPr>
-      <w:r>
-        <w:t>Quit Button</w:t>
-      </w:r>
-    </w:p>
-    <w:p>
-      <w:pPr>
-        <w:pStyle w:val="ListParagraph"/>
-        <w:numPr>
-          <w:ilvl w:val="2"/>
-          <w:numId w:val="1"/>
-        </w:numPr>
       </w:pPr>
       <w:r>
         <w:t>Pause Menu</w:t>
@@ -687,7 +736,6 @@
         </w:numPr>
       </w:pPr>
       <w:r>
-        <w:lastRenderedPageBreak/>
         <w:t>Resume Button</w:t>
       </w:r>
     </w:p>

</xml_diff>

<commit_message>
Added Random Placement for Fish Collectables
</commit_message>
<xml_diff>
--- a/Kitty in the Rain Course of Action.docx
+++ b/Kitty in the Rain Course of Action.docx
@@ -441,170 +441,170 @@
       <w:r>
         <w:t>Jumping</w:t>
       </w:r>
-    </w:p>
-    <w:p>
-      <w:pPr>
-        <w:pStyle w:val="ListParagraph"/>
-        <w:numPr>
-          <w:ilvl w:val="3"/>
-          <w:numId w:val="1"/>
-        </w:numPr>
-      </w:pPr>
-      <w:r>
-        <w:t>Falling</w:t>
-      </w:r>
-    </w:p>
-    <w:p>
-      <w:pPr>
-        <w:pStyle w:val="ListParagraph"/>
-        <w:numPr>
-          <w:ilvl w:val="2"/>
-          <w:numId w:val="1"/>
-        </w:numPr>
-      </w:pPr>
-      <w:r>
-        <w:t>Add Appropriate sound effects to the cat when</w:t>
-      </w:r>
-    </w:p>
-    <w:p>
-      <w:pPr>
-        <w:pStyle w:val="ListParagraph"/>
-        <w:numPr>
-          <w:ilvl w:val="3"/>
-          <w:numId w:val="1"/>
-        </w:numPr>
-      </w:pPr>
-      <w:r>
-        <w:t>Jumping</w:t>
-      </w:r>
-    </w:p>
-    <w:p>
-      <w:pPr>
-        <w:pStyle w:val="ListParagraph"/>
-        <w:numPr>
-          <w:ilvl w:val="3"/>
-          <w:numId w:val="1"/>
-        </w:numPr>
-      </w:pPr>
-      <w:r>
-        <w:t>Landing</w:t>
-      </w:r>
-    </w:p>
-    <w:p>
-      <w:pPr>
-        <w:pStyle w:val="ListParagraph"/>
-        <w:numPr>
-          <w:ilvl w:val="3"/>
-          <w:numId w:val="1"/>
-        </w:numPr>
-      </w:pPr>
-      <w:r>
-        <w:t>Falling into pit</w:t>
-      </w:r>
-    </w:p>
-    <w:p>
-      <w:pPr>
-        <w:pStyle w:val="ListParagraph"/>
-        <w:numPr>
-          <w:ilvl w:val="3"/>
-          <w:numId w:val="1"/>
-        </w:numPr>
-      </w:pPr>
-      <w:r>
-        <w:t>Collecting fish</w:t>
-      </w:r>
-    </w:p>
-    <w:p>
-      <w:pPr>
-        <w:pStyle w:val="ListParagraph"/>
-        <w:numPr>
-          <w:ilvl w:val="1"/>
-          <w:numId w:val="1"/>
-        </w:numPr>
-        <w:rPr>
-          <w:highlight w:val="cyan"/>
-        </w:rPr>
-      </w:pPr>
-      <w:r>
-        <w:rPr>
-          <w:highlight w:val="cyan"/>
-        </w:rPr>
-        <w:t>Camera</w:t>
-      </w:r>
-    </w:p>
-    <w:p>
-      <w:pPr>
-        <w:pStyle w:val="ListParagraph"/>
-        <w:numPr>
-          <w:ilvl w:val="2"/>
-          <w:numId w:val="1"/>
-        </w:numPr>
-        <w:rPr>
-          <w:highlight w:val="cyan"/>
-        </w:rPr>
-      </w:pPr>
-      <w:r>
-        <w:rPr>
-          <w:highlight w:val="cyan"/>
-        </w:rPr>
-        <w:t>Auto Scroll same speed as cat</w:t>
-      </w:r>
-    </w:p>
-    <w:p>
-      <w:pPr>
-        <w:pStyle w:val="ListParagraph"/>
-        <w:numPr>
-          <w:ilvl w:val="1"/>
-          <w:numId w:val="1"/>
-        </w:numPr>
-        <w:rPr>
-          <w:highlight w:val="yellow"/>
-        </w:rPr>
-      </w:pPr>
-      <w:r>
-        <w:rPr>
-          <w:highlight w:val="yellow"/>
-        </w:rPr>
-        <w:t>Fish Collectables</w:t>
-      </w:r>
-    </w:p>
-    <w:p>
-      <w:pPr>
-        <w:pStyle w:val="ListParagraph"/>
-        <w:numPr>
-          <w:ilvl w:val="2"/>
-          <w:numId w:val="1"/>
-        </w:numPr>
-        <w:rPr>
-          <w:highlight w:val="yellow"/>
-        </w:rPr>
-      </w:pPr>
-      <w:r>
-        <w:rPr>
-          <w:highlight w:val="yellow"/>
-        </w:rPr>
-        <w:t>Triggered Collider</w:t>
-      </w:r>
-    </w:p>
-    <w:p>
-      <w:pPr>
-        <w:pStyle w:val="ListParagraph"/>
-        <w:numPr>
-          <w:ilvl w:val="2"/>
-          <w:numId w:val="1"/>
-        </w:numPr>
-        <w:rPr>
-          <w:highlight w:val="yellow"/>
-        </w:rPr>
-      </w:pPr>
-      <w:r>
-        <w:rPr>
-          <w:highlight w:val="yellow"/>
-        </w:rPr>
-        <w:t>Add random placement</w:t>
-      </w:r>
       <w:bookmarkStart w:id="0" w:name="_GoBack"/>
       <w:bookmarkEnd w:id="0"/>
+    </w:p>
+    <w:p>
+      <w:pPr>
+        <w:pStyle w:val="ListParagraph"/>
+        <w:numPr>
+          <w:ilvl w:val="3"/>
+          <w:numId w:val="1"/>
+        </w:numPr>
+      </w:pPr>
+      <w:r>
+        <w:t>Falling</w:t>
+      </w:r>
+    </w:p>
+    <w:p>
+      <w:pPr>
+        <w:pStyle w:val="ListParagraph"/>
+        <w:numPr>
+          <w:ilvl w:val="2"/>
+          <w:numId w:val="1"/>
+        </w:numPr>
+      </w:pPr>
+      <w:r>
+        <w:t>Add Appropriate sound effects to the cat when</w:t>
+      </w:r>
+    </w:p>
+    <w:p>
+      <w:pPr>
+        <w:pStyle w:val="ListParagraph"/>
+        <w:numPr>
+          <w:ilvl w:val="3"/>
+          <w:numId w:val="1"/>
+        </w:numPr>
+      </w:pPr>
+      <w:r>
+        <w:t>Jumping</w:t>
+      </w:r>
+    </w:p>
+    <w:p>
+      <w:pPr>
+        <w:pStyle w:val="ListParagraph"/>
+        <w:numPr>
+          <w:ilvl w:val="3"/>
+          <w:numId w:val="1"/>
+        </w:numPr>
+      </w:pPr>
+      <w:r>
+        <w:t>Landing</w:t>
+      </w:r>
+    </w:p>
+    <w:p>
+      <w:pPr>
+        <w:pStyle w:val="ListParagraph"/>
+        <w:numPr>
+          <w:ilvl w:val="3"/>
+          <w:numId w:val="1"/>
+        </w:numPr>
+      </w:pPr>
+      <w:r>
+        <w:t>Falling into pit</w:t>
+      </w:r>
+    </w:p>
+    <w:p>
+      <w:pPr>
+        <w:pStyle w:val="ListParagraph"/>
+        <w:numPr>
+          <w:ilvl w:val="3"/>
+          <w:numId w:val="1"/>
+        </w:numPr>
+      </w:pPr>
+      <w:r>
+        <w:t>Collecting fish</w:t>
+      </w:r>
+    </w:p>
+    <w:p>
+      <w:pPr>
+        <w:pStyle w:val="ListParagraph"/>
+        <w:numPr>
+          <w:ilvl w:val="1"/>
+          <w:numId w:val="1"/>
+        </w:numPr>
+        <w:rPr>
+          <w:highlight w:val="cyan"/>
+        </w:rPr>
+      </w:pPr>
+      <w:r>
+        <w:rPr>
+          <w:highlight w:val="cyan"/>
+        </w:rPr>
+        <w:t>Camera</w:t>
+      </w:r>
+    </w:p>
+    <w:p>
+      <w:pPr>
+        <w:pStyle w:val="ListParagraph"/>
+        <w:numPr>
+          <w:ilvl w:val="2"/>
+          <w:numId w:val="1"/>
+        </w:numPr>
+        <w:rPr>
+          <w:highlight w:val="cyan"/>
+        </w:rPr>
+      </w:pPr>
+      <w:r>
+        <w:rPr>
+          <w:highlight w:val="cyan"/>
+        </w:rPr>
+        <w:t>Auto Scroll same speed as cat</w:t>
+      </w:r>
+    </w:p>
+    <w:p>
+      <w:pPr>
+        <w:pStyle w:val="ListParagraph"/>
+        <w:numPr>
+          <w:ilvl w:val="1"/>
+          <w:numId w:val="1"/>
+        </w:numPr>
+        <w:rPr>
+          <w:highlight w:val="yellow"/>
+        </w:rPr>
+      </w:pPr>
+      <w:r>
+        <w:rPr>
+          <w:highlight w:val="yellow"/>
+        </w:rPr>
+        <w:t>Fish Collectables</w:t>
+      </w:r>
+    </w:p>
+    <w:p>
+      <w:pPr>
+        <w:pStyle w:val="ListParagraph"/>
+        <w:numPr>
+          <w:ilvl w:val="2"/>
+          <w:numId w:val="1"/>
+        </w:numPr>
+        <w:rPr>
+          <w:highlight w:val="yellow"/>
+        </w:rPr>
+      </w:pPr>
+      <w:r>
+        <w:rPr>
+          <w:highlight w:val="yellow"/>
+        </w:rPr>
+        <w:t>Triggered Collider</w:t>
+      </w:r>
+    </w:p>
+    <w:p>
+      <w:pPr>
+        <w:pStyle w:val="ListParagraph"/>
+        <w:numPr>
+          <w:ilvl w:val="2"/>
+          <w:numId w:val="1"/>
+        </w:numPr>
+        <w:rPr>
+          <w:highlight w:val="green"/>
+        </w:rPr>
+      </w:pPr>
+      <w:r>
+        <w:rPr>
+          <w:highlight w:val="green"/>
+        </w:rPr>
+        <w:t>Add random placement</w:t>
+      </w:r>
     </w:p>
     <w:p>
       <w:pPr>

</xml_diff>

<commit_message>
Fine Tuned random placement code and added triggered colliders to destroy the fish collectables when the cat touches the fish.
</commit_message>
<xml_diff>
--- a/Kitty in the Rain Course of Action.docx
+++ b/Kitty in the Rain Course of Action.docx
@@ -441,80 +441,196 @@
       <w:r>
         <w:t>Jumping</w:t>
       </w:r>
+    </w:p>
+    <w:p>
+      <w:pPr>
+        <w:pStyle w:val="ListParagraph"/>
+        <w:numPr>
+          <w:ilvl w:val="3"/>
+          <w:numId w:val="1"/>
+        </w:numPr>
+      </w:pPr>
+      <w:r>
+        <w:t>Falling</w:t>
+      </w:r>
+    </w:p>
+    <w:p>
+      <w:pPr>
+        <w:pStyle w:val="ListParagraph"/>
+        <w:numPr>
+          <w:ilvl w:val="2"/>
+          <w:numId w:val="1"/>
+        </w:numPr>
+      </w:pPr>
+      <w:r>
+        <w:t>Add Appropriate sound effects to the cat when</w:t>
+      </w:r>
+    </w:p>
+    <w:p>
+      <w:pPr>
+        <w:pStyle w:val="ListParagraph"/>
+        <w:numPr>
+          <w:ilvl w:val="3"/>
+          <w:numId w:val="1"/>
+        </w:numPr>
+      </w:pPr>
+      <w:r>
+        <w:t>Jumping</w:t>
+      </w:r>
+    </w:p>
+    <w:p>
+      <w:pPr>
+        <w:pStyle w:val="ListParagraph"/>
+        <w:numPr>
+          <w:ilvl w:val="3"/>
+          <w:numId w:val="1"/>
+        </w:numPr>
+      </w:pPr>
+      <w:r>
+        <w:t>Landing</w:t>
+      </w:r>
+    </w:p>
+    <w:p>
+      <w:pPr>
+        <w:pStyle w:val="ListParagraph"/>
+        <w:numPr>
+          <w:ilvl w:val="3"/>
+          <w:numId w:val="1"/>
+        </w:numPr>
+      </w:pPr>
+      <w:r>
+        <w:t>Falling into pit</w:t>
+      </w:r>
+    </w:p>
+    <w:p>
+      <w:pPr>
+        <w:pStyle w:val="ListParagraph"/>
+        <w:numPr>
+          <w:ilvl w:val="3"/>
+          <w:numId w:val="1"/>
+        </w:numPr>
+      </w:pPr>
+      <w:r>
+        <w:t>Collecting fish</w:t>
+      </w:r>
+    </w:p>
+    <w:p>
+      <w:pPr>
+        <w:pStyle w:val="ListParagraph"/>
+        <w:numPr>
+          <w:ilvl w:val="1"/>
+          <w:numId w:val="1"/>
+        </w:numPr>
+        <w:rPr>
+          <w:highlight w:val="cyan"/>
+        </w:rPr>
+      </w:pPr>
+      <w:r>
+        <w:rPr>
+          <w:highlight w:val="cyan"/>
+        </w:rPr>
+        <w:t>Camera</w:t>
+      </w:r>
+    </w:p>
+    <w:p>
+      <w:pPr>
+        <w:pStyle w:val="ListParagraph"/>
+        <w:numPr>
+          <w:ilvl w:val="2"/>
+          <w:numId w:val="1"/>
+        </w:numPr>
+        <w:rPr>
+          <w:highlight w:val="cyan"/>
+        </w:rPr>
+      </w:pPr>
+      <w:r>
+        <w:rPr>
+          <w:highlight w:val="cyan"/>
+        </w:rPr>
+        <w:t>Auto Scroll same speed as cat</w:t>
+      </w:r>
+    </w:p>
+    <w:p>
+      <w:pPr>
+        <w:pStyle w:val="ListParagraph"/>
+        <w:numPr>
+          <w:ilvl w:val="1"/>
+          <w:numId w:val="1"/>
+        </w:numPr>
+        <w:rPr>
+          <w:highlight w:val="green"/>
+        </w:rPr>
+      </w:pPr>
+      <w:r>
+        <w:rPr>
+          <w:highlight w:val="green"/>
+        </w:rPr>
+        <w:t>Fish Collectables</w:t>
+      </w:r>
+    </w:p>
+    <w:p>
+      <w:pPr>
+        <w:pStyle w:val="ListParagraph"/>
+        <w:numPr>
+          <w:ilvl w:val="2"/>
+          <w:numId w:val="1"/>
+        </w:numPr>
+        <w:rPr>
+          <w:highlight w:val="green"/>
+        </w:rPr>
+      </w:pPr>
+      <w:r>
+        <w:rPr>
+          <w:highlight w:val="green"/>
+        </w:rPr>
+        <w:t>Triggered Collider</w:t>
+      </w:r>
+    </w:p>
+    <w:p>
+      <w:pPr>
+        <w:pStyle w:val="ListParagraph"/>
+        <w:numPr>
+          <w:ilvl w:val="2"/>
+          <w:numId w:val="1"/>
+        </w:numPr>
+        <w:rPr>
+          <w:highlight w:val="cyan"/>
+        </w:rPr>
+      </w:pPr>
+      <w:r>
+        <w:rPr>
+          <w:highlight w:val="cyan"/>
+        </w:rPr>
+        <w:t>Add random placement</w:t>
+      </w:r>
+    </w:p>
+    <w:p>
+      <w:pPr>
+        <w:pStyle w:val="ListParagraph"/>
+        <w:numPr>
+          <w:ilvl w:val="2"/>
+          <w:numId w:val="1"/>
+        </w:numPr>
+        <w:rPr>
+          <w:highlight w:val="green"/>
+        </w:rPr>
+      </w:pPr>
+      <w:r>
+        <w:rPr>
+          <w:highlight w:val="green"/>
+        </w:rPr>
+        <w:t xml:space="preserve">Fine tune random </w:t>
+      </w:r>
+      <w:proofErr w:type="spellStart"/>
+      <w:r>
+        <w:rPr>
+          <w:highlight w:val="green"/>
+        </w:rPr>
+        <w:t>placment</w:t>
+      </w:r>
       <w:bookmarkStart w:id="0" w:name="_GoBack"/>
       <w:bookmarkEnd w:id="0"/>
-    </w:p>
-    <w:p>
-      <w:pPr>
-        <w:pStyle w:val="ListParagraph"/>
-        <w:numPr>
-          <w:ilvl w:val="3"/>
-          <w:numId w:val="1"/>
-        </w:numPr>
-      </w:pPr>
-      <w:r>
-        <w:t>Falling</w:t>
-      </w:r>
-    </w:p>
-    <w:p>
-      <w:pPr>
-        <w:pStyle w:val="ListParagraph"/>
-        <w:numPr>
-          <w:ilvl w:val="2"/>
-          <w:numId w:val="1"/>
-        </w:numPr>
-      </w:pPr>
-      <w:r>
-        <w:t>Add Appropriate sound effects to the cat when</w:t>
-      </w:r>
-    </w:p>
-    <w:p>
-      <w:pPr>
-        <w:pStyle w:val="ListParagraph"/>
-        <w:numPr>
-          <w:ilvl w:val="3"/>
-          <w:numId w:val="1"/>
-        </w:numPr>
-      </w:pPr>
-      <w:r>
-        <w:t>Jumping</w:t>
-      </w:r>
-    </w:p>
-    <w:p>
-      <w:pPr>
-        <w:pStyle w:val="ListParagraph"/>
-        <w:numPr>
-          <w:ilvl w:val="3"/>
-          <w:numId w:val="1"/>
-        </w:numPr>
-      </w:pPr>
-      <w:r>
-        <w:t>Landing</w:t>
-      </w:r>
-    </w:p>
-    <w:p>
-      <w:pPr>
-        <w:pStyle w:val="ListParagraph"/>
-        <w:numPr>
-          <w:ilvl w:val="3"/>
-          <w:numId w:val="1"/>
-        </w:numPr>
-      </w:pPr>
-      <w:r>
-        <w:t>Falling into pit</w:t>
-      </w:r>
-    </w:p>
-    <w:p>
-      <w:pPr>
-        <w:pStyle w:val="ListParagraph"/>
-        <w:numPr>
-          <w:ilvl w:val="3"/>
-          <w:numId w:val="1"/>
-        </w:numPr>
-      </w:pPr>
-      <w:r>
-        <w:t>Collecting fish</w:t>
-      </w:r>
+      <w:proofErr w:type="spellEnd"/>
     </w:p>
     <w:p>
       <w:pPr>
@@ -523,96 +639,6 @@
           <w:ilvl w:val="1"/>
           <w:numId w:val="1"/>
         </w:numPr>
-        <w:rPr>
-          <w:highlight w:val="cyan"/>
-        </w:rPr>
-      </w:pPr>
-      <w:r>
-        <w:rPr>
-          <w:highlight w:val="cyan"/>
-        </w:rPr>
-        <w:t>Camera</w:t>
-      </w:r>
-    </w:p>
-    <w:p>
-      <w:pPr>
-        <w:pStyle w:val="ListParagraph"/>
-        <w:numPr>
-          <w:ilvl w:val="2"/>
-          <w:numId w:val="1"/>
-        </w:numPr>
-        <w:rPr>
-          <w:highlight w:val="cyan"/>
-        </w:rPr>
-      </w:pPr>
-      <w:r>
-        <w:rPr>
-          <w:highlight w:val="cyan"/>
-        </w:rPr>
-        <w:t>Auto Scroll same speed as cat</w:t>
-      </w:r>
-    </w:p>
-    <w:p>
-      <w:pPr>
-        <w:pStyle w:val="ListParagraph"/>
-        <w:numPr>
-          <w:ilvl w:val="1"/>
-          <w:numId w:val="1"/>
-        </w:numPr>
-        <w:rPr>
-          <w:highlight w:val="yellow"/>
-        </w:rPr>
-      </w:pPr>
-      <w:r>
-        <w:rPr>
-          <w:highlight w:val="yellow"/>
-        </w:rPr>
-        <w:t>Fish Collectables</w:t>
-      </w:r>
-    </w:p>
-    <w:p>
-      <w:pPr>
-        <w:pStyle w:val="ListParagraph"/>
-        <w:numPr>
-          <w:ilvl w:val="2"/>
-          <w:numId w:val="1"/>
-        </w:numPr>
-        <w:rPr>
-          <w:highlight w:val="yellow"/>
-        </w:rPr>
-      </w:pPr>
-      <w:r>
-        <w:rPr>
-          <w:highlight w:val="yellow"/>
-        </w:rPr>
-        <w:t>Triggered Collider</w:t>
-      </w:r>
-    </w:p>
-    <w:p>
-      <w:pPr>
-        <w:pStyle w:val="ListParagraph"/>
-        <w:numPr>
-          <w:ilvl w:val="2"/>
-          <w:numId w:val="1"/>
-        </w:numPr>
-        <w:rPr>
-          <w:highlight w:val="green"/>
-        </w:rPr>
-      </w:pPr>
-      <w:r>
-        <w:rPr>
-          <w:highlight w:val="green"/>
-        </w:rPr>
-        <w:t>Add random placement</w:t>
-      </w:r>
-    </w:p>
-    <w:p>
-      <w:pPr>
-        <w:pStyle w:val="ListParagraph"/>
-        <w:numPr>
-          <w:ilvl w:val="1"/>
-          <w:numId w:val="1"/>
-        </w:numPr>
       </w:pPr>
       <w:r>
         <w:t>UI</w:t>
@@ -699,6 +725,7 @@
         </w:numPr>
       </w:pPr>
       <w:r>
+        <w:lastRenderedPageBreak/>
         <w:t>Play Button</w:t>
       </w:r>
     </w:p>
@@ -711,7 +738,6 @@
         </w:numPr>
       </w:pPr>
       <w:r>
-        <w:lastRenderedPageBreak/>
         <w:t>Quit Button</w:t>
       </w:r>
     </w:p>

</xml_diff>

<commit_message>
Added Fish Colleted to HUD
</commit_message>
<xml_diff>
--- a/Kitty in the Rain Course of Action.docx
+++ b/Kitty in the Rain Course of Action.docx
@@ -489,148 +489,152 @@
       <w:r>
         <w:t>Landing</w:t>
       </w:r>
-    </w:p>
-    <w:p>
-      <w:pPr>
-        <w:pStyle w:val="ListParagraph"/>
-        <w:numPr>
-          <w:ilvl w:val="3"/>
-          <w:numId w:val="1"/>
-        </w:numPr>
-      </w:pPr>
-      <w:r>
-        <w:t>Falling into pit</w:t>
-      </w:r>
-    </w:p>
-    <w:p>
-      <w:pPr>
-        <w:pStyle w:val="ListParagraph"/>
-        <w:numPr>
-          <w:ilvl w:val="3"/>
-          <w:numId w:val="1"/>
-        </w:numPr>
-      </w:pPr>
-      <w:r>
-        <w:t>Collecting fish</w:t>
-      </w:r>
-    </w:p>
-    <w:p>
-      <w:pPr>
-        <w:pStyle w:val="ListParagraph"/>
-        <w:numPr>
-          <w:ilvl w:val="1"/>
-          <w:numId w:val="1"/>
-        </w:numPr>
-        <w:rPr>
-          <w:highlight w:val="cyan"/>
-        </w:rPr>
-      </w:pPr>
-      <w:r>
-        <w:rPr>
-          <w:highlight w:val="cyan"/>
-        </w:rPr>
-        <w:t>Camera</w:t>
-      </w:r>
-    </w:p>
-    <w:p>
-      <w:pPr>
-        <w:pStyle w:val="ListParagraph"/>
-        <w:numPr>
-          <w:ilvl w:val="2"/>
-          <w:numId w:val="1"/>
-        </w:numPr>
-        <w:rPr>
-          <w:highlight w:val="cyan"/>
-        </w:rPr>
-      </w:pPr>
-      <w:r>
-        <w:rPr>
-          <w:highlight w:val="cyan"/>
-        </w:rPr>
-        <w:t>Auto Scroll same speed as cat</w:t>
-      </w:r>
-    </w:p>
-    <w:p>
-      <w:pPr>
-        <w:pStyle w:val="ListParagraph"/>
-        <w:numPr>
-          <w:ilvl w:val="1"/>
-          <w:numId w:val="1"/>
-        </w:numPr>
-        <w:rPr>
-          <w:highlight w:val="green"/>
-        </w:rPr>
-      </w:pPr>
-      <w:r>
-        <w:rPr>
-          <w:highlight w:val="green"/>
-        </w:rPr>
-        <w:t>Fish Collectables</w:t>
-      </w:r>
-    </w:p>
-    <w:p>
-      <w:pPr>
-        <w:pStyle w:val="ListParagraph"/>
-        <w:numPr>
-          <w:ilvl w:val="2"/>
-          <w:numId w:val="1"/>
-        </w:numPr>
-        <w:rPr>
-          <w:highlight w:val="green"/>
-        </w:rPr>
-      </w:pPr>
-      <w:r>
-        <w:rPr>
-          <w:highlight w:val="green"/>
-        </w:rPr>
-        <w:t>Triggered Collider</w:t>
-      </w:r>
-    </w:p>
-    <w:p>
-      <w:pPr>
-        <w:pStyle w:val="ListParagraph"/>
-        <w:numPr>
-          <w:ilvl w:val="2"/>
-          <w:numId w:val="1"/>
-        </w:numPr>
-        <w:rPr>
-          <w:highlight w:val="cyan"/>
-        </w:rPr>
-      </w:pPr>
-      <w:r>
-        <w:rPr>
-          <w:highlight w:val="cyan"/>
-        </w:rPr>
-        <w:t>Add random placement</w:t>
-      </w:r>
-    </w:p>
-    <w:p>
-      <w:pPr>
-        <w:pStyle w:val="ListParagraph"/>
-        <w:numPr>
-          <w:ilvl w:val="2"/>
-          <w:numId w:val="1"/>
-        </w:numPr>
-        <w:rPr>
-          <w:highlight w:val="green"/>
-        </w:rPr>
-      </w:pPr>
-      <w:r>
-        <w:rPr>
-          <w:highlight w:val="green"/>
-        </w:rPr>
-        <w:t xml:space="preserve">Fine tune random </w:t>
-      </w:r>
-      <w:proofErr w:type="spellStart"/>
-      <w:r>
-        <w:rPr>
-          <w:highlight w:val="green"/>
-        </w:rPr>
-        <w:t>placment</w:t>
-      </w:r>
       <w:bookmarkStart w:id="0" w:name="_GoBack"/>
       <w:bookmarkEnd w:id="0"/>
-      <w:proofErr w:type="spellEnd"/>
+    </w:p>
+    <w:p>
+      <w:pPr>
+        <w:pStyle w:val="ListParagraph"/>
+        <w:numPr>
+          <w:ilvl w:val="3"/>
+          <w:numId w:val="1"/>
+        </w:numPr>
+      </w:pPr>
+      <w:r>
+        <w:t>Falling into pit</w:t>
+      </w:r>
+    </w:p>
+    <w:p>
+      <w:pPr>
+        <w:pStyle w:val="ListParagraph"/>
+        <w:numPr>
+          <w:ilvl w:val="3"/>
+          <w:numId w:val="1"/>
+        </w:numPr>
+      </w:pPr>
+      <w:r>
+        <w:t>Collecting fish</w:t>
+      </w:r>
+    </w:p>
+    <w:p>
+      <w:pPr>
+        <w:pStyle w:val="ListParagraph"/>
+        <w:numPr>
+          <w:ilvl w:val="1"/>
+          <w:numId w:val="1"/>
+        </w:numPr>
+        <w:rPr>
+          <w:highlight w:val="cyan"/>
+        </w:rPr>
+      </w:pPr>
+      <w:r>
+        <w:rPr>
+          <w:highlight w:val="cyan"/>
+        </w:rPr>
+        <w:t>Camera</w:t>
+      </w:r>
+    </w:p>
+    <w:p>
+      <w:pPr>
+        <w:pStyle w:val="ListParagraph"/>
+        <w:numPr>
+          <w:ilvl w:val="2"/>
+          <w:numId w:val="1"/>
+        </w:numPr>
+        <w:rPr>
+          <w:highlight w:val="cyan"/>
+        </w:rPr>
+      </w:pPr>
+      <w:r>
+        <w:rPr>
+          <w:highlight w:val="cyan"/>
+        </w:rPr>
+        <w:t>Auto Scroll same speed as cat</w:t>
+      </w:r>
+    </w:p>
+    <w:p>
+      <w:pPr>
+        <w:pStyle w:val="ListParagraph"/>
+        <w:numPr>
+          <w:ilvl w:val="1"/>
+          <w:numId w:val="1"/>
+        </w:numPr>
+        <w:rPr>
+          <w:highlight w:val="cyan"/>
+        </w:rPr>
+      </w:pPr>
+      <w:r>
+        <w:rPr>
+          <w:highlight w:val="cyan"/>
+        </w:rPr>
+        <w:t>Fish Collectables</w:t>
+      </w:r>
+    </w:p>
+    <w:p>
+      <w:pPr>
+        <w:pStyle w:val="ListParagraph"/>
+        <w:numPr>
+          <w:ilvl w:val="2"/>
+          <w:numId w:val="1"/>
+        </w:numPr>
+        <w:rPr>
+          <w:highlight w:val="cyan"/>
+        </w:rPr>
+      </w:pPr>
+      <w:r>
+        <w:rPr>
+          <w:highlight w:val="cyan"/>
+        </w:rPr>
+        <w:t>Triggered Collider</w:t>
+      </w:r>
+    </w:p>
+    <w:p>
+      <w:pPr>
+        <w:pStyle w:val="ListParagraph"/>
+        <w:numPr>
+          <w:ilvl w:val="2"/>
+          <w:numId w:val="1"/>
+        </w:numPr>
+        <w:rPr>
+          <w:highlight w:val="cyan"/>
+        </w:rPr>
+      </w:pPr>
+      <w:r>
+        <w:rPr>
+          <w:highlight w:val="cyan"/>
+        </w:rPr>
+        <w:t>Add random placement</w:t>
+      </w:r>
+    </w:p>
+    <w:p>
+      <w:pPr>
+        <w:pStyle w:val="ListParagraph"/>
+        <w:numPr>
+          <w:ilvl w:val="2"/>
+          <w:numId w:val="1"/>
+        </w:numPr>
+        <w:rPr>
+          <w:highlight w:val="cyan"/>
+        </w:rPr>
+      </w:pPr>
+      <w:r>
+        <w:rPr>
+          <w:highlight w:val="cyan"/>
+        </w:rPr>
+        <w:t>Fine tune random plac</w:t>
+      </w:r>
+      <w:r>
+        <w:rPr>
+          <w:highlight w:val="cyan"/>
+        </w:rPr>
+        <w:t>e</w:t>
+      </w:r>
+      <w:r>
+        <w:rPr>
+          <w:highlight w:val="cyan"/>
+        </w:rPr>
+        <w:t>ment</w:t>
+      </w:r>
     </w:p>
     <w:p>
       <w:pPr>

</xml_diff>

<commit_message>
Added Time Display on HUD
</commit_message>
<xml_diff>
--- a/Kitty in the Rain Course of Action.docx
+++ b/Kitty in the Rain Course of Action.docx
@@ -489,224 +489,254 @@
       <w:r>
         <w:t>Landing</w:t>
       </w:r>
+    </w:p>
+    <w:p>
+      <w:pPr>
+        <w:pStyle w:val="ListParagraph"/>
+        <w:numPr>
+          <w:ilvl w:val="3"/>
+          <w:numId w:val="1"/>
+        </w:numPr>
+      </w:pPr>
+      <w:r>
+        <w:t>Falling into pit</w:t>
+      </w:r>
+    </w:p>
+    <w:p>
+      <w:pPr>
+        <w:pStyle w:val="ListParagraph"/>
+        <w:numPr>
+          <w:ilvl w:val="3"/>
+          <w:numId w:val="1"/>
+        </w:numPr>
+      </w:pPr>
+      <w:r>
+        <w:t>Collecting fish</w:t>
+      </w:r>
+    </w:p>
+    <w:p>
+      <w:pPr>
+        <w:pStyle w:val="ListParagraph"/>
+        <w:numPr>
+          <w:ilvl w:val="1"/>
+          <w:numId w:val="1"/>
+        </w:numPr>
+        <w:rPr>
+          <w:highlight w:val="cyan"/>
+        </w:rPr>
+      </w:pPr>
+      <w:r>
+        <w:rPr>
+          <w:highlight w:val="cyan"/>
+        </w:rPr>
+        <w:t>Camera</w:t>
+      </w:r>
+    </w:p>
+    <w:p>
+      <w:pPr>
+        <w:pStyle w:val="ListParagraph"/>
+        <w:numPr>
+          <w:ilvl w:val="2"/>
+          <w:numId w:val="1"/>
+        </w:numPr>
+        <w:rPr>
+          <w:highlight w:val="cyan"/>
+        </w:rPr>
+      </w:pPr>
+      <w:r>
+        <w:rPr>
+          <w:highlight w:val="cyan"/>
+        </w:rPr>
+        <w:t>Auto Scroll same speed as cat</w:t>
+      </w:r>
+    </w:p>
+    <w:p>
+      <w:pPr>
+        <w:pStyle w:val="ListParagraph"/>
+        <w:numPr>
+          <w:ilvl w:val="1"/>
+          <w:numId w:val="1"/>
+        </w:numPr>
+        <w:rPr>
+          <w:highlight w:val="cyan"/>
+        </w:rPr>
+      </w:pPr>
+      <w:r>
+        <w:rPr>
+          <w:highlight w:val="cyan"/>
+        </w:rPr>
+        <w:t>Fish Collectables</w:t>
+      </w:r>
+    </w:p>
+    <w:p>
+      <w:pPr>
+        <w:pStyle w:val="ListParagraph"/>
+        <w:numPr>
+          <w:ilvl w:val="2"/>
+          <w:numId w:val="1"/>
+        </w:numPr>
+        <w:rPr>
+          <w:highlight w:val="cyan"/>
+        </w:rPr>
+      </w:pPr>
+      <w:r>
+        <w:rPr>
+          <w:highlight w:val="cyan"/>
+        </w:rPr>
+        <w:t>Triggered Collider</w:t>
+      </w:r>
+    </w:p>
+    <w:p>
+      <w:pPr>
+        <w:pStyle w:val="ListParagraph"/>
+        <w:numPr>
+          <w:ilvl w:val="2"/>
+          <w:numId w:val="1"/>
+        </w:numPr>
+        <w:rPr>
+          <w:highlight w:val="cyan"/>
+        </w:rPr>
+      </w:pPr>
+      <w:r>
+        <w:rPr>
+          <w:highlight w:val="cyan"/>
+        </w:rPr>
+        <w:t>Add random placement</w:t>
+      </w:r>
+    </w:p>
+    <w:p>
+      <w:pPr>
+        <w:pStyle w:val="ListParagraph"/>
+        <w:numPr>
+          <w:ilvl w:val="2"/>
+          <w:numId w:val="1"/>
+        </w:numPr>
+        <w:rPr>
+          <w:highlight w:val="cyan"/>
+        </w:rPr>
+      </w:pPr>
+      <w:r>
+        <w:rPr>
+          <w:highlight w:val="cyan"/>
+        </w:rPr>
+        <w:t>Fine tune random plac</w:t>
+      </w:r>
+      <w:r>
+        <w:rPr>
+          <w:highlight w:val="cyan"/>
+        </w:rPr>
+        <w:t>e</w:t>
+      </w:r>
+      <w:r>
+        <w:rPr>
+          <w:highlight w:val="cyan"/>
+        </w:rPr>
+        <w:t>ment</w:t>
+      </w:r>
+    </w:p>
+    <w:p>
+      <w:pPr>
+        <w:pStyle w:val="ListParagraph"/>
+        <w:numPr>
+          <w:ilvl w:val="1"/>
+          <w:numId w:val="1"/>
+        </w:numPr>
+      </w:pPr>
+      <w:r>
+        <w:t>UI</w:t>
+      </w:r>
+    </w:p>
+    <w:p>
+      <w:pPr>
+        <w:pStyle w:val="ListParagraph"/>
+        <w:numPr>
+          <w:ilvl w:val="2"/>
+          <w:numId w:val="1"/>
+        </w:numPr>
+        <w:rPr>
+          <w:highlight w:val="green"/>
+        </w:rPr>
+      </w:pPr>
+      <w:r>
+        <w:rPr>
+          <w:highlight w:val="green"/>
+        </w:rPr>
+        <w:t>HUD</w:t>
+      </w:r>
+    </w:p>
+    <w:p>
+      <w:pPr>
+        <w:pStyle w:val="ListParagraph"/>
+        <w:numPr>
+          <w:ilvl w:val="3"/>
+          <w:numId w:val="1"/>
+        </w:numPr>
+        <w:rPr>
+          <w:highlight w:val="cyan"/>
+        </w:rPr>
+      </w:pPr>
+      <w:r>
+        <w:rPr>
+          <w:highlight w:val="cyan"/>
+        </w:rPr>
+        <w:t>Score</w:t>
+      </w:r>
+    </w:p>
+    <w:p>
+      <w:pPr>
+        <w:pStyle w:val="ListParagraph"/>
+        <w:numPr>
+          <w:ilvl w:val="4"/>
+          <w:numId w:val="1"/>
+        </w:numPr>
+        <w:rPr>
+          <w:highlight w:val="cyan"/>
+        </w:rPr>
+      </w:pPr>
+      <w:r>
+        <w:rPr>
+          <w:highlight w:val="cyan"/>
+        </w:rPr>
+        <w:t>Add when cat collects fish</w:t>
+      </w:r>
+    </w:p>
+    <w:p>
+      <w:pPr>
+        <w:pStyle w:val="ListParagraph"/>
+        <w:numPr>
+          <w:ilvl w:val="3"/>
+          <w:numId w:val="1"/>
+        </w:numPr>
+        <w:rPr>
+          <w:highlight w:val="green"/>
+        </w:rPr>
+      </w:pPr>
+      <w:r>
+        <w:rPr>
+          <w:highlight w:val="green"/>
+        </w:rPr>
+        <w:t>Time</w:t>
+      </w:r>
+    </w:p>
+    <w:p>
+      <w:pPr>
+        <w:pStyle w:val="ListParagraph"/>
+        <w:numPr>
+          <w:ilvl w:val="4"/>
+          <w:numId w:val="1"/>
+        </w:numPr>
+        <w:rPr>
+          <w:highlight w:val="green"/>
+        </w:rPr>
+      </w:pPr>
+      <w:r>
+        <w:rPr>
+          <w:highlight w:val="green"/>
+        </w:rPr>
+        <w:t>Display time</w:t>
+      </w:r>
       <w:bookmarkStart w:id="0" w:name="_GoBack"/>
       <w:bookmarkEnd w:id="0"/>
-    </w:p>
-    <w:p>
-      <w:pPr>
-        <w:pStyle w:val="ListParagraph"/>
-        <w:numPr>
-          <w:ilvl w:val="3"/>
-          <w:numId w:val="1"/>
-        </w:numPr>
-      </w:pPr>
-      <w:r>
-        <w:t>Falling into pit</w:t>
-      </w:r>
-    </w:p>
-    <w:p>
-      <w:pPr>
-        <w:pStyle w:val="ListParagraph"/>
-        <w:numPr>
-          <w:ilvl w:val="3"/>
-          <w:numId w:val="1"/>
-        </w:numPr>
-      </w:pPr>
-      <w:r>
-        <w:t>Collecting fish</w:t>
-      </w:r>
-    </w:p>
-    <w:p>
-      <w:pPr>
-        <w:pStyle w:val="ListParagraph"/>
-        <w:numPr>
-          <w:ilvl w:val="1"/>
-          <w:numId w:val="1"/>
-        </w:numPr>
-        <w:rPr>
-          <w:highlight w:val="cyan"/>
-        </w:rPr>
-      </w:pPr>
-      <w:r>
-        <w:rPr>
-          <w:highlight w:val="cyan"/>
-        </w:rPr>
-        <w:t>Camera</w:t>
-      </w:r>
-    </w:p>
-    <w:p>
-      <w:pPr>
-        <w:pStyle w:val="ListParagraph"/>
-        <w:numPr>
-          <w:ilvl w:val="2"/>
-          <w:numId w:val="1"/>
-        </w:numPr>
-        <w:rPr>
-          <w:highlight w:val="cyan"/>
-        </w:rPr>
-      </w:pPr>
-      <w:r>
-        <w:rPr>
-          <w:highlight w:val="cyan"/>
-        </w:rPr>
-        <w:t>Auto Scroll same speed as cat</w:t>
-      </w:r>
-    </w:p>
-    <w:p>
-      <w:pPr>
-        <w:pStyle w:val="ListParagraph"/>
-        <w:numPr>
-          <w:ilvl w:val="1"/>
-          <w:numId w:val="1"/>
-        </w:numPr>
-        <w:rPr>
-          <w:highlight w:val="cyan"/>
-        </w:rPr>
-      </w:pPr>
-      <w:r>
-        <w:rPr>
-          <w:highlight w:val="cyan"/>
-        </w:rPr>
-        <w:t>Fish Collectables</w:t>
-      </w:r>
-    </w:p>
-    <w:p>
-      <w:pPr>
-        <w:pStyle w:val="ListParagraph"/>
-        <w:numPr>
-          <w:ilvl w:val="2"/>
-          <w:numId w:val="1"/>
-        </w:numPr>
-        <w:rPr>
-          <w:highlight w:val="cyan"/>
-        </w:rPr>
-      </w:pPr>
-      <w:r>
-        <w:rPr>
-          <w:highlight w:val="cyan"/>
-        </w:rPr>
-        <w:t>Triggered Collider</w:t>
-      </w:r>
-    </w:p>
-    <w:p>
-      <w:pPr>
-        <w:pStyle w:val="ListParagraph"/>
-        <w:numPr>
-          <w:ilvl w:val="2"/>
-          <w:numId w:val="1"/>
-        </w:numPr>
-        <w:rPr>
-          <w:highlight w:val="cyan"/>
-        </w:rPr>
-      </w:pPr>
-      <w:r>
-        <w:rPr>
-          <w:highlight w:val="cyan"/>
-        </w:rPr>
-        <w:t>Add random placement</w:t>
-      </w:r>
-    </w:p>
-    <w:p>
-      <w:pPr>
-        <w:pStyle w:val="ListParagraph"/>
-        <w:numPr>
-          <w:ilvl w:val="2"/>
-          <w:numId w:val="1"/>
-        </w:numPr>
-        <w:rPr>
-          <w:highlight w:val="cyan"/>
-        </w:rPr>
-      </w:pPr>
-      <w:r>
-        <w:rPr>
-          <w:highlight w:val="cyan"/>
-        </w:rPr>
-        <w:t>Fine tune random plac</w:t>
-      </w:r>
-      <w:r>
-        <w:rPr>
-          <w:highlight w:val="cyan"/>
-        </w:rPr>
-        <w:t>e</w:t>
-      </w:r>
-      <w:r>
-        <w:rPr>
-          <w:highlight w:val="cyan"/>
-        </w:rPr>
-        <w:t>ment</w:t>
-      </w:r>
-    </w:p>
-    <w:p>
-      <w:pPr>
-        <w:pStyle w:val="ListParagraph"/>
-        <w:numPr>
-          <w:ilvl w:val="1"/>
-          <w:numId w:val="1"/>
-        </w:numPr>
-      </w:pPr>
-      <w:r>
-        <w:t>UI</w:t>
-      </w:r>
-    </w:p>
-    <w:p>
-      <w:pPr>
-        <w:pStyle w:val="ListParagraph"/>
-        <w:numPr>
-          <w:ilvl w:val="2"/>
-          <w:numId w:val="1"/>
-        </w:numPr>
-      </w:pPr>
-      <w:r>
-        <w:t>HUD</w:t>
-      </w:r>
-    </w:p>
-    <w:p>
-      <w:pPr>
-        <w:pStyle w:val="ListParagraph"/>
-        <w:numPr>
-          <w:ilvl w:val="3"/>
-          <w:numId w:val="1"/>
-        </w:numPr>
-      </w:pPr>
-      <w:r>
-        <w:t>Score</w:t>
-      </w:r>
-    </w:p>
-    <w:p>
-      <w:pPr>
-        <w:pStyle w:val="ListParagraph"/>
-        <w:numPr>
-          <w:ilvl w:val="4"/>
-          <w:numId w:val="1"/>
-        </w:numPr>
-      </w:pPr>
-      <w:r>
-        <w:t>Add when cat collects fish</w:t>
-      </w:r>
-    </w:p>
-    <w:p>
-      <w:pPr>
-        <w:pStyle w:val="ListParagraph"/>
-        <w:numPr>
-          <w:ilvl w:val="3"/>
-          <w:numId w:val="1"/>
-        </w:numPr>
-      </w:pPr>
-      <w:r>
-        <w:t>Time</w:t>
-      </w:r>
-    </w:p>
-    <w:p>
-      <w:pPr>
-        <w:pStyle w:val="ListParagraph"/>
-        <w:numPr>
-          <w:ilvl w:val="4"/>
-          <w:numId w:val="1"/>
-        </w:numPr>
-      </w:pPr>
-      <w:r>
-        <w:t>Display time</w:t>
-      </w:r>
     </w:p>
     <w:p>
       <w:pPr>

</xml_diff>

<commit_message>
Added Countdown to begin stage
</commit_message>
<xml_diff>
--- a/Kitty in the Rain Course of Action.docx
+++ b/Kitty in the Rain Course of Action.docx
@@ -314,6 +314,21 @@
       <w:pPr>
         <w:pStyle w:val="ListParagraph"/>
         <w:numPr>
+          <w:ilvl w:val="3"/>
+          <w:numId w:val="1"/>
+        </w:numPr>
+      </w:pPr>
+      <w:r>
+        <w:t xml:space="preserve">(BUG_FIX) </w:t>
+      </w:r>
+      <w:r>
+        <w:t>Fix colliders on cat getting stuck at side of platforms and ground</w:t>
+      </w:r>
+    </w:p>
+    <w:p>
+      <w:pPr>
+        <w:pStyle w:val="ListParagraph"/>
+        <w:numPr>
           <w:ilvl w:val="2"/>
           <w:numId w:val="1"/>
         </w:numPr>
@@ -638,102 +653,18 @@
       <w:pPr>
         <w:pStyle w:val="ListParagraph"/>
         <w:numPr>
-          <w:ilvl w:val="1"/>
-          <w:numId w:val="1"/>
-        </w:numPr>
-      </w:pPr>
-      <w:r>
-        <w:t>UI</w:t>
-      </w:r>
-    </w:p>
-    <w:p>
-      <w:pPr>
-        <w:pStyle w:val="ListParagraph"/>
-        <w:numPr>
-          <w:ilvl w:val="2"/>
-          <w:numId w:val="1"/>
-        </w:numPr>
-        <w:rPr>
-          <w:highlight w:val="green"/>
-        </w:rPr>
-      </w:pPr>
-      <w:r>
-        <w:rPr>
-          <w:highlight w:val="green"/>
-        </w:rPr>
-        <w:t>HUD</w:t>
-      </w:r>
-    </w:p>
-    <w:p>
-      <w:pPr>
-        <w:pStyle w:val="ListParagraph"/>
-        <w:numPr>
-          <w:ilvl w:val="3"/>
-          <w:numId w:val="1"/>
-        </w:numPr>
-        <w:rPr>
-          <w:highlight w:val="cyan"/>
-        </w:rPr>
-      </w:pPr>
-      <w:r>
-        <w:rPr>
-          <w:highlight w:val="cyan"/>
-        </w:rPr>
-        <w:t>Score</w:t>
-      </w:r>
-    </w:p>
-    <w:p>
-      <w:pPr>
-        <w:pStyle w:val="ListParagraph"/>
-        <w:numPr>
-          <w:ilvl w:val="4"/>
-          <w:numId w:val="1"/>
-        </w:numPr>
-        <w:rPr>
-          <w:highlight w:val="cyan"/>
-        </w:rPr>
-      </w:pPr>
-      <w:r>
-        <w:rPr>
-          <w:highlight w:val="cyan"/>
-        </w:rPr>
-        <w:t>Add when cat collects fish</w:t>
-      </w:r>
-    </w:p>
-    <w:p>
-      <w:pPr>
-        <w:pStyle w:val="ListParagraph"/>
-        <w:numPr>
-          <w:ilvl w:val="3"/>
-          <w:numId w:val="1"/>
-        </w:numPr>
-        <w:rPr>
-          <w:highlight w:val="green"/>
-        </w:rPr>
-      </w:pPr>
-      <w:r>
-        <w:rPr>
-          <w:highlight w:val="green"/>
-        </w:rPr>
-        <w:t>Time</w:t>
-      </w:r>
-    </w:p>
-    <w:p>
-      <w:pPr>
-        <w:pStyle w:val="ListParagraph"/>
-        <w:numPr>
-          <w:ilvl w:val="4"/>
-          <w:numId w:val="1"/>
-        </w:numPr>
-        <w:rPr>
-          <w:highlight w:val="green"/>
-        </w:rPr>
-      </w:pPr>
-      <w:r>
-        <w:rPr>
-          <w:highlight w:val="green"/>
-        </w:rPr>
-        <w:t>Display time</w:t>
+          <w:ilvl w:val="2"/>
+          <w:numId w:val="1"/>
+        </w:numPr>
+      </w:pPr>
+      <w:r>
+        <w:t xml:space="preserve">(BUG_FIX) Fix multiple fish </w:t>
+      </w:r>
+      <w:r>
+        <w:t>spawning</w:t>
+      </w:r>
+      <w:r>
+        <w:t xml:space="preserve"> in one place</w:t>
       </w:r>
       <w:bookmarkStart w:id="0" w:name="_GoBack"/>
       <w:bookmarkEnd w:id="0"/>
@@ -742,6 +673,181 @@
       <w:pPr>
         <w:pStyle w:val="ListParagraph"/>
         <w:numPr>
+          <w:ilvl w:val="1"/>
+          <w:numId w:val="1"/>
+        </w:numPr>
+        <w:rPr>
+          <w:highlight w:val="yellow"/>
+        </w:rPr>
+      </w:pPr>
+      <w:r>
+        <w:rPr>
+          <w:highlight w:val="yellow"/>
+        </w:rPr>
+        <w:t>Define start and end of game</w:t>
+      </w:r>
+    </w:p>
+    <w:p>
+      <w:pPr>
+        <w:pStyle w:val="ListParagraph"/>
+        <w:numPr>
+          <w:ilvl w:val="2"/>
+          <w:numId w:val="1"/>
+        </w:numPr>
+        <w:rPr>
+          <w:highlight w:val="green"/>
+        </w:rPr>
+      </w:pPr>
+      <w:r>
+        <w:rPr>
+          <w:highlight w:val="green"/>
+        </w:rPr>
+        <w:t>Countdown to begin stage</w:t>
+      </w:r>
+    </w:p>
+    <w:p>
+      <w:pPr>
+        <w:pStyle w:val="ListParagraph"/>
+        <w:numPr>
+          <w:ilvl w:val="2"/>
+          <w:numId w:val="1"/>
+        </w:numPr>
+        <w:rPr>
+          <w:highlight w:val="yellow"/>
+        </w:rPr>
+      </w:pPr>
+      <w:r>
+        <w:rPr>
+          <w:highlight w:val="yellow"/>
+        </w:rPr>
+        <w:t>Restart the stage when cat falls</w:t>
+      </w:r>
+    </w:p>
+    <w:p>
+      <w:pPr>
+        <w:pStyle w:val="ListParagraph"/>
+        <w:numPr>
+          <w:ilvl w:val="2"/>
+          <w:numId w:val="1"/>
+        </w:numPr>
+        <w:rPr>
+          <w:highlight w:val="yellow"/>
+        </w:rPr>
+      </w:pPr>
+      <w:r>
+        <w:rPr>
+          <w:highlight w:val="yellow"/>
+        </w:rPr>
+        <w:t>Arrive at house to end the stage</w:t>
+      </w:r>
+    </w:p>
+    <w:p>
+      <w:pPr>
+        <w:pStyle w:val="ListParagraph"/>
+        <w:numPr>
+          <w:ilvl w:val="1"/>
+          <w:numId w:val="1"/>
+        </w:numPr>
+      </w:pPr>
+      <w:r>
+        <w:lastRenderedPageBreak/>
+        <w:t>UI</w:t>
+      </w:r>
+    </w:p>
+    <w:p>
+      <w:pPr>
+        <w:pStyle w:val="ListParagraph"/>
+        <w:numPr>
+          <w:ilvl w:val="2"/>
+          <w:numId w:val="1"/>
+        </w:numPr>
+        <w:rPr>
+          <w:highlight w:val="cyan"/>
+        </w:rPr>
+      </w:pPr>
+      <w:r>
+        <w:rPr>
+          <w:highlight w:val="cyan"/>
+        </w:rPr>
+        <w:t>HUD</w:t>
+      </w:r>
+    </w:p>
+    <w:p>
+      <w:pPr>
+        <w:pStyle w:val="ListParagraph"/>
+        <w:numPr>
+          <w:ilvl w:val="3"/>
+          <w:numId w:val="1"/>
+        </w:numPr>
+        <w:rPr>
+          <w:highlight w:val="cyan"/>
+        </w:rPr>
+      </w:pPr>
+      <w:r>
+        <w:rPr>
+          <w:highlight w:val="cyan"/>
+        </w:rPr>
+        <w:t>Score</w:t>
+      </w:r>
+    </w:p>
+    <w:p>
+      <w:pPr>
+        <w:pStyle w:val="ListParagraph"/>
+        <w:numPr>
+          <w:ilvl w:val="4"/>
+          <w:numId w:val="1"/>
+        </w:numPr>
+        <w:rPr>
+          <w:highlight w:val="cyan"/>
+        </w:rPr>
+      </w:pPr>
+      <w:r>
+        <w:rPr>
+          <w:highlight w:val="cyan"/>
+        </w:rPr>
+        <w:t>Add when cat collects fish</w:t>
+      </w:r>
+    </w:p>
+    <w:p>
+      <w:pPr>
+        <w:pStyle w:val="ListParagraph"/>
+        <w:numPr>
+          <w:ilvl w:val="3"/>
+          <w:numId w:val="1"/>
+        </w:numPr>
+        <w:rPr>
+          <w:highlight w:val="cyan"/>
+        </w:rPr>
+      </w:pPr>
+      <w:r>
+        <w:rPr>
+          <w:highlight w:val="cyan"/>
+        </w:rPr>
+        <w:t>Time</w:t>
+      </w:r>
+    </w:p>
+    <w:p>
+      <w:pPr>
+        <w:pStyle w:val="ListParagraph"/>
+        <w:numPr>
+          <w:ilvl w:val="4"/>
+          <w:numId w:val="1"/>
+        </w:numPr>
+        <w:rPr>
+          <w:highlight w:val="cyan"/>
+        </w:rPr>
+      </w:pPr>
+      <w:r>
+        <w:rPr>
+          <w:highlight w:val="cyan"/>
+        </w:rPr>
+        <w:t>Display time</w:t>
+      </w:r>
+    </w:p>
+    <w:p>
+      <w:pPr>
+        <w:pStyle w:val="ListParagraph"/>
+        <w:numPr>
           <w:ilvl w:val="2"/>
           <w:numId w:val="1"/>
         </w:numPr>
@@ -759,7 +865,6 @@
         </w:numPr>
       </w:pPr>
       <w:r>
-        <w:lastRenderedPageBreak/>
         <w:t>Play Button</w:t>
       </w:r>
     </w:p>
@@ -830,8 +935,14 @@
           <w:ilvl w:val="0"/>
           <w:numId w:val="1"/>
         </w:numPr>
-      </w:pPr>
-      <w:r>
+        <w:rPr>
+          <w:highlight w:val="cyan"/>
+        </w:rPr>
+      </w:pPr>
+      <w:r>
+        <w:rPr>
+          <w:highlight w:val="cyan"/>
+        </w:rPr>
         <w:t>Level Design</w:t>
       </w:r>
     </w:p>
@@ -842,8 +953,14 @@
           <w:ilvl w:val="1"/>
           <w:numId w:val="1"/>
         </w:numPr>
-      </w:pPr>
-      <w:r>
+        <w:rPr>
+          <w:highlight w:val="cyan"/>
+        </w:rPr>
+      </w:pPr>
+      <w:r>
+        <w:rPr>
+          <w:highlight w:val="cyan"/>
+        </w:rPr>
         <w:t>Place Assets</w:t>
       </w:r>
     </w:p>

</xml_diff>

<commit_message>
Arrive at house to end the stage
</commit_message>
<xml_diff>
--- a/Kitty in the Rain Course of Action.docx
+++ b/Kitty in the Rain Course of Action.docx
@@ -648,24 +648,6 @@
         </w:rPr>
         <w:t>ment</w:t>
       </w:r>
-    </w:p>
-    <w:p>
-      <w:pPr>
-        <w:pStyle w:val="ListParagraph"/>
-        <w:numPr>
-          <w:ilvl w:val="2"/>
-          <w:numId w:val="1"/>
-        </w:numPr>
-      </w:pPr>
-      <w:r>
-        <w:t xml:space="preserve">(BUG_FIX) Fix multiple fish </w:t>
-      </w:r>
-      <w:r>
-        <w:t>spawning</w:t>
-      </w:r>
-      <w:r>
-        <w:t xml:space="preserve"> in one place</w:t>
-      </w:r>
       <w:bookmarkStart w:id="0" w:name="_GoBack"/>
       <w:bookmarkEnd w:id="0"/>
     </w:p>
@@ -673,6 +655,24 @@
       <w:pPr>
         <w:pStyle w:val="ListParagraph"/>
         <w:numPr>
+          <w:ilvl w:val="2"/>
+          <w:numId w:val="1"/>
+        </w:numPr>
+      </w:pPr>
+      <w:r>
+        <w:t xml:space="preserve">(BUG_FIX) Fix multiple fish </w:t>
+      </w:r>
+      <w:r>
+        <w:t>spawning</w:t>
+      </w:r>
+      <w:r>
+        <w:t xml:space="preserve"> in one place</w:t>
+      </w:r>
+    </w:p>
+    <w:p>
+      <w:pPr>
+        <w:pStyle w:val="ListParagraph"/>
+        <w:numPr>
           <w:ilvl w:val="1"/>
           <w:numId w:val="1"/>
         </w:numPr>
@@ -695,12 +695,12 @@
           <w:numId w:val="1"/>
         </w:numPr>
         <w:rPr>
-          <w:highlight w:val="green"/>
-        </w:rPr>
-      </w:pPr>
-      <w:r>
-        <w:rPr>
-          <w:highlight w:val="green"/>
+          <w:highlight w:val="cyan"/>
+        </w:rPr>
+      </w:pPr>
+      <w:r>
+        <w:rPr>
+          <w:highlight w:val="cyan"/>
         </w:rPr>
         <w:t>Countdown to begin stage</w:t>
       </w:r>
@@ -713,6 +713,42 @@
           <w:numId w:val="1"/>
         </w:numPr>
         <w:rPr>
+          <w:highlight w:val="cyan"/>
+        </w:rPr>
+      </w:pPr>
+      <w:r>
+        <w:rPr>
+          <w:highlight w:val="cyan"/>
+        </w:rPr>
+        <w:t>Restart the stage when cat falls</w:t>
+      </w:r>
+    </w:p>
+    <w:p>
+      <w:pPr>
+        <w:pStyle w:val="ListParagraph"/>
+        <w:numPr>
+          <w:ilvl w:val="2"/>
+          <w:numId w:val="1"/>
+        </w:numPr>
+        <w:rPr>
+          <w:highlight w:val="cyan"/>
+        </w:rPr>
+      </w:pPr>
+      <w:r>
+        <w:rPr>
+          <w:highlight w:val="cyan"/>
+        </w:rPr>
+        <w:t>Arrive at house to end the stage</w:t>
+      </w:r>
+    </w:p>
+    <w:p>
+      <w:pPr>
+        <w:pStyle w:val="ListParagraph"/>
+        <w:numPr>
+          <w:ilvl w:val="2"/>
+          <w:numId w:val="1"/>
+        </w:numPr>
+        <w:rPr>
           <w:highlight w:val="yellow"/>
         </w:rPr>
       </w:pPr>
@@ -720,25 +756,8 @@
         <w:rPr>
           <w:highlight w:val="yellow"/>
         </w:rPr>
-        <w:t>Restart the stage when cat falls</w:t>
-      </w:r>
-    </w:p>
-    <w:p>
-      <w:pPr>
-        <w:pStyle w:val="ListParagraph"/>
-        <w:numPr>
-          <w:ilvl w:val="2"/>
-          <w:numId w:val="1"/>
-        </w:numPr>
-        <w:rPr>
-          <w:highlight w:val="yellow"/>
-        </w:rPr>
-      </w:pPr>
-      <w:r>
-        <w:rPr>
-          <w:highlight w:val="yellow"/>
-        </w:rPr>
-        <w:t>Arrive at house to end the stage</w:t>
+        <w:lastRenderedPageBreak/>
+        <w:t>Stop spawning objects after house has spawned.</w:t>
       </w:r>
     </w:p>
     <w:p>
@@ -750,7 +769,6 @@
         </w:numPr>
       </w:pPr>
       <w:r>
-        <w:lastRenderedPageBreak/>
         <w:t>UI</w:t>
       </w:r>
     </w:p>

</xml_diff>

<commit_message>
Stop camera auto scroll when house spawns.
</commit_message>
<xml_diff>
--- a/Kitty in the Rain Course of Action.docx
+++ b/Kitty in the Rain Course of Action.docx
@@ -648,117 +648,123 @@
         </w:rPr>
         <w:t>ment</w:t>
       </w:r>
+    </w:p>
+    <w:p>
+      <w:pPr>
+        <w:pStyle w:val="ListParagraph"/>
+        <w:numPr>
+          <w:ilvl w:val="2"/>
+          <w:numId w:val="1"/>
+        </w:numPr>
+      </w:pPr>
+      <w:r>
+        <w:t xml:space="preserve">(BUG_FIX) Fix multiple fish </w:t>
+      </w:r>
+      <w:r>
+        <w:t>spawning</w:t>
+      </w:r>
+      <w:r>
+        <w:t xml:space="preserve"> in one place</w:t>
+      </w:r>
+    </w:p>
+    <w:p>
+      <w:pPr>
+        <w:pStyle w:val="ListParagraph"/>
+        <w:numPr>
+          <w:ilvl w:val="1"/>
+          <w:numId w:val="1"/>
+        </w:numPr>
+        <w:rPr>
+          <w:highlight w:val="yellow"/>
+        </w:rPr>
+      </w:pPr>
+      <w:r>
+        <w:rPr>
+          <w:highlight w:val="yellow"/>
+        </w:rPr>
+        <w:t>Define start and end of game</w:t>
+      </w:r>
+    </w:p>
+    <w:p>
+      <w:pPr>
+        <w:pStyle w:val="ListParagraph"/>
+        <w:numPr>
+          <w:ilvl w:val="2"/>
+          <w:numId w:val="1"/>
+        </w:numPr>
+        <w:rPr>
+          <w:highlight w:val="cyan"/>
+        </w:rPr>
+      </w:pPr>
+      <w:r>
+        <w:rPr>
+          <w:highlight w:val="cyan"/>
+        </w:rPr>
+        <w:t>Countdown to begin stage</w:t>
+      </w:r>
+    </w:p>
+    <w:p>
+      <w:pPr>
+        <w:pStyle w:val="ListParagraph"/>
+        <w:numPr>
+          <w:ilvl w:val="2"/>
+          <w:numId w:val="1"/>
+        </w:numPr>
+        <w:rPr>
+          <w:highlight w:val="cyan"/>
+        </w:rPr>
+      </w:pPr>
+      <w:r>
+        <w:rPr>
+          <w:highlight w:val="cyan"/>
+        </w:rPr>
+        <w:t>Restart the stage when cat falls</w:t>
+      </w:r>
+    </w:p>
+    <w:p>
+      <w:pPr>
+        <w:pStyle w:val="ListParagraph"/>
+        <w:numPr>
+          <w:ilvl w:val="2"/>
+          <w:numId w:val="1"/>
+        </w:numPr>
+        <w:rPr>
+          <w:highlight w:val="cyan"/>
+        </w:rPr>
+      </w:pPr>
+      <w:r>
+        <w:rPr>
+          <w:highlight w:val="cyan"/>
+        </w:rPr>
+        <w:t>Arrive at house to end the stage</w:t>
+      </w:r>
+    </w:p>
+    <w:p>
+      <w:pPr>
+        <w:pStyle w:val="ListParagraph"/>
+        <w:numPr>
+          <w:ilvl w:val="2"/>
+          <w:numId w:val="1"/>
+        </w:numPr>
+        <w:rPr>
+          <w:highlight w:val="yellow"/>
+        </w:rPr>
+      </w:pPr>
+      <w:r>
+        <w:rPr>
+          <w:highlight w:val="yellow"/>
+        </w:rPr>
+        <w:lastRenderedPageBreak/>
+        <w:t>Stop camera auto scroll when house spawns</w:t>
+      </w:r>
+      <w:r>
+        <w:rPr>
+          <w:highlight w:val="yellow"/>
+        </w:rPr>
+        <w:t>.</w:t>
+      </w:r>
       <w:bookmarkStart w:id="0" w:name="_GoBack"/>
       <w:bookmarkEnd w:id="0"/>
-    </w:p>
-    <w:p>
-      <w:pPr>
-        <w:pStyle w:val="ListParagraph"/>
-        <w:numPr>
-          <w:ilvl w:val="2"/>
-          <w:numId w:val="1"/>
-        </w:numPr>
-      </w:pPr>
-      <w:r>
-        <w:t xml:space="preserve">(BUG_FIX) Fix multiple fish </w:t>
-      </w:r>
-      <w:r>
-        <w:t>spawning</w:t>
-      </w:r>
-      <w:r>
-        <w:t xml:space="preserve"> in one place</w:t>
-      </w:r>
-    </w:p>
-    <w:p>
-      <w:pPr>
-        <w:pStyle w:val="ListParagraph"/>
-        <w:numPr>
-          <w:ilvl w:val="1"/>
-          <w:numId w:val="1"/>
-        </w:numPr>
-        <w:rPr>
-          <w:highlight w:val="yellow"/>
-        </w:rPr>
-      </w:pPr>
-      <w:r>
-        <w:rPr>
-          <w:highlight w:val="yellow"/>
-        </w:rPr>
-        <w:t>Define start and end of game</w:t>
-      </w:r>
-    </w:p>
-    <w:p>
-      <w:pPr>
-        <w:pStyle w:val="ListParagraph"/>
-        <w:numPr>
-          <w:ilvl w:val="2"/>
-          <w:numId w:val="1"/>
-        </w:numPr>
-        <w:rPr>
-          <w:highlight w:val="cyan"/>
-        </w:rPr>
-      </w:pPr>
-      <w:r>
-        <w:rPr>
-          <w:highlight w:val="cyan"/>
-        </w:rPr>
-        <w:t>Countdown to begin stage</w:t>
-      </w:r>
-    </w:p>
-    <w:p>
-      <w:pPr>
-        <w:pStyle w:val="ListParagraph"/>
-        <w:numPr>
-          <w:ilvl w:val="2"/>
-          <w:numId w:val="1"/>
-        </w:numPr>
-        <w:rPr>
-          <w:highlight w:val="cyan"/>
-        </w:rPr>
-      </w:pPr>
-      <w:r>
-        <w:rPr>
-          <w:highlight w:val="cyan"/>
-        </w:rPr>
-        <w:t>Restart the stage when cat falls</w:t>
-      </w:r>
-    </w:p>
-    <w:p>
-      <w:pPr>
-        <w:pStyle w:val="ListParagraph"/>
-        <w:numPr>
-          <w:ilvl w:val="2"/>
-          <w:numId w:val="1"/>
-        </w:numPr>
-        <w:rPr>
-          <w:highlight w:val="cyan"/>
-        </w:rPr>
-      </w:pPr>
-      <w:r>
-        <w:rPr>
-          <w:highlight w:val="cyan"/>
-        </w:rPr>
-        <w:t>Arrive at house to end the stage</w:t>
-      </w:r>
-    </w:p>
-    <w:p>
-      <w:pPr>
-        <w:pStyle w:val="ListParagraph"/>
-        <w:numPr>
-          <w:ilvl w:val="2"/>
-          <w:numId w:val="1"/>
-        </w:numPr>
-        <w:rPr>
-          <w:highlight w:val="yellow"/>
-        </w:rPr>
-      </w:pPr>
-      <w:r>
-        <w:rPr>
-          <w:highlight w:val="yellow"/>
-        </w:rPr>
-        <w:lastRenderedPageBreak/>
-        <w:t>Stop spawning objects after house has spawned.</w:t>
-      </w:r>
     </w:p>
     <w:p>
       <w:pPr>

</xml_diff>

<commit_message>
Added Main Menu with Play Button, Quit Button, and Title Image.
</commit_message>
<xml_diff>
--- a/Kitty in the Rain Course of Action.docx
+++ b/Kitty in the Rain Course of Action.docx
@@ -675,12 +675,12 @@
           <w:numId w:val="1"/>
         </w:numPr>
         <w:rPr>
-          <w:highlight w:val="yellow"/>
-        </w:rPr>
-      </w:pPr>
-      <w:r>
-        <w:rPr>
-          <w:highlight w:val="yellow"/>
+          <w:highlight w:val="cyan"/>
+        </w:rPr>
+      </w:pPr>
+      <w:r>
+        <w:rPr>
+          <w:highlight w:val="cyan"/>
         </w:rPr>
         <w:t>Define start and end of game</w:t>
       </w:r>
@@ -747,186 +747,204 @@
           <w:numId w:val="1"/>
         </w:numPr>
         <w:rPr>
-          <w:highlight w:val="yellow"/>
-        </w:rPr>
-      </w:pPr>
-      <w:r>
-        <w:rPr>
-          <w:highlight w:val="yellow"/>
+          <w:highlight w:val="cyan"/>
+        </w:rPr>
+      </w:pPr>
+      <w:r>
+        <w:rPr>
+          <w:highlight w:val="cyan"/>
         </w:rPr>
         <w:lastRenderedPageBreak/>
         <w:t>Stop camera auto scroll when house spawns</w:t>
       </w:r>
       <w:r>
         <w:rPr>
-          <w:highlight w:val="yellow"/>
+          <w:highlight w:val="cyan"/>
         </w:rPr>
         <w:t>.</w:t>
+      </w:r>
+    </w:p>
+    <w:p>
+      <w:pPr>
+        <w:pStyle w:val="ListParagraph"/>
+        <w:numPr>
+          <w:ilvl w:val="1"/>
+          <w:numId w:val="1"/>
+        </w:numPr>
+      </w:pPr>
+      <w:r>
+        <w:t>UI</w:t>
+      </w:r>
+    </w:p>
+    <w:p>
+      <w:pPr>
+        <w:pStyle w:val="ListParagraph"/>
+        <w:numPr>
+          <w:ilvl w:val="2"/>
+          <w:numId w:val="1"/>
+        </w:numPr>
+        <w:rPr>
+          <w:highlight w:val="cyan"/>
+        </w:rPr>
+      </w:pPr>
+      <w:r>
+        <w:rPr>
+          <w:highlight w:val="cyan"/>
+        </w:rPr>
+        <w:t>HUD</w:t>
+      </w:r>
+    </w:p>
+    <w:p>
+      <w:pPr>
+        <w:pStyle w:val="ListParagraph"/>
+        <w:numPr>
+          <w:ilvl w:val="3"/>
+          <w:numId w:val="1"/>
+        </w:numPr>
+        <w:rPr>
+          <w:highlight w:val="cyan"/>
+        </w:rPr>
+      </w:pPr>
+      <w:r>
+        <w:rPr>
+          <w:highlight w:val="cyan"/>
+        </w:rPr>
+        <w:t>Score</w:t>
+      </w:r>
+    </w:p>
+    <w:p>
+      <w:pPr>
+        <w:pStyle w:val="ListParagraph"/>
+        <w:numPr>
+          <w:ilvl w:val="4"/>
+          <w:numId w:val="1"/>
+        </w:numPr>
+        <w:rPr>
+          <w:highlight w:val="cyan"/>
+        </w:rPr>
+      </w:pPr>
+      <w:r>
+        <w:rPr>
+          <w:highlight w:val="cyan"/>
+        </w:rPr>
+        <w:t>Add when cat collects fish</w:t>
+      </w:r>
+    </w:p>
+    <w:p>
+      <w:pPr>
+        <w:pStyle w:val="ListParagraph"/>
+        <w:numPr>
+          <w:ilvl w:val="3"/>
+          <w:numId w:val="1"/>
+        </w:numPr>
+        <w:rPr>
+          <w:highlight w:val="cyan"/>
+        </w:rPr>
+      </w:pPr>
+      <w:r>
+        <w:rPr>
+          <w:highlight w:val="cyan"/>
+        </w:rPr>
+        <w:t>Time</w:t>
+      </w:r>
+    </w:p>
+    <w:p>
+      <w:pPr>
+        <w:pStyle w:val="ListParagraph"/>
+        <w:numPr>
+          <w:ilvl w:val="4"/>
+          <w:numId w:val="1"/>
+        </w:numPr>
+        <w:rPr>
+          <w:highlight w:val="cyan"/>
+        </w:rPr>
+      </w:pPr>
+      <w:r>
+        <w:rPr>
+          <w:highlight w:val="cyan"/>
+        </w:rPr>
+        <w:t>Display time</w:t>
+      </w:r>
+    </w:p>
+    <w:p>
+      <w:pPr>
+        <w:pStyle w:val="ListParagraph"/>
+        <w:numPr>
+          <w:ilvl w:val="2"/>
+          <w:numId w:val="1"/>
+        </w:numPr>
+        <w:rPr>
+          <w:highlight w:val="cyan"/>
+        </w:rPr>
+      </w:pPr>
+      <w:r>
+        <w:rPr>
+          <w:highlight w:val="cyan"/>
+        </w:rPr>
+        <w:t>Main Menu</w:t>
+      </w:r>
+    </w:p>
+    <w:p>
+      <w:pPr>
+        <w:pStyle w:val="ListParagraph"/>
+        <w:numPr>
+          <w:ilvl w:val="3"/>
+          <w:numId w:val="1"/>
+        </w:numPr>
+        <w:rPr>
+          <w:highlight w:val="cyan"/>
+        </w:rPr>
+      </w:pPr>
+      <w:r>
+        <w:rPr>
+          <w:highlight w:val="cyan"/>
+        </w:rPr>
+        <w:t>Play Button</w:t>
+      </w:r>
+    </w:p>
+    <w:p>
+      <w:pPr>
+        <w:pStyle w:val="ListParagraph"/>
+        <w:numPr>
+          <w:ilvl w:val="3"/>
+          <w:numId w:val="1"/>
+        </w:numPr>
+        <w:rPr>
+          <w:highlight w:val="cyan"/>
+        </w:rPr>
+      </w:pPr>
+      <w:r>
+        <w:rPr>
+          <w:highlight w:val="cyan"/>
+        </w:rPr>
+        <w:t>Quit Button</w:t>
+      </w:r>
+    </w:p>
+    <w:p>
+      <w:pPr>
+        <w:pStyle w:val="ListParagraph"/>
+        <w:numPr>
+          <w:ilvl w:val="2"/>
+          <w:numId w:val="1"/>
+        </w:numPr>
+      </w:pPr>
+      <w:r>
+        <w:t>Pause Menu</w:t>
+      </w:r>
+    </w:p>
+    <w:p>
+      <w:pPr>
+        <w:pStyle w:val="ListParagraph"/>
+        <w:numPr>
+          <w:ilvl w:val="3"/>
+          <w:numId w:val="1"/>
+        </w:numPr>
+      </w:pPr>
+      <w:r>
+        <w:t>Resume Button</w:t>
       </w:r>
       <w:bookmarkStart w:id="0" w:name="_GoBack"/>
       <w:bookmarkEnd w:id="0"/>
-    </w:p>
-    <w:p>
-      <w:pPr>
-        <w:pStyle w:val="ListParagraph"/>
-        <w:numPr>
-          <w:ilvl w:val="1"/>
-          <w:numId w:val="1"/>
-        </w:numPr>
-      </w:pPr>
-      <w:r>
-        <w:t>UI</w:t>
-      </w:r>
-    </w:p>
-    <w:p>
-      <w:pPr>
-        <w:pStyle w:val="ListParagraph"/>
-        <w:numPr>
-          <w:ilvl w:val="2"/>
-          <w:numId w:val="1"/>
-        </w:numPr>
-        <w:rPr>
-          <w:highlight w:val="cyan"/>
-        </w:rPr>
-      </w:pPr>
-      <w:r>
-        <w:rPr>
-          <w:highlight w:val="cyan"/>
-        </w:rPr>
-        <w:t>HUD</w:t>
-      </w:r>
-    </w:p>
-    <w:p>
-      <w:pPr>
-        <w:pStyle w:val="ListParagraph"/>
-        <w:numPr>
-          <w:ilvl w:val="3"/>
-          <w:numId w:val="1"/>
-        </w:numPr>
-        <w:rPr>
-          <w:highlight w:val="cyan"/>
-        </w:rPr>
-      </w:pPr>
-      <w:r>
-        <w:rPr>
-          <w:highlight w:val="cyan"/>
-        </w:rPr>
-        <w:t>Score</w:t>
-      </w:r>
-    </w:p>
-    <w:p>
-      <w:pPr>
-        <w:pStyle w:val="ListParagraph"/>
-        <w:numPr>
-          <w:ilvl w:val="4"/>
-          <w:numId w:val="1"/>
-        </w:numPr>
-        <w:rPr>
-          <w:highlight w:val="cyan"/>
-        </w:rPr>
-      </w:pPr>
-      <w:r>
-        <w:rPr>
-          <w:highlight w:val="cyan"/>
-        </w:rPr>
-        <w:t>Add when cat collects fish</w:t>
-      </w:r>
-    </w:p>
-    <w:p>
-      <w:pPr>
-        <w:pStyle w:val="ListParagraph"/>
-        <w:numPr>
-          <w:ilvl w:val="3"/>
-          <w:numId w:val="1"/>
-        </w:numPr>
-        <w:rPr>
-          <w:highlight w:val="cyan"/>
-        </w:rPr>
-      </w:pPr>
-      <w:r>
-        <w:rPr>
-          <w:highlight w:val="cyan"/>
-        </w:rPr>
-        <w:t>Time</w:t>
-      </w:r>
-    </w:p>
-    <w:p>
-      <w:pPr>
-        <w:pStyle w:val="ListParagraph"/>
-        <w:numPr>
-          <w:ilvl w:val="4"/>
-          <w:numId w:val="1"/>
-        </w:numPr>
-        <w:rPr>
-          <w:highlight w:val="cyan"/>
-        </w:rPr>
-      </w:pPr>
-      <w:r>
-        <w:rPr>
-          <w:highlight w:val="cyan"/>
-        </w:rPr>
-        <w:t>Display time</w:t>
-      </w:r>
-    </w:p>
-    <w:p>
-      <w:pPr>
-        <w:pStyle w:val="ListParagraph"/>
-        <w:numPr>
-          <w:ilvl w:val="2"/>
-          <w:numId w:val="1"/>
-        </w:numPr>
-      </w:pPr>
-      <w:r>
-        <w:t>Main Menu</w:t>
-      </w:r>
-    </w:p>
-    <w:p>
-      <w:pPr>
-        <w:pStyle w:val="ListParagraph"/>
-        <w:numPr>
-          <w:ilvl w:val="3"/>
-          <w:numId w:val="1"/>
-        </w:numPr>
-      </w:pPr>
-      <w:r>
-        <w:t>Play Button</w:t>
-      </w:r>
-    </w:p>
-    <w:p>
-      <w:pPr>
-        <w:pStyle w:val="ListParagraph"/>
-        <w:numPr>
-          <w:ilvl w:val="3"/>
-          <w:numId w:val="1"/>
-        </w:numPr>
-      </w:pPr>
-      <w:r>
-        <w:t>Quit Button</w:t>
-      </w:r>
-    </w:p>
-    <w:p>
-      <w:pPr>
-        <w:pStyle w:val="ListParagraph"/>
-        <w:numPr>
-          <w:ilvl w:val="2"/>
-          <w:numId w:val="1"/>
-        </w:numPr>
-      </w:pPr>
-      <w:r>
-        <w:t>Pause Menu</w:t>
-      </w:r>
-    </w:p>
-    <w:p>
-      <w:pPr>
-        <w:pStyle w:val="ListParagraph"/>
-        <w:numPr>
-          <w:ilvl w:val="3"/>
-          <w:numId w:val="1"/>
-        </w:numPr>
-      </w:pPr>
-      <w:r>
-        <w:t>Resume Button</w:t>
-      </w:r>
     </w:p>
     <w:p>
       <w:pPr>

</xml_diff>

<commit_message>
Completed Pause Menu with Resume Button, Restart Button, Quit Button. Also, (BUG_FIX) Fixed time elapsed display in HUD to where the start time now references when the level loads and resets at each reload.
</commit_message>
<xml_diff>
--- a/Kitty in the Rain Course of Action.docx
+++ b/Kitty in the Rain Course of Action.docx
@@ -771,8 +771,14 @@
           <w:ilvl w:val="1"/>
           <w:numId w:val="1"/>
         </w:numPr>
-      </w:pPr>
-      <w:r>
+        <w:rPr>
+          <w:highlight w:val="cyan"/>
+        </w:rPr>
+      </w:pPr>
+      <w:r>
+        <w:rPr>
+          <w:highlight w:val="cyan"/>
+        </w:rPr>
         <w:t>UI</w:t>
       </w:r>
     </w:p>
@@ -870,6 +876,24 @@
       <w:pPr>
         <w:pStyle w:val="ListParagraph"/>
         <w:numPr>
+          <w:ilvl w:val="4"/>
+          <w:numId w:val="1"/>
+        </w:numPr>
+        <w:rPr>
+          <w:highlight w:val="cyan"/>
+        </w:rPr>
+      </w:pPr>
+      <w:r>
+        <w:rPr>
+          <w:highlight w:val="cyan"/>
+        </w:rPr>
+        <w:t>(BUG_FIX) Fixed time elapsed display in HUD to where the start time now references when the level loads and resets at each reload</w:t>
+      </w:r>
+    </w:p>
+    <w:p>
+      <w:pPr>
+        <w:pStyle w:val="ListParagraph"/>
+        <w:numPr>
           <w:ilvl w:val="2"/>
           <w:numId w:val="1"/>
         </w:numPr>
@@ -927,8 +951,14 @@
           <w:ilvl w:val="2"/>
           <w:numId w:val="1"/>
         </w:numPr>
-      </w:pPr>
-      <w:r>
+        <w:rPr>
+          <w:highlight w:val="cyan"/>
+        </w:rPr>
+      </w:pPr>
+      <w:r>
+        <w:rPr>
+          <w:highlight w:val="cyan"/>
+        </w:rPr>
         <w:t>Pause Menu</w:t>
       </w:r>
     </w:p>
@@ -939,72 +969,90 @@
           <w:ilvl w:val="3"/>
           <w:numId w:val="1"/>
         </w:numPr>
-      </w:pPr>
-      <w:r>
+        <w:rPr>
+          <w:highlight w:val="cyan"/>
+        </w:rPr>
+      </w:pPr>
+      <w:r>
+        <w:rPr>
+          <w:highlight w:val="cyan"/>
+        </w:rPr>
         <w:t>Resume Button</w:t>
+      </w:r>
+    </w:p>
+    <w:p>
+      <w:pPr>
+        <w:pStyle w:val="ListParagraph"/>
+        <w:numPr>
+          <w:ilvl w:val="3"/>
+          <w:numId w:val="1"/>
+        </w:numPr>
+        <w:rPr>
+          <w:highlight w:val="cyan"/>
+        </w:rPr>
+      </w:pPr>
+      <w:r>
+        <w:rPr>
+          <w:highlight w:val="cyan"/>
+        </w:rPr>
+        <w:t>Restart Button</w:t>
+      </w:r>
+    </w:p>
+    <w:p>
+      <w:pPr>
+        <w:pStyle w:val="ListParagraph"/>
+        <w:numPr>
+          <w:ilvl w:val="3"/>
+          <w:numId w:val="1"/>
+        </w:numPr>
+        <w:rPr>
+          <w:highlight w:val="cyan"/>
+        </w:rPr>
+      </w:pPr>
+      <w:r>
+        <w:rPr>
+          <w:highlight w:val="cyan"/>
+        </w:rPr>
+        <w:t>Quit Button (Return to Main Menu)</w:t>
+      </w:r>
+    </w:p>
+    <w:p>
+      <w:pPr>
+        <w:pStyle w:val="ListParagraph"/>
+        <w:numPr>
+          <w:ilvl w:val="0"/>
+          <w:numId w:val="1"/>
+        </w:numPr>
+        <w:rPr>
+          <w:highlight w:val="cyan"/>
+        </w:rPr>
+      </w:pPr>
+      <w:r>
+        <w:rPr>
+          <w:highlight w:val="cyan"/>
+        </w:rPr>
+        <w:t>Level Design</w:t>
+      </w:r>
+    </w:p>
+    <w:p>
+      <w:pPr>
+        <w:pStyle w:val="ListParagraph"/>
+        <w:numPr>
+          <w:ilvl w:val="1"/>
+          <w:numId w:val="1"/>
+        </w:numPr>
+        <w:rPr>
+          <w:highlight w:val="cyan"/>
+        </w:rPr>
+      </w:pPr>
+      <w:r>
+        <w:rPr>
+          <w:highlight w:val="cyan"/>
+        </w:rPr>
+        <w:t>Place Assets</w:t>
       </w:r>
       <w:bookmarkStart w:id="0" w:name="_GoBack"/>
       <w:bookmarkEnd w:id="0"/>
-    </w:p>
-    <w:p>
-      <w:pPr>
-        <w:pStyle w:val="ListParagraph"/>
-        <w:numPr>
-          <w:ilvl w:val="3"/>
-          <w:numId w:val="1"/>
-        </w:numPr>
-      </w:pPr>
-      <w:r>
-        <w:t>How to Play Button</w:t>
-      </w:r>
-    </w:p>
-    <w:p>
-      <w:pPr>
-        <w:pStyle w:val="ListParagraph"/>
-        <w:numPr>
-          <w:ilvl w:val="3"/>
-          <w:numId w:val="1"/>
-        </w:numPr>
-      </w:pPr>
-      <w:r>
-        <w:t>Quit Button (Return to Main Menu)</w:t>
-      </w:r>
-    </w:p>
-    <w:p>
-      <w:pPr>
-        <w:pStyle w:val="ListParagraph"/>
-        <w:numPr>
-          <w:ilvl w:val="0"/>
-          <w:numId w:val="1"/>
-        </w:numPr>
-        <w:rPr>
-          <w:highlight w:val="cyan"/>
-        </w:rPr>
-      </w:pPr>
-      <w:r>
-        <w:rPr>
-          <w:highlight w:val="cyan"/>
-        </w:rPr>
-        <w:t>Level Design</w:t>
-      </w:r>
-    </w:p>
-    <w:p>
-      <w:pPr>
-        <w:pStyle w:val="ListParagraph"/>
-        <w:numPr>
-          <w:ilvl w:val="1"/>
-          <w:numId w:val="1"/>
-        </w:numPr>
-        <w:rPr>
-          <w:highlight w:val="cyan"/>
-        </w:rPr>
-      </w:pPr>
-      <w:r>
-        <w:rPr>
-          <w:highlight w:val="cyan"/>
-        </w:rPr>
-        <w:t>Place Assets</w:t>
-      </w:r>
     </w:p>
     <w:sectPr>
       <w:pgSz w:w="12240" w:h="15840"/>

</xml_diff>

<commit_message>
Completed Win Menu with Play Again Button and Quit Button
</commit_message>
<xml_diff>
--- a/Kitty in the Rain Course of Action.docx
+++ b/Kitty in the Rain Course of Action.docx
@@ -1020,39 +1020,93 @@
       <w:pPr>
         <w:pStyle w:val="ListParagraph"/>
         <w:numPr>
-          <w:ilvl w:val="0"/>
-          <w:numId w:val="1"/>
-        </w:numPr>
-        <w:rPr>
-          <w:highlight w:val="cyan"/>
-        </w:rPr>
-      </w:pPr>
-      <w:r>
-        <w:rPr>
-          <w:highlight w:val="cyan"/>
-        </w:rPr>
-        <w:t>Level Design</w:t>
-      </w:r>
-    </w:p>
-    <w:p>
-      <w:pPr>
-        <w:pStyle w:val="ListParagraph"/>
-        <w:numPr>
-          <w:ilvl w:val="1"/>
-          <w:numId w:val="1"/>
-        </w:numPr>
-        <w:rPr>
-          <w:highlight w:val="cyan"/>
-        </w:rPr>
-      </w:pPr>
-      <w:r>
-        <w:rPr>
-          <w:highlight w:val="cyan"/>
-        </w:rPr>
-        <w:t>Place Assets</w:t>
+          <w:ilvl w:val="2"/>
+          <w:numId w:val="1"/>
+        </w:numPr>
+        <w:rPr>
+          <w:highlight w:val="cyan"/>
+        </w:rPr>
+      </w:pPr>
+      <w:r>
+        <w:rPr>
+          <w:highlight w:val="cyan"/>
+        </w:rPr>
+        <w:t>Win Menu</w:t>
+      </w:r>
+    </w:p>
+    <w:p>
+      <w:pPr>
+        <w:pStyle w:val="ListParagraph"/>
+        <w:numPr>
+          <w:ilvl w:val="3"/>
+          <w:numId w:val="1"/>
+        </w:numPr>
+        <w:rPr>
+          <w:highlight w:val="cyan"/>
+        </w:rPr>
+      </w:pPr>
+      <w:r>
+        <w:rPr>
+          <w:highlight w:val="cyan"/>
+        </w:rPr>
+        <w:t>Play Again Button</w:t>
+      </w:r>
+    </w:p>
+    <w:p>
+      <w:pPr>
+        <w:pStyle w:val="ListParagraph"/>
+        <w:numPr>
+          <w:ilvl w:val="3"/>
+          <w:numId w:val="1"/>
+        </w:numPr>
+        <w:rPr>
+          <w:highlight w:val="cyan"/>
+        </w:rPr>
+      </w:pPr>
+      <w:r>
+        <w:rPr>
+          <w:highlight w:val="cyan"/>
+        </w:rPr>
+        <w:t>Quit Button</w:t>
       </w:r>
       <w:bookmarkStart w:id="0" w:name="_GoBack"/>
       <w:bookmarkEnd w:id="0"/>
+    </w:p>
+    <w:p>
+      <w:pPr>
+        <w:pStyle w:val="ListParagraph"/>
+        <w:numPr>
+          <w:ilvl w:val="0"/>
+          <w:numId w:val="1"/>
+        </w:numPr>
+        <w:rPr>
+          <w:highlight w:val="cyan"/>
+        </w:rPr>
+      </w:pPr>
+      <w:r>
+        <w:rPr>
+          <w:highlight w:val="cyan"/>
+        </w:rPr>
+        <w:t>Level Design</w:t>
+      </w:r>
+    </w:p>
+    <w:p>
+      <w:pPr>
+        <w:pStyle w:val="ListParagraph"/>
+        <w:numPr>
+          <w:ilvl w:val="1"/>
+          <w:numId w:val="1"/>
+        </w:numPr>
+        <w:rPr>
+          <w:highlight w:val="cyan"/>
+        </w:rPr>
+      </w:pPr>
+      <w:r>
+        <w:rPr>
+          <w:highlight w:val="cyan"/>
+        </w:rPr>
+        <w:t>Place Assets</w:t>
+      </w:r>
     </w:p>
     <w:sectPr>
       <w:pgSz w:w="12240" w:h="15840"/>

</xml_diff>

<commit_message>
(BUG_FIX) Fix colliders on cat getting stuck at side of platforms and ground.
</commit_message>
<xml_diff>
--- a/Kitty in the Rain Course of Action.docx
+++ b/Kitty in the Rain Course of Action.docx
@@ -317,12 +317,23 @@
           <w:ilvl w:val="3"/>
           <w:numId w:val="1"/>
         </w:numPr>
-      </w:pPr>
-      <w:r>
-        <w:t xml:space="preserve">(BUG_FIX) </w:t>
-      </w:r>
-      <w:r>
-        <w:t>Fix colliders on cat getting stuck at side of platforms and ground</w:t>
+        <w:rPr>
+          <w:highlight w:val="cyan"/>
+        </w:rPr>
+      </w:pPr>
+      <w:r>
+        <w:rPr>
+          <w:highlight w:val="cyan"/>
+        </w:rPr>
+        <w:t>(BUG_FIX) Fix colliders on cat getting stuck at si</w:t>
+      </w:r>
+      <w:bookmarkStart w:id="0" w:name="_GoBack"/>
+      <w:bookmarkEnd w:id="0"/>
+      <w:r>
+        <w:rPr>
+          <w:highlight w:val="cyan"/>
+        </w:rPr>
+        <w:t>de of platforms and ground</w:t>
       </w:r>
     </w:p>
     <w:p>
@@ -1069,8 +1080,6 @@
         </w:rPr>
         <w:t>Quit Button</w:t>
       </w:r>
-      <w:bookmarkStart w:id="0" w:name="_GoBack"/>
-      <w:bookmarkEnd w:id="0"/>
     </w:p>
     <w:p>
       <w:pPr>

</xml_diff>

<commit_message>
(BUG_FIX) Fix multiple fish spawning in one place
</commit_message>
<xml_diff>
--- a/Kitty in the Rain Course of Action.docx
+++ b/Kitty in the Rain Course of Action.docx
@@ -325,7 +325,433 @@
         <w:rPr>
           <w:highlight w:val="cyan"/>
         </w:rPr>
-        <w:t>(BUG_FIX) Fix colliders on cat getting stuck at si</w:t>
+        <w:t>(BUG_FIX) Fix colliders on cat getting stuck at side of platforms and ground</w:t>
+      </w:r>
+    </w:p>
+    <w:p>
+      <w:pPr>
+        <w:pStyle w:val="ListParagraph"/>
+        <w:numPr>
+          <w:ilvl w:val="2"/>
+          <w:numId w:val="1"/>
+        </w:numPr>
+        <w:rPr>
+          <w:highlight w:val="cyan"/>
+        </w:rPr>
+      </w:pPr>
+      <w:r>
+        <w:rPr>
+          <w:highlight w:val="cyan"/>
+        </w:rPr>
+        <w:t>Auto Move Forward same speed as camera</w:t>
+      </w:r>
+    </w:p>
+    <w:p>
+      <w:pPr>
+        <w:pStyle w:val="ListParagraph"/>
+        <w:numPr>
+          <w:ilvl w:val="3"/>
+          <w:numId w:val="1"/>
+        </w:numPr>
+        <w:rPr>
+          <w:highlight w:val="cyan"/>
+        </w:rPr>
+      </w:pPr>
+      <w:r>
+        <w:rPr>
+          <w:highlight w:val="cyan"/>
+        </w:rPr>
+        <w:t>(BUG_FIX) Camera follows cat even when colliding</w:t>
+      </w:r>
+    </w:p>
+    <w:p>
+      <w:pPr>
+        <w:pStyle w:val="ListParagraph"/>
+        <w:numPr>
+          <w:ilvl w:val="2"/>
+          <w:numId w:val="1"/>
+        </w:numPr>
+        <w:rPr>
+          <w:highlight w:val="cyan"/>
+        </w:rPr>
+      </w:pPr>
+      <w:r>
+        <w:rPr>
+          <w:highlight w:val="cyan"/>
+        </w:rPr>
+        <w:t>Player Input</w:t>
+      </w:r>
+    </w:p>
+    <w:p>
+      <w:pPr>
+        <w:pStyle w:val="ListParagraph"/>
+        <w:numPr>
+          <w:ilvl w:val="3"/>
+          <w:numId w:val="1"/>
+        </w:numPr>
+        <w:rPr>
+          <w:highlight w:val="cyan"/>
+        </w:rPr>
+      </w:pPr>
+      <w:r>
+        <w:rPr>
+          <w:highlight w:val="cyan"/>
+        </w:rPr>
+        <w:t>Jump</w:t>
+      </w:r>
+    </w:p>
+    <w:p>
+      <w:pPr>
+        <w:pStyle w:val="ListParagraph"/>
+        <w:numPr>
+          <w:ilvl w:val="3"/>
+          <w:numId w:val="1"/>
+        </w:numPr>
+        <w:rPr>
+          <w:highlight w:val="cyan"/>
+        </w:rPr>
+      </w:pPr>
+      <w:r>
+        <w:rPr>
+          <w:highlight w:val="cyan"/>
+        </w:rPr>
+        <w:t>Fast fall</w:t>
+      </w:r>
+    </w:p>
+    <w:p>
+      <w:pPr>
+        <w:pStyle w:val="ListParagraph"/>
+        <w:numPr>
+          <w:ilvl w:val="2"/>
+          <w:numId w:val="1"/>
+        </w:numPr>
+      </w:pPr>
+      <w:r>
+        <w:t>Add Animations</w:t>
+      </w:r>
+    </w:p>
+    <w:p>
+      <w:pPr>
+        <w:pStyle w:val="ListParagraph"/>
+        <w:numPr>
+          <w:ilvl w:val="3"/>
+          <w:numId w:val="1"/>
+        </w:numPr>
+        <w:rPr>
+          <w:highlight w:val="cyan"/>
+        </w:rPr>
+      </w:pPr>
+      <w:r>
+        <w:rPr>
+          <w:highlight w:val="cyan"/>
+        </w:rPr>
+        <w:t>Running</w:t>
+      </w:r>
+    </w:p>
+    <w:p>
+      <w:pPr>
+        <w:pStyle w:val="ListParagraph"/>
+        <w:numPr>
+          <w:ilvl w:val="3"/>
+          <w:numId w:val="1"/>
+        </w:numPr>
+      </w:pPr>
+      <w:r>
+        <w:t>Jumping</w:t>
+      </w:r>
+    </w:p>
+    <w:p>
+      <w:pPr>
+        <w:pStyle w:val="ListParagraph"/>
+        <w:numPr>
+          <w:ilvl w:val="3"/>
+          <w:numId w:val="1"/>
+        </w:numPr>
+      </w:pPr>
+      <w:r>
+        <w:t>Falling</w:t>
+      </w:r>
+    </w:p>
+    <w:p>
+      <w:pPr>
+        <w:pStyle w:val="ListParagraph"/>
+        <w:numPr>
+          <w:ilvl w:val="2"/>
+          <w:numId w:val="1"/>
+        </w:numPr>
+      </w:pPr>
+      <w:r>
+        <w:t>Add Appropriate sound effects to the cat when</w:t>
+      </w:r>
+    </w:p>
+    <w:p>
+      <w:pPr>
+        <w:pStyle w:val="ListParagraph"/>
+        <w:numPr>
+          <w:ilvl w:val="3"/>
+          <w:numId w:val="1"/>
+        </w:numPr>
+      </w:pPr>
+      <w:r>
+        <w:t>Jumping</w:t>
+      </w:r>
+    </w:p>
+    <w:p>
+      <w:pPr>
+        <w:pStyle w:val="ListParagraph"/>
+        <w:numPr>
+          <w:ilvl w:val="3"/>
+          <w:numId w:val="1"/>
+        </w:numPr>
+      </w:pPr>
+      <w:r>
+        <w:t>Landing</w:t>
+      </w:r>
+    </w:p>
+    <w:p>
+      <w:pPr>
+        <w:pStyle w:val="ListParagraph"/>
+        <w:numPr>
+          <w:ilvl w:val="3"/>
+          <w:numId w:val="1"/>
+        </w:numPr>
+      </w:pPr>
+      <w:r>
+        <w:t>Falling into pit</w:t>
+      </w:r>
+    </w:p>
+    <w:p>
+      <w:pPr>
+        <w:pStyle w:val="ListParagraph"/>
+        <w:numPr>
+          <w:ilvl w:val="3"/>
+          <w:numId w:val="1"/>
+        </w:numPr>
+      </w:pPr>
+      <w:r>
+        <w:t>Collecting fish</w:t>
+      </w:r>
+    </w:p>
+    <w:p>
+      <w:pPr>
+        <w:pStyle w:val="ListParagraph"/>
+        <w:numPr>
+          <w:ilvl w:val="1"/>
+          <w:numId w:val="1"/>
+        </w:numPr>
+        <w:rPr>
+          <w:highlight w:val="cyan"/>
+        </w:rPr>
+      </w:pPr>
+      <w:r>
+        <w:rPr>
+          <w:highlight w:val="cyan"/>
+        </w:rPr>
+        <w:t>Camera</w:t>
+      </w:r>
+    </w:p>
+    <w:p>
+      <w:pPr>
+        <w:pStyle w:val="ListParagraph"/>
+        <w:numPr>
+          <w:ilvl w:val="2"/>
+          <w:numId w:val="1"/>
+        </w:numPr>
+        <w:rPr>
+          <w:highlight w:val="cyan"/>
+        </w:rPr>
+      </w:pPr>
+      <w:r>
+        <w:rPr>
+          <w:highlight w:val="cyan"/>
+        </w:rPr>
+        <w:t>Auto Scroll same speed as cat</w:t>
+      </w:r>
+    </w:p>
+    <w:p>
+      <w:pPr>
+        <w:pStyle w:val="ListParagraph"/>
+        <w:numPr>
+          <w:ilvl w:val="1"/>
+          <w:numId w:val="1"/>
+        </w:numPr>
+        <w:rPr>
+          <w:highlight w:val="cyan"/>
+        </w:rPr>
+      </w:pPr>
+      <w:r>
+        <w:rPr>
+          <w:highlight w:val="cyan"/>
+        </w:rPr>
+        <w:t>Fish Collectables</w:t>
+      </w:r>
+    </w:p>
+    <w:p>
+      <w:pPr>
+        <w:pStyle w:val="ListParagraph"/>
+        <w:numPr>
+          <w:ilvl w:val="2"/>
+          <w:numId w:val="1"/>
+        </w:numPr>
+        <w:rPr>
+          <w:highlight w:val="cyan"/>
+        </w:rPr>
+      </w:pPr>
+      <w:r>
+        <w:rPr>
+          <w:highlight w:val="cyan"/>
+        </w:rPr>
+        <w:t>Triggered Collider</w:t>
+      </w:r>
+    </w:p>
+    <w:p>
+      <w:pPr>
+        <w:pStyle w:val="ListParagraph"/>
+        <w:numPr>
+          <w:ilvl w:val="2"/>
+          <w:numId w:val="1"/>
+        </w:numPr>
+        <w:rPr>
+          <w:highlight w:val="cyan"/>
+        </w:rPr>
+      </w:pPr>
+      <w:r>
+        <w:rPr>
+          <w:highlight w:val="cyan"/>
+        </w:rPr>
+        <w:t>Add random placement</w:t>
+      </w:r>
+    </w:p>
+    <w:p>
+      <w:pPr>
+        <w:pStyle w:val="ListParagraph"/>
+        <w:numPr>
+          <w:ilvl w:val="2"/>
+          <w:numId w:val="1"/>
+        </w:numPr>
+        <w:rPr>
+          <w:highlight w:val="cyan"/>
+        </w:rPr>
+      </w:pPr>
+      <w:r>
+        <w:rPr>
+          <w:highlight w:val="cyan"/>
+        </w:rPr>
+        <w:t>Fine tune random plac</w:t>
+      </w:r>
+      <w:r>
+        <w:rPr>
+          <w:highlight w:val="cyan"/>
+        </w:rPr>
+        <w:t>e</w:t>
+      </w:r>
+      <w:r>
+        <w:rPr>
+          <w:highlight w:val="cyan"/>
+        </w:rPr>
+        <w:t>ment</w:t>
+      </w:r>
+    </w:p>
+    <w:p>
+      <w:pPr>
+        <w:pStyle w:val="ListParagraph"/>
+        <w:numPr>
+          <w:ilvl w:val="2"/>
+          <w:numId w:val="1"/>
+        </w:numPr>
+        <w:rPr>
+          <w:highlight w:val="cyan"/>
+        </w:rPr>
+      </w:pPr>
+      <w:r>
+        <w:rPr>
+          <w:highlight w:val="cyan"/>
+        </w:rPr>
+        <w:t xml:space="preserve">(BUG_FIX) Fix multiple fish </w:t>
+      </w:r>
+      <w:r>
+        <w:rPr>
+          <w:highlight w:val="cyan"/>
+        </w:rPr>
+        <w:t>spawning</w:t>
+      </w:r>
+      <w:r>
+        <w:rPr>
+          <w:highlight w:val="cyan"/>
+        </w:rPr>
+        <w:t xml:space="preserve"> in one place</w:t>
+      </w:r>
+    </w:p>
+    <w:p>
+      <w:pPr>
+        <w:pStyle w:val="ListParagraph"/>
+        <w:numPr>
+          <w:ilvl w:val="1"/>
+          <w:numId w:val="1"/>
+        </w:numPr>
+        <w:rPr>
+          <w:highlight w:val="cyan"/>
+        </w:rPr>
+      </w:pPr>
+      <w:r>
+        <w:rPr>
+          <w:highlight w:val="cyan"/>
+        </w:rPr>
+        <w:t>Define start and end of game</w:t>
+      </w:r>
+    </w:p>
+    <w:p>
+      <w:pPr>
+        <w:pStyle w:val="ListParagraph"/>
+        <w:numPr>
+          <w:ilvl w:val="2"/>
+          <w:numId w:val="1"/>
+        </w:numPr>
+        <w:rPr>
+          <w:highlight w:val="cyan"/>
+        </w:rPr>
+      </w:pPr>
+      <w:r>
+        <w:rPr>
+          <w:highlight w:val="cyan"/>
+        </w:rPr>
+        <w:t>Countdown to begin stage</w:t>
+      </w:r>
+    </w:p>
+    <w:p>
+      <w:pPr>
+        <w:pStyle w:val="ListParagraph"/>
+        <w:numPr>
+          <w:ilvl w:val="2"/>
+          <w:numId w:val="1"/>
+        </w:numPr>
+        <w:rPr>
+          <w:highlight w:val="cyan"/>
+        </w:rPr>
+      </w:pPr>
+      <w:r>
+        <w:rPr>
+          <w:highlight w:val="cyan"/>
+        </w:rPr>
+        <w:t>Restart the stage when cat falls</w:t>
+      </w:r>
+    </w:p>
+    <w:p>
+      <w:pPr>
+        <w:pStyle w:val="ListParagraph"/>
+        <w:numPr>
+          <w:ilvl w:val="2"/>
+          <w:numId w:val="1"/>
+        </w:numPr>
+        <w:rPr>
+          <w:highlight w:val="cyan"/>
+        </w:rPr>
+      </w:pPr>
+      <w:r>
+        <w:rPr>
+          <w:highlight w:val="cyan"/>
+        </w:rPr>
+        <w:t>A</w:t>
       </w:r>
       <w:bookmarkStart w:id="0" w:name="_GoBack"/>
       <w:bookmarkEnd w:id="0"/>
@@ -333,421 +759,7 @@
         <w:rPr>
           <w:highlight w:val="cyan"/>
         </w:rPr>
-        <w:t>de of platforms and ground</w:t>
-      </w:r>
-    </w:p>
-    <w:p>
-      <w:pPr>
-        <w:pStyle w:val="ListParagraph"/>
-        <w:numPr>
-          <w:ilvl w:val="2"/>
-          <w:numId w:val="1"/>
-        </w:numPr>
-        <w:rPr>
-          <w:highlight w:val="cyan"/>
-        </w:rPr>
-      </w:pPr>
-      <w:r>
-        <w:rPr>
-          <w:highlight w:val="cyan"/>
-        </w:rPr>
-        <w:t>Auto Move Forward same speed as camera</w:t>
-      </w:r>
-    </w:p>
-    <w:p>
-      <w:pPr>
-        <w:pStyle w:val="ListParagraph"/>
-        <w:numPr>
-          <w:ilvl w:val="3"/>
-          <w:numId w:val="1"/>
-        </w:numPr>
-        <w:rPr>
-          <w:highlight w:val="cyan"/>
-        </w:rPr>
-      </w:pPr>
-      <w:r>
-        <w:rPr>
-          <w:highlight w:val="cyan"/>
-        </w:rPr>
-        <w:t>(BUG_FIX) Camera follows cat even when colliding</w:t>
-      </w:r>
-    </w:p>
-    <w:p>
-      <w:pPr>
-        <w:pStyle w:val="ListParagraph"/>
-        <w:numPr>
-          <w:ilvl w:val="2"/>
-          <w:numId w:val="1"/>
-        </w:numPr>
-        <w:rPr>
-          <w:highlight w:val="cyan"/>
-        </w:rPr>
-      </w:pPr>
-      <w:r>
-        <w:rPr>
-          <w:highlight w:val="cyan"/>
-        </w:rPr>
-        <w:t>Player Input</w:t>
-      </w:r>
-    </w:p>
-    <w:p>
-      <w:pPr>
-        <w:pStyle w:val="ListParagraph"/>
-        <w:numPr>
-          <w:ilvl w:val="3"/>
-          <w:numId w:val="1"/>
-        </w:numPr>
-        <w:rPr>
-          <w:highlight w:val="cyan"/>
-        </w:rPr>
-      </w:pPr>
-      <w:r>
-        <w:rPr>
-          <w:highlight w:val="cyan"/>
-        </w:rPr>
-        <w:t>Jump</w:t>
-      </w:r>
-    </w:p>
-    <w:p>
-      <w:pPr>
-        <w:pStyle w:val="ListParagraph"/>
-        <w:numPr>
-          <w:ilvl w:val="3"/>
-          <w:numId w:val="1"/>
-        </w:numPr>
-        <w:rPr>
-          <w:highlight w:val="cyan"/>
-        </w:rPr>
-      </w:pPr>
-      <w:r>
-        <w:rPr>
-          <w:highlight w:val="cyan"/>
-        </w:rPr>
-        <w:t>Fast fall</w:t>
-      </w:r>
-    </w:p>
-    <w:p>
-      <w:pPr>
-        <w:pStyle w:val="ListParagraph"/>
-        <w:numPr>
-          <w:ilvl w:val="2"/>
-          <w:numId w:val="1"/>
-        </w:numPr>
-      </w:pPr>
-      <w:r>
-        <w:t>Add Animations</w:t>
-      </w:r>
-    </w:p>
-    <w:p>
-      <w:pPr>
-        <w:pStyle w:val="ListParagraph"/>
-        <w:numPr>
-          <w:ilvl w:val="3"/>
-          <w:numId w:val="1"/>
-        </w:numPr>
-        <w:rPr>
-          <w:highlight w:val="cyan"/>
-        </w:rPr>
-      </w:pPr>
-      <w:r>
-        <w:rPr>
-          <w:highlight w:val="cyan"/>
-        </w:rPr>
-        <w:t>Running</w:t>
-      </w:r>
-    </w:p>
-    <w:p>
-      <w:pPr>
-        <w:pStyle w:val="ListParagraph"/>
-        <w:numPr>
-          <w:ilvl w:val="3"/>
-          <w:numId w:val="1"/>
-        </w:numPr>
-      </w:pPr>
-      <w:r>
-        <w:t>Jumping</w:t>
-      </w:r>
-    </w:p>
-    <w:p>
-      <w:pPr>
-        <w:pStyle w:val="ListParagraph"/>
-        <w:numPr>
-          <w:ilvl w:val="3"/>
-          <w:numId w:val="1"/>
-        </w:numPr>
-      </w:pPr>
-      <w:r>
-        <w:t>Falling</w:t>
-      </w:r>
-    </w:p>
-    <w:p>
-      <w:pPr>
-        <w:pStyle w:val="ListParagraph"/>
-        <w:numPr>
-          <w:ilvl w:val="2"/>
-          <w:numId w:val="1"/>
-        </w:numPr>
-      </w:pPr>
-      <w:r>
-        <w:t>Add Appropriate sound effects to the cat when</w:t>
-      </w:r>
-    </w:p>
-    <w:p>
-      <w:pPr>
-        <w:pStyle w:val="ListParagraph"/>
-        <w:numPr>
-          <w:ilvl w:val="3"/>
-          <w:numId w:val="1"/>
-        </w:numPr>
-      </w:pPr>
-      <w:r>
-        <w:t>Jumping</w:t>
-      </w:r>
-    </w:p>
-    <w:p>
-      <w:pPr>
-        <w:pStyle w:val="ListParagraph"/>
-        <w:numPr>
-          <w:ilvl w:val="3"/>
-          <w:numId w:val="1"/>
-        </w:numPr>
-      </w:pPr>
-      <w:r>
-        <w:t>Landing</w:t>
-      </w:r>
-    </w:p>
-    <w:p>
-      <w:pPr>
-        <w:pStyle w:val="ListParagraph"/>
-        <w:numPr>
-          <w:ilvl w:val="3"/>
-          <w:numId w:val="1"/>
-        </w:numPr>
-      </w:pPr>
-      <w:r>
-        <w:t>Falling into pit</w:t>
-      </w:r>
-    </w:p>
-    <w:p>
-      <w:pPr>
-        <w:pStyle w:val="ListParagraph"/>
-        <w:numPr>
-          <w:ilvl w:val="3"/>
-          <w:numId w:val="1"/>
-        </w:numPr>
-      </w:pPr>
-      <w:r>
-        <w:t>Collecting fish</w:t>
-      </w:r>
-    </w:p>
-    <w:p>
-      <w:pPr>
-        <w:pStyle w:val="ListParagraph"/>
-        <w:numPr>
-          <w:ilvl w:val="1"/>
-          <w:numId w:val="1"/>
-        </w:numPr>
-        <w:rPr>
-          <w:highlight w:val="cyan"/>
-        </w:rPr>
-      </w:pPr>
-      <w:r>
-        <w:rPr>
-          <w:highlight w:val="cyan"/>
-        </w:rPr>
-        <w:t>Camera</w:t>
-      </w:r>
-    </w:p>
-    <w:p>
-      <w:pPr>
-        <w:pStyle w:val="ListParagraph"/>
-        <w:numPr>
-          <w:ilvl w:val="2"/>
-          <w:numId w:val="1"/>
-        </w:numPr>
-        <w:rPr>
-          <w:highlight w:val="cyan"/>
-        </w:rPr>
-      </w:pPr>
-      <w:r>
-        <w:rPr>
-          <w:highlight w:val="cyan"/>
-        </w:rPr>
-        <w:t>Auto Scroll same speed as cat</w:t>
-      </w:r>
-    </w:p>
-    <w:p>
-      <w:pPr>
-        <w:pStyle w:val="ListParagraph"/>
-        <w:numPr>
-          <w:ilvl w:val="1"/>
-          <w:numId w:val="1"/>
-        </w:numPr>
-        <w:rPr>
-          <w:highlight w:val="cyan"/>
-        </w:rPr>
-      </w:pPr>
-      <w:r>
-        <w:rPr>
-          <w:highlight w:val="cyan"/>
-        </w:rPr>
-        <w:t>Fish Collectables</w:t>
-      </w:r>
-    </w:p>
-    <w:p>
-      <w:pPr>
-        <w:pStyle w:val="ListParagraph"/>
-        <w:numPr>
-          <w:ilvl w:val="2"/>
-          <w:numId w:val="1"/>
-        </w:numPr>
-        <w:rPr>
-          <w:highlight w:val="cyan"/>
-        </w:rPr>
-      </w:pPr>
-      <w:r>
-        <w:rPr>
-          <w:highlight w:val="cyan"/>
-        </w:rPr>
-        <w:t>Triggered Collider</w:t>
-      </w:r>
-    </w:p>
-    <w:p>
-      <w:pPr>
-        <w:pStyle w:val="ListParagraph"/>
-        <w:numPr>
-          <w:ilvl w:val="2"/>
-          <w:numId w:val="1"/>
-        </w:numPr>
-        <w:rPr>
-          <w:highlight w:val="cyan"/>
-        </w:rPr>
-      </w:pPr>
-      <w:r>
-        <w:rPr>
-          <w:highlight w:val="cyan"/>
-        </w:rPr>
-        <w:t>Add random placement</w:t>
-      </w:r>
-    </w:p>
-    <w:p>
-      <w:pPr>
-        <w:pStyle w:val="ListParagraph"/>
-        <w:numPr>
-          <w:ilvl w:val="2"/>
-          <w:numId w:val="1"/>
-        </w:numPr>
-        <w:rPr>
-          <w:highlight w:val="cyan"/>
-        </w:rPr>
-      </w:pPr>
-      <w:r>
-        <w:rPr>
-          <w:highlight w:val="cyan"/>
-        </w:rPr>
-        <w:t>Fine tune random plac</w:t>
-      </w:r>
-      <w:r>
-        <w:rPr>
-          <w:highlight w:val="cyan"/>
-        </w:rPr>
-        <w:t>e</w:t>
-      </w:r>
-      <w:r>
-        <w:rPr>
-          <w:highlight w:val="cyan"/>
-        </w:rPr>
-        <w:t>ment</w:t>
-      </w:r>
-    </w:p>
-    <w:p>
-      <w:pPr>
-        <w:pStyle w:val="ListParagraph"/>
-        <w:numPr>
-          <w:ilvl w:val="2"/>
-          <w:numId w:val="1"/>
-        </w:numPr>
-      </w:pPr>
-      <w:r>
-        <w:t xml:space="preserve">(BUG_FIX) Fix multiple fish </w:t>
-      </w:r>
-      <w:r>
-        <w:t>spawning</w:t>
-      </w:r>
-      <w:r>
-        <w:t xml:space="preserve"> in one place</w:t>
-      </w:r>
-    </w:p>
-    <w:p>
-      <w:pPr>
-        <w:pStyle w:val="ListParagraph"/>
-        <w:numPr>
-          <w:ilvl w:val="1"/>
-          <w:numId w:val="1"/>
-        </w:numPr>
-        <w:rPr>
-          <w:highlight w:val="cyan"/>
-        </w:rPr>
-      </w:pPr>
-      <w:r>
-        <w:rPr>
-          <w:highlight w:val="cyan"/>
-        </w:rPr>
-        <w:t>Define start and end of game</w:t>
-      </w:r>
-    </w:p>
-    <w:p>
-      <w:pPr>
-        <w:pStyle w:val="ListParagraph"/>
-        <w:numPr>
-          <w:ilvl w:val="2"/>
-          <w:numId w:val="1"/>
-        </w:numPr>
-        <w:rPr>
-          <w:highlight w:val="cyan"/>
-        </w:rPr>
-      </w:pPr>
-      <w:r>
-        <w:rPr>
-          <w:highlight w:val="cyan"/>
-        </w:rPr>
-        <w:t>Countdown to begin stage</w:t>
-      </w:r>
-    </w:p>
-    <w:p>
-      <w:pPr>
-        <w:pStyle w:val="ListParagraph"/>
-        <w:numPr>
-          <w:ilvl w:val="2"/>
-          <w:numId w:val="1"/>
-        </w:numPr>
-        <w:rPr>
-          <w:highlight w:val="cyan"/>
-        </w:rPr>
-      </w:pPr>
-      <w:r>
-        <w:rPr>
-          <w:highlight w:val="cyan"/>
-        </w:rPr>
-        <w:t>Restart the stage when cat falls</w:t>
-      </w:r>
-    </w:p>
-    <w:p>
-      <w:pPr>
-        <w:pStyle w:val="ListParagraph"/>
-        <w:numPr>
-          <w:ilvl w:val="2"/>
-          <w:numId w:val="1"/>
-        </w:numPr>
-        <w:rPr>
-          <w:highlight w:val="cyan"/>
-        </w:rPr>
-      </w:pPr>
-      <w:r>
-        <w:rPr>
-          <w:highlight w:val="cyan"/>
-        </w:rPr>
-        <w:t>Arrive at house to end the stage</w:t>
+        <w:t>rrive at house to end the stage</w:t>
       </w:r>
     </w:p>
     <w:p>

</xml_diff>

<commit_message>
Added sound effects: Rain Background during stage run, Cat Falling into pit, Cat Collecting fish, Cat Meow when returning home
</commit_message>
<xml_diff>
--- a/Kitty in the Rain Course of Action.docx
+++ b/Kitty in the Rain Course of Action.docx
@@ -65,10 +65,40 @@
           <w:ilvl w:val="1"/>
           <w:numId w:val="1"/>
         </w:numPr>
-      </w:pPr>
-      <w:r>
+        <w:rPr>
+          <w:highlight w:val="cyan"/>
+        </w:rPr>
+      </w:pPr>
+      <w:r>
+        <w:rPr>
+          <w:highlight w:val="cyan"/>
+        </w:rPr>
         <w:t>Add Background Music</w:t>
       </w:r>
+      <w:r>
+        <w:rPr>
+          <w:highlight w:val="cyan"/>
+        </w:rPr>
+        <w:t xml:space="preserve"> </w:t>
+      </w:r>
+    </w:p>
+    <w:p>
+      <w:pPr>
+        <w:pStyle w:val="ListParagraph"/>
+        <w:numPr>
+          <w:ilvl w:val="2"/>
+          <w:numId w:val="1"/>
+        </w:numPr>
+        <w:rPr>
+          <w:highlight w:val="cyan"/>
+        </w:rPr>
+      </w:pPr>
+      <w:r>
+        <w:rPr>
+          <w:highlight w:val="cyan"/>
+        </w:rPr>
+        <w:t>Rain Background during stage</w:t>
+      </w:r>
     </w:p>
     <w:p>
       <w:pPr>
@@ -479,287 +509,281 @@
           <w:ilvl w:val="2"/>
           <w:numId w:val="1"/>
         </w:numPr>
-      </w:pPr>
-      <w:r>
+        <w:rPr>
+          <w:highlight w:val="cyan"/>
+        </w:rPr>
+      </w:pPr>
+      <w:r>
+        <w:rPr>
+          <w:highlight w:val="cyan"/>
+        </w:rPr>
         <w:t>Add Appropriate sound effects to the cat when</w:t>
-      </w:r>
-    </w:p>
-    <w:p>
-      <w:pPr>
-        <w:pStyle w:val="ListParagraph"/>
-        <w:numPr>
-          <w:ilvl w:val="3"/>
-          <w:numId w:val="1"/>
-        </w:numPr>
-      </w:pPr>
-      <w:r>
-        <w:t>Jumping</w:t>
-      </w:r>
-    </w:p>
-    <w:p>
-      <w:pPr>
-        <w:pStyle w:val="ListParagraph"/>
-        <w:numPr>
-          <w:ilvl w:val="3"/>
-          <w:numId w:val="1"/>
-        </w:numPr>
-      </w:pPr>
-      <w:r>
-        <w:t>Landing</w:t>
-      </w:r>
-    </w:p>
-    <w:p>
-      <w:pPr>
-        <w:pStyle w:val="ListParagraph"/>
-        <w:numPr>
-          <w:ilvl w:val="3"/>
-          <w:numId w:val="1"/>
-        </w:numPr>
-      </w:pPr>
-      <w:r>
-        <w:t>Falling into pit</w:t>
-      </w:r>
-    </w:p>
-    <w:p>
-      <w:pPr>
-        <w:pStyle w:val="ListParagraph"/>
-        <w:numPr>
-          <w:ilvl w:val="3"/>
-          <w:numId w:val="1"/>
-        </w:numPr>
-      </w:pPr>
-      <w:r>
-        <w:t>Collecting fish</w:t>
-      </w:r>
-    </w:p>
-    <w:p>
-      <w:pPr>
-        <w:pStyle w:val="ListParagraph"/>
-        <w:numPr>
-          <w:ilvl w:val="1"/>
-          <w:numId w:val="1"/>
-        </w:numPr>
-        <w:rPr>
-          <w:highlight w:val="cyan"/>
-        </w:rPr>
-      </w:pPr>
-      <w:r>
-        <w:rPr>
-          <w:highlight w:val="cyan"/>
-        </w:rPr>
-        <w:t>Camera</w:t>
-      </w:r>
-    </w:p>
-    <w:p>
-      <w:pPr>
-        <w:pStyle w:val="ListParagraph"/>
-        <w:numPr>
-          <w:ilvl w:val="2"/>
-          <w:numId w:val="1"/>
-        </w:numPr>
-        <w:rPr>
-          <w:highlight w:val="cyan"/>
-        </w:rPr>
-      </w:pPr>
-      <w:r>
-        <w:rPr>
-          <w:highlight w:val="cyan"/>
-        </w:rPr>
-        <w:t>Auto Scroll same speed as cat</w:t>
-      </w:r>
-    </w:p>
-    <w:p>
-      <w:pPr>
-        <w:pStyle w:val="ListParagraph"/>
-        <w:numPr>
-          <w:ilvl w:val="1"/>
-          <w:numId w:val="1"/>
-        </w:numPr>
-        <w:rPr>
-          <w:highlight w:val="cyan"/>
-        </w:rPr>
-      </w:pPr>
-      <w:r>
-        <w:rPr>
-          <w:highlight w:val="cyan"/>
-        </w:rPr>
-        <w:t>Fish Collectables</w:t>
-      </w:r>
-    </w:p>
-    <w:p>
-      <w:pPr>
-        <w:pStyle w:val="ListParagraph"/>
-        <w:numPr>
-          <w:ilvl w:val="2"/>
-          <w:numId w:val="1"/>
-        </w:numPr>
-        <w:rPr>
-          <w:highlight w:val="cyan"/>
-        </w:rPr>
-      </w:pPr>
-      <w:r>
-        <w:rPr>
-          <w:highlight w:val="cyan"/>
-        </w:rPr>
-        <w:t>Triggered Collider</w:t>
-      </w:r>
-    </w:p>
-    <w:p>
-      <w:pPr>
-        <w:pStyle w:val="ListParagraph"/>
-        <w:numPr>
-          <w:ilvl w:val="2"/>
-          <w:numId w:val="1"/>
-        </w:numPr>
-        <w:rPr>
-          <w:highlight w:val="cyan"/>
-        </w:rPr>
-      </w:pPr>
-      <w:r>
-        <w:rPr>
-          <w:highlight w:val="cyan"/>
-        </w:rPr>
-        <w:t>Add random placement</w:t>
-      </w:r>
-    </w:p>
-    <w:p>
-      <w:pPr>
-        <w:pStyle w:val="ListParagraph"/>
-        <w:numPr>
-          <w:ilvl w:val="2"/>
-          <w:numId w:val="1"/>
-        </w:numPr>
-        <w:rPr>
-          <w:highlight w:val="cyan"/>
-        </w:rPr>
-      </w:pPr>
-      <w:r>
-        <w:rPr>
-          <w:highlight w:val="cyan"/>
-        </w:rPr>
-        <w:t>Fine tune random plac</w:t>
-      </w:r>
-      <w:r>
-        <w:rPr>
-          <w:highlight w:val="cyan"/>
-        </w:rPr>
-        <w:t>e</w:t>
-      </w:r>
-      <w:r>
-        <w:rPr>
-          <w:highlight w:val="cyan"/>
-        </w:rPr>
-        <w:t>ment</w:t>
-      </w:r>
-    </w:p>
-    <w:p>
-      <w:pPr>
-        <w:pStyle w:val="ListParagraph"/>
-        <w:numPr>
-          <w:ilvl w:val="2"/>
-          <w:numId w:val="1"/>
-        </w:numPr>
-        <w:rPr>
-          <w:highlight w:val="cyan"/>
-        </w:rPr>
-      </w:pPr>
-      <w:r>
-        <w:rPr>
-          <w:highlight w:val="cyan"/>
-        </w:rPr>
-        <w:t xml:space="preserve">(BUG_FIX) Fix multiple fish </w:t>
-      </w:r>
-      <w:r>
-        <w:rPr>
-          <w:highlight w:val="cyan"/>
-        </w:rPr>
-        <w:t>spawning</w:t>
-      </w:r>
-      <w:r>
-        <w:rPr>
-          <w:highlight w:val="cyan"/>
-        </w:rPr>
-        <w:t xml:space="preserve"> in one place</w:t>
-      </w:r>
-    </w:p>
-    <w:p>
-      <w:pPr>
-        <w:pStyle w:val="ListParagraph"/>
-        <w:numPr>
-          <w:ilvl w:val="1"/>
-          <w:numId w:val="1"/>
-        </w:numPr>
-        <w:rPr>
-          <w:highlight w:val="cyan"/>
-        </w:rPr>
-      </w:pPr>
-      <w:r>
-        <w:rPr>
-          <w:highlight w:val="cyan"/>
-        </w:rPr>
-        <w:t>Define start and end of game</w:t>
-      </w:r>
-    </w:p>
-    <w:p>
-      <w:pPr>
-        <w:pStyle w:val="ListParagraph"/>
-        <w:numPr>
-          <w:ilvl w:val="2"/>
-          <w:numId w:val="1"/>
-        </w:numPr>
-        <w:rPr>
-          <w:highlight w:val="cyan"/>
-        </w:rPr>
-      </w:pPr>
-      <w:r>
-        <w:rPr>
-          <w:highlight w:val="cyan"/>
-        </w:rPr>
-        <w:t>Countdown to begin stage</w:t>
-      </w:r>
-    </w:p>
-    <w:p>
-      <w:pPr>
-        <w:pStyle w:val="ListParagraph"/>
-        <w:numPr>
-          <w:ilvl w:val="2"/>
-          <w:numId w:val="1"/>
-        </w:numPr>
-        <w:rPr>
-          <w:highlight w:val="cyan"/>
-        </w:rPr>
-      </w:pPr>
-      <w:r>
-        <w:rPr>
-          <w:highlight w:val="cyan"/>
-        </w:rPr>
-        <w:t>Restart the stage when cat falls</w:t>
-      </w:r>
-    </w:p>
-    <w:p>
-      <w:pPr>
-        <w:pStyle w:val="ListParagraph"/>
-        <w:numPr>
-          <w:ilvl w:val="2"/>
-          <w:numId w:val="1"/>
-        </w:numPr>
-        <w:rPr>
-          <w:highlight w:val="cyan"/>
-        </w:rPr>
-      </w:pPr>
-      <w:r>
-        <w:rPr>
-          <w:highlight w:val="cyan"/>
-        </w:rPr>
-        <w:t>A</w:t>
       </w:r>
       <w:bookmarkStart w:id="0" w:name="_GoBack"/>
       <w:bookmarkEnd w:id="0"/>
-      <w:r>
-        <w:rPr>
-          <w:highlight w:val="cyan"/>
-        </w:rPr>
-        <w:t>rrive at house to end the stage</w:t>
+    </w:p>
+    <w:p>
+      <w:pPr>
+        <w:pStyle w:val="ListParagraph"/>
+        <w:numPr>
+          <w:ilvl w:val="3"/>
+          <w:numId w:val="1"/>
+        </w:numPr>
+      </w:pPr>
+      <w:r>
+        <w:t>Jumping</w:t>
+      </w:r>
+    </w:p>
+    <w:p>
+      <w:pPr>
+        <w:pStyle w:val="ListParagraph"/>
+        <w:numPr>
+          <w:ilvl w:val="3"/>
+          <w:numId w:val="1"/>
+        </w:numPr>
+      </w:pPr>
+      <w:r>
+        <w:t>Landing</w:t>
+      </w:r>
+    </w:p>
+    <w:p>
+      <w:pPr>
+        <w:pStyle w:val="ListParagraph"/>
+        <w:numPr>
+          <w:ilvl w:val="3"/>
+          <w:numId w:val="1"/>
+        </w:numPr>
+        <w:rPr>
+          <w:highlight w:val="cyan"/>
+        </w:rPr>
+      </w:pPr>
+      <w:r>
+        <w:rPr>
+          <w:highlight w:val="cyan"/>
+        </w:rPr>
+        <w:t>Falling into pit</w:t>
+      </w:r>
+    </w:p>
+    <w:p>
+      <w:pPr>
+        <w:pStyle w:val="ListParagraph"/>
+        <w:numPr>
+          <w:ilvl w:val="3"/>
+          <w:numId w:val="1"/>
+        </w:numPr>
+        <w:rPr>
+          <w:highlight w:val="cyan"/>
+        </w:rPr>
+      </w:pPr>
+      <w:r>
+        <w:rPr>
+          <w:highlight w:val="cyan"/>
+        </w:rPr>
+        <w:t>Collecting fish</w:t>
+      </w:r>
+    </w:p>
+    <w:p>
+      <w:pPr>
+        <w:pStyle w:val="ListParagraph"/>
+        <w:numPr>
+          <w:ilvl w:val="3"/>
+          <w:numId w:val="1"/>
+        </w:numPr>
+        <w:rPr>
+          <w:highlight w:val="cyan"/>
+        </w:rPr>
+      </w:pPr>
+      <w:r>
+        <w:rPr>
+          <w:highlight w:val="cyan"/>
+        </w:rPr>
+        <w:t>Meow when returning home</w:t>
+      </w:r>
+    </w:p>
+    <w:p>
+      <w:pPr>
+        <w:pStyle w:val="ListParagraph"/>
+        <w:numPr>
+          <w:ilvl w:val="1"/>
+          <w:numId w:val="1"/>
+        </w:numPr>
+        <w:rPr>
+          <w:highlight w:val="cyan"/>
+        </w:rPr>
+      </w:pPr>
+      <w:r>
+        <w:rPr>
+          <w:highlight w:val="cyan"/>
+        </w:rPr>
+        <w:t>Camera</w:t>
+      </w:r>
+    </w:p>
+    <w:p>
+      <w:pPr>
+        <w:pStyle w:val="ListParagraph"/>
+        <w:numPr>
+          <w:ilvl w:val="2"/>
+          <w:numId w:val="1"/>
+        </w:numPr>
+        <w:rPr>
+          <w:highlight w:val="cyan"/>
+        </w:rPr>
+      </w:pPr>
+      <w:r>
+        <w:rPr>
+          <w:highlight w:val="cyan"/>
+        </w:rPr>
+        <w:t>Auto Scroll same speed as cat</w:t>
+      </w:r>
+    </w:p>
+    <w:p>
+      <w:pPr>
+        <w:pStyle w:val="ListParagraph"/>
+        <w:numPr>
+          <w:ilvl w:val="1"/>
+          <w:numId w:val="1"/>
+        </w:numPr>
+        <w:rPr>
+          <w:highlight w:val="cyan"/>
+        </w:rPr>
+      </w:pPr>
+      <w:r>
+        <w:rPr>
+          <w:highlight w:val="cyan"/>
+        </w:rPr>
+        <w:t>Fish Collectables</w:t>
+      </w:r>
+    </w:p>
+    <w:p>
+      <w:pPr>
+        <w:pStyle w:val="ListParagraph"/>
+        <w:numPr>
+          <w:ilvl w:val="2"/>
+          <w:numId w:val="1"/>
+        </w:numPr>
+        <w:rPr>
+          <w:highlight w:val="cyan"/>
+        </w:rPr>
+      </w:pPr>
+      <w:r>
+        <w:rPr>
+          <w:highlight w:val="cyan"/>
+        </w:rPr>
+        <w:t>Triggered Collider</w:t>
+      </w:r>
+    </w:p>
+    <w:p>
+      <w:pPr>
+        <w:pStyle w:val="ListParagraph"/>
+        <w:numPr>
+          <w:ilvl w:val="2"/>
+          <w:numId w:val="1"/>
+        </w:numPr>
+        <w:rPr>
+          <w:highlight w:val="cyan"/>
+        </w:rPr>
+      </w:pPr>
+      <w:r>
+        <w:rPr>
+          <w:highlight w:val="cyan"/>
+        </w:rPr>
+        <w:t>Add random placement</w:t>
+      </w:r>
+    </w:p>
+    <w:p>
+      <w:pPr>
+        <w:pStyle w:val="ListParagraph"/>
+        <w:numPr>
+          <w:ilvl w:val="2"/>
+          <w:numId w:val="1"/>
+        </w:numPr>
+        <w:rPr>
+          <w:highlight w:val="cyan"/>
+        </w:rPr>
+      </w:pPr>
+      <w:r>
+        <w:rPr>
+          <w:highlight w:val="cyan"/>
+        </w:rPr>
+        <w:t>Fine tune random plac</w:t>
+      </w:r>
+      <w:r>
+        <w:rPr>
+          <w:highlight w:val="cyan"/>
+        </w:rPr>
+        <w:t>e</w:t>
+      </w:r>
+      <w:r>
+        <w:rPr>
+          <w:highlight w:val="cyan"/>
+        </w:rPr>
+        <w:t>ment</w:t>
+      </w:r>
+    </w:p>
+    <w:p>
+      <w:pPr>
+        <w:pStyle w:val="ListParagraph"/>
+        <w:numPr>
+          <w:ilvl w:val="2"/>
+          <w:numId w:val="1"/>
+        </w:numPr>
+        <w:rPr>
+          <w:highlight w:val="cyan"/>
+        </w:rPr>
+      </w:pPr>
+      <w:r>
+        <w:rPr>
+          <w:highlight w:val="cyan"/>
+        </w:rPr>
+        <w:t xml:space="preserve">(BUG_FIX) Fix multiple fish </w:t>
+      </w:r>
+      <w:r>
+        <w:rPr>
+          <w:highlight w:val="cyan"/>
+        </w:rPr>
+        <w:t>spawning</w:t>
+      </w:r>
+      <w:r>
+        <w:rPr>
+          <w:highlight w:val="cyan"/>
+        </w:rPr>
+        <w:t xml:space="preserve"> in one place</w:t>
+      </w:r>
+    </w:p>
+    <w:p>
+      <w:pPr>
+        <w:pStyle w:val="ListParagraph"/>
+        <w:numPr>
+          <w:ilvl w:val="1"/>
+          <w:numId w:val="1"/>
+        </w:numPr>
+        <w:rPr>
+          <w:highlight w:val="cyan"/>
+        </w:rPr>
+      </w:pPr>
+      <w:r>
+        <w:rPr>
+          <w:highlight w:val="cyan"/>
+        </w:rPr>
+        <w:t>Define start and end of game</w:t>
+      </w:r>
+    </w:p>
+    <w:p>
+      <w:pPr>
+        <w:pStyle w:val="ListParagraph"/>
+        <w:numPr>
+          <w:ilvl w:val="2"/>
+          <w:numId w:val="1"/>
+        </w:numPr>
+        <w:rPr>
+          <w:highlight w:val="cyan"/>
+        </w:rPr>
+      </w:pPr>
+      <w:r>
+        <w:rPr>
+          <w:highlight w:val="cyan"/>
+        </w:rPr>
+        <w:t>Countdown to begin stage</w:t>
       </w:r>
     </w:p>
     <w:p>
@@ -778,6 +802,42 @@
           <w:highlight w:val="cyan"/>
         </w:rPr>
         <w:lastRenderedPageBreak/>
+        <w:t>Restart the stage when cat falls</w:t>
+      </w:r>
+    </w:p>
+    <w:p>
+      <w:pPr>
+        <w:pStyle w:val="ListParagraph"/>
+        <w:numPr>
+          <w:ilvl w:val="2"/>
+          <w:numId w:val="1"/>
+        </w:numPr>
+        <w:rPr>
+          <w:highlight w:val="cyan"/>
+        </w:rPr>
+      </w:pPr>
+      <w:r>
+        <w:rPr>
+          <w:highlight w:val="cyan"/>
+        </w:rPr>
+        <w:t>Arrive at house to end the stage</w:t>
+      </w:r>
+    </w:p>
+    <w:p>
+      <w:pPr>
+        <w:pStyle w:val="ListParagraph"/>
+        <w:numPr>
+          <w:ilvl w:val="2"/>
+          <w:numId w:val="1"/>
+        </w:numPr>
+        <w:rPr>
+          <w:highlight w:val="cyan"/>
+        </w:rPr>
+      </w:pPr>
+      <w:r>
+        <w:rPr>
+          <w:highlight w:val="cyan"/>
+        </w:rPr>
         <w:t>Stop camera auto scroll when house spawns</w:t>
       </w:r>
       <w:r>

</xml_diff>

<commit_message>
Added Jump animation. (The jump animation includes the fall animation as well.)
</commit_message>
<xml_diff>
--- a/Kitty in the Rain Course of Action.docx
+++ b/Kitty in the Rain Course of Action.docx
@@ -455,8 +455,14 @@
           <w:ilvl w:val="2"/>
           <w:numId w:val="1"/>
         </w:numPr>
-      </w:pPr>
-      <w:r>
+        <w:rPr>
+          <w:highlight w:val="cyan"/>
+        </w:rPr>
+      </w:pPr>
+      <w:r>
+        <w:rPr>
+          <w:highlight w:val="cyan"/>
+        </w:rPr>
         <w:t>Add Animations</w:t>
       </w:r>
     </w:p>
@@ -485,8 +491,14 @@
           <w:ilvl w:val="3"/>
           <w:numId w:val="1"/>
         </w:numPr>
-      </w:pPr>
-      <w:r>
+        <w:rPr>
+          <w:highlight w:val="cyan"/>
+        </w:rPr>
+      </w:pPr>
+      <w:r>
+        <w:rPr>
+          <w:highlight w:val="cyan"/>
+        </w:rPr>
         <w:t>Jumping</w:t>
       </w:r>
     </w:p>
@@ -497,30 +509,36 @@
           <w:ilvl w:val="3"/>
           <w:numId w:val="1"/>
         </w:numPr>
-      </w:pPr>
-      <w:r>
+        <w:rPr>
+          <w:highlight w:val="cyan"/>
+        </w:rPr>
+      </w:pPr>
+      <w:r>
+        <w:rPr>
+          <w:highlight w:val="cyan"/>
+        </w:rPr>
         <w:t>Falling</w:t>
-      </w:r>
-    </w:p>
-    <w:p>
-      <w:pPr>
-        <w:pStyle w:val="ListParagraph"/>
-        <w:numPr>
-          <w:ilvl w:val="2"/>
-          <w:numId w:val="1"/>
-        </w:numPr>
-        <w:rPr>
-          <w:highlight w:val="cyan"/>
-        </w:rPr>
-      </w:pPr>
-      <w:r>
-        <w:rPr>
-          <w:highlight w:val="cyan"/>
-        </w:rPr>
-        <w:t>Add Appropriate sound effects to the cat when</w:t>
       </w:r>
       <w:bookmarkStart w:id="0" w:name="_GoBack"/>
       <w:bookmarkEnd w:id="0"/>
+    </w:p>
+    <w:p>
+      <w:pPr>
+        <w:pStyle w:val="ListParagraph"/>
+        <w:numPr>
+          <w:ilvl w:val="2"/>
+          <w:numId w:val="1"/>
+        </w:numPr>
+        <w:rPr>
+          <w:highlight w:val="cyan"/>
+        </w:rPr>
+      </w:pPr>
+      <w:r>
+        <w:rPr>
+          <w:highlight w:val="cyan"/>
+        </w:rPr>
+        <w:t>Add Appropriate sound effects to the cat when</w:t>
+      </w:r>
     </w:p>
     <w:p>
       <w:pPr>

</xml_diff>